<commit_message>
update data map to show plots with pila presence at initial OR remeasurement
</commit_message>
<xml_diff>
--- a/04-communication/pila_demography_2nd_draft.docx
+++ b/04-communication/pila_demography_2nd_draft.docx
@@ -31,68 +31,42 @@
           <w:i/>
           <w:iCs/>
         </w:rPr>
-        <w:t xml:space="preserve">Pinus </w:t>
-      </w:r>
-      <w:proofErr w:type="spellStart"/>
+        <w:t>Pinus lambertiana</w:t>
+      </w:r>
+      <w:r>
+        <w:t xml:space="preserve"> across the western USA</w:t>
+      </w:r>
+    </w:p>
+    <w:p>
+      <w:pPr>
+        <w:spacing w:line="360" w:lineRule="auto"/>
+      </w:pPr>
+    </w:p>
+    <w:p>
+      <w:pPr>
+        <w:pStyle w:val="Heading1"/>
+        <w:spacing w:line="360" w:lineRule="auto"/>
+      </w:pPr>
+      <w:r>
+        <w:t>Abstract</w:t>
+      </w:r>
+    </w:p>
+    <w:p>
+      <w:pPr>
+        <w:spacing w:line="360" w:lineRule="auto"/>
+      </w:pPr>
+      <w:r>
+        <w:t>Sugar pine (</w:t>
+      </w:r>
       <w:r>
         <w:rPr>
           <w:i/>
           <w:iCs/>
         </w:rPr>
-        <w:t>lambertiana</w:t>
-      </w:r>
-      <w:proofErr w:type="spellEnd"/>
-      <w:r>
-        <w:t xml:space="preserve"> across the western USA</w:t>
-      </w:r>
-    </w:p>
-    <w:p>
-      <w:pPr>
-        <w:spacing w:line="360" w:lineRule="auto"/>
-      </w:pPr>
-    </w:p>
-    <w:p>
-      <w:pPr>
-        <w:pStyle w:val="Heading1"/>
-        <w:spacing w:line="360" w:lineRule="auto"/>
-      </w:pPr>
-      <w:r>
-        <w:t>Abstract</w:t>
-      </w:r>
-    </w:p>
-    <w:p>
-      <w:pPr>
-        <w:spacing w:line="360" w:lineRule="auto"/>
-      </w:pPr>
-      <w:r>
-        <w:t>Sugar pine (</w:t>
-      </w:r>
-      <w:r>
-        <w:rPr>
-          <w:i/>
-          <w:iCs/>
-        </w:rPr>
-        <w:t xml:space="preserve">Pinus </w:t>
-      </w:r>
-      <w:proofErr w:type="spellStart"/>
-      <w:r>
-        <w:rPr>
-          <w:i/>
-          <w:iCs/>
-        </w:rPr>
-        <w:t>lambertiana</w:t>
-      </w:r>
-      <w:proofErr w:type="spellEnd"/>
-      <w:r>
-        <w:t xml:space="preserve">) is the largest Pinus species, an important timber species, and a component of several dry conifer forest types of western North America, in particular the extensive Sierra Nevada mixed conifer forest. The species faces several challenges in the Anthropocene, including a disrupted fire regime, an invasive pathogen, forest structure changes, and drought with ensuing bark beetle epidemics. Managers are concerned about the conservation outlook for sugar pine, but it is unclear where and how to best invest conservation resources. In this study, we use data from the US Forest Service's Forest Inventory and Analysis dataset to assess how these various stressors shape the vital rates (survival, growth, and fecundity) of sugar pine across </w:t>
-      </w:r>
-      <w:proofErr w:type="gramStart"/>
-      <w:r>
-        <w:t>the vast majority of</w:t>
-      </w:r>
-      <w:proofErr w:type="gramEnd"/>
-      <w:r>
-        <w:t xml:space="preserve"> its range. We synthesize the vital rate functions by constructing an integral projection model which predicts the effects of various stressors on the asymptotic population growth rate. The analysis reveals that wildfire and forest density are key drivers of the demographic rates of sugar pine across its range. Fire has strong negative effects on survival (particularly of small individuals) and reduces the growth of surviving large trees, resulting in a negative asymptotic population growth rate on burned sites. Conversely, lower than average forest density (neighborhood basal area) results in a strongly positive population growth rate via beneficial effects on growth and fecundity.</w:t>
+        <w:t>Pinus lambertiana</w:t>
+      </w:r>
+      <w:r>
+        <w:t>) is the largest Pinus species, an important timber species, and a component of several dry conifer forest types of western North America, in particular the extensive Sierra Nevada mixed conifer forest. The species faces several challenges in the Anthropocene, including a disrupted fire regime, an invasive pathogen, forest structure changes, and drought with ensuing bark beetle epidemics. Managers are concerned about the conservation outlook for sugar pine, but it is unclear where and how to best invest conservation resources. In this study, we use data from the US Forest Service's Forest Inventory and Analysis dataset to assess how these various stressors shape the vital rates (survival, growth, and fecundity) of sugar pine across the vast majority of its range. We synthesize the vital rate functions by constructing an integral projection model which predicts the effects of various stressors on the asymptotic population growth rate. The analysis reveals that wildfire and forest density are key drivers of the demographic rates of sugar pine across its range. Fire has strong negative effects on survival (particularly of small individuals) and reduces the growth of surviving large trees, resulting in a negative asymptotic population growth rate on burned sites. Conversely, lower than average forest density (neighborhood basal area) results in a strongly positive population growth rate via beneficial effects on growth and fecundity.</w:t>
       </w:r>
       <w:r>
         <w:t xml:space="preserve"> </w:t>
@@ -225,25 +199,570 @@
           <w:i/>
           <w:iCs/>
         </w:rPr>
-        <w:t xml:space="preserve">Pinus </w:t>
-      </w:r>
-      <w:proofErr w:type="spellStart"/>
+        <w:t>Pinus lambertiana</w:t>
+      </w:r>
+      <w:r>
+        <w:t>) is the largest Pinus species, an important timber species, and a component of several dry western conifer forest types</w:t>
+      </w:r>
+      <w:r>
+        <w:t>. In</w:t>
+      </w:r>
+      <w:r>
+        <w:t xml:space="preserve"> the extensive Sierra Nevada Mixed Conifer forest</w:t>
+      </w:r>
+      <w:r>
+        <w:t>,</w:t>
+      </w:r>
+      <w:r>
+        <w:t xml:space="preserve"> </w:t>
+      </w:r>
+      <w:r>
+        <w:t>sugar pine</w:t>
+      </w:r>
+      <w:r>
+        <w:t xml:space="preserve"> typically composes 5-25% of basal area </w:t>
+      </w:r>
+      <w:r>
+        <w:fldChar w:fldCharType="begin" w:fldLock="1"/>
+      </w:r>
+      <w:r>
+        <w:instrText>ADDIN CSL_CITATION {"citationItems":[{"id":"ITEM-1","itemData":{"author":[{"dropping-particle":"","family":"Kinloch","given":"Bohun B","non-dropping-particle":"","parse-names":false,"suffix":""},{"dropping-particle":"","family":"Scheuner","given":"William H","non-dropping-particle":"","parse-names":false,"suffix":""}],"container-title":"Silvics of North America 1","id":"ITEM-1","issued":{"date-parts":[["1990"]]},"page":"370-380","title":"Pinus lambertiana Dougl.","type":"chapter"},"uris":["http://www.mendeley.com/documents/?uuid=5479eee3-07f9-42cf-896b-73906ebcc0a6"]},{"id":"ITEM-2","itemData":{"author":[{"dropping-particle":"","family":"Safford","given":"Hugh D.","non-dropping-particle":"","parse-names":false,"suffix":""},{"dropping-particle":"","family":"Stevens","given":"Jens T.","non-dropping-particle":"","parse-names":false,"suffix":""}],"container-title":"Gen. Tech. Rep. PSW-GTR-2562","id":"ITEM-2","issue":"October","issued":{"date-parts":[["2017"]]},"page":"1-151","title":"Natural Range of Variation (NRV) for yellow pine and mixed conifer forests in the bioregional assessment area, including the Sierra Nevada, southern Cascades, and Modoc and Inyo National Forests","type":"article-journal"},"uris":["http://www.mendeley.com/documents/?uuid=865d47ce-7aba-4ed2-802c-803bb9610f75"]},{"id":"ITEM-3","itemData":{"author":[{"dropping-particle":"","family":"Bohlman","given":"Gabrielle N.","non-dropping-particle":"","parse-names":false,"suffix":""},{"dropping-particle":"","family":"Safford","given":"Hugh D.","non-dropping-particle":"","parse-names":false,"suffix":""},{"dropping-particle":"","family":"Skinner","given":"Carl N.","non-dropping-particle":"","parse-names":false,"suffix":""}],"container-title":"Gen. Tech. Rep. PSW-GTR-273. Albany, CA: US Department of Agriculture, Forest Service, Pacific Southwest Research Station. 146 p.","id":"ITEM-3","issue":"November","issued":{"date-parts":[["2021"]]},"title":"Natural range of variation for yellow pine and mixed-conifer forests in northwestern California and southwestern Oregon","type":"article-journal","volume":"273"},"uris":["http://www.mendeley.com/documents/?uuid=57513bd6-50dd-45ab-81a2-2f825c133caf"]}],"mendeley":{"formattedCitation":"(Kinloch and Scheuner, 1990; Safford and Stevens, 2017; Bohlman, Safford and Skinner, 2021)","plainTextFormattedCitation":"(Kinloch and Scheuner, 1990; Safford and Stevens, 2017; Bohlman, Safford and Skinner, 2021)","previouslyFormattedCitation":"(Kinloch and Scheuner, 1990; Safford and Stevens, 2017; Bohlman, Safford and Skinner, 2021)"},"properties":{"noteIndex":0},"schema":"https://github.com/citation-style-language/schema/raw/master/csl-citation.json"}</w:instrText>
+      </w:r>
+      <w:r>
+        <w:fldChar w:fldCharType="separate"/>
+      </w:r>
+      <w:r>
+        <w:rPr>
+          <w:noProof/>
+        </w:rPr>
+        <w:t>(Kinloch and Scheuner, 1990; Safford and Stevens, 2017; Bohlman, Safford and Skinner, 2021)</w:t>
+      </w:r>
+      <w:r>
+        <w:fldChar w:fldCharType="end"/>
+      </w:r>
+      <w:commentRangeEnd w:id="2"/>
+      <w:r>
+        <w:rPr>
+          <w:rStyle w:val="CommentReference"/>
+        </w:rPr>
+        <w:commentReference w:id="2"/>
+      </w:r>
+      <w:r>
+        <w:t>. Its range extends through much of the North American Mediterranean zone throughout mountain ranges in California</w:t>
+      </w:r>
+      <w:r>
+        <w:t>,</w:t>
+      </w:r>
+      <w:r>
+        <w:t xml:space="preserve"> central Oregon, </w:t>
+      </w:r>
+      <w:r>
+        <w:t>and a small population in northwestern Mexico but</w:t>
+      </w:r>
+      <w:r>
+        <w:t xml:space="preserve"> most of the </w:t>
+      </w:r>
+      <w:commentRangeStart w:id="3"/>
+      <w:r>
+        <w:t xml:space="preserve">growing stock </w:t>
+      </w:r>
+      <w:commentRangeEnd w:id="3"/>
+      <w:r>
+        <w:rPr>
+          <w:rStyle w:val="CommentReference"/>
+        </w:rPr>
+        <w:commentReference w:id="3"/>
+      </w:r>
+      <w:r>
+        <w:t xml:space="preserve">located in California. </w:t>
+      </w:r>
+      <w:r>
+        <w:t xml:space="preserve">Sugar pine seeds are an important food source for animal species </w:t>
+      </w:r>
+      <w:r>
+        <w:fldChar w:fldCharType="begin" w:fldLock="1"/>
+      </w:r>
+      <w:r>
+        <w:instrText>ADDIN CSL_CITATION {"citationItems":[{"id":"ITEM-1","itemData":{"DOI":"10.3398/064.070.0314","ISSN":"15270904","abstract":"This is the first report of Clark's Nutcrackers (Nucifraga columbiana) harvesting seeds from the cones of sugar pine (Pinus lambertiana), based on observations over several years in Crater Lake National Park, Oregon. The harvesting period in late September corresponded to peak cone-opening dates. Nutcrackers placed harvested seeds in their throat pouches, a behavior associated with seed caching. © 2010 Western North American Naturalist.","author":[{"dropping-particle":"","family":"Murray","given":"Michael P.","non-dropping-particle":"","parse-names":false,"suffix":""},{"dropping-particle":"","family":"Tomback","given":"Diana F.","non-dropping-particle":"","parse-names":false,"suffix":""}],"container-title":"Western North American Naturalist","id":"ITEM-1","issue":"3","issued":{"date-parts":[["2010"]]},"page":"413-414","title":"Clark's nutcrackers harvest sugar pine seeds from cones","type":"article-journal","volume":"70"},"uris":["http://www.mendeley.com/documents/?uuid=eab07144-f38e-44e6-bb50-47e8edfb932c"]}],"mendeley":{"formattedCitation":"(Murray and Tomback, 2010)","plainTextFormattedCitation":"(Murray and Tomback, 2010)","previouslyFormattedCitation":"(Murray and Tomback, 2010)"},"properties":{"noteIndex":0},"schema":"https://github.com/citation-style-language/schema/raw/master/csl-citation.json"}</w:instrText>
+      </w:r>
+      <w:r>
+        <w:fldChar w:fldCharType="separate"/>
+      </w:r>
+      <w:r>
+        <w:rPr>
+          <w:noProof/>
+        </w:rPr>
+        <w:t>(Murray and Tomback, 2010)</w:t>
+      </w:r>
+      <w:r>
+        <w:fldChar w:fldCharType="end"/>
+      </w:r>
+      <w:r>
+        <w:t xml:space="preserve">, and </w:t>
+      </w:r>
+      <w:r>
+        <w:t>mature sugar pines are large-diameter trees which</w:t>
+      </w:r>
+      <w:r>
+        <w:t xml:space="preserve"> play </w:t>
+      </w:r>
+      <w:commentRangeStart w:id="4"/>
+      <w:r>
+        <w:t xml:space="preserve">a key role </w:t>
+      </w:r>
+      <w:commentRangeEnd w:id="4"/>
+      <w:r>
+        <w:rPr>
+          <w:rStyle w:val="CommentReference"/>
+        </w:rPr>
+        <w:commentReference w:id="4"/>
+      </w:r>
+      <w:r>
+        <w:t xml:space="preserve">in the structure and function of ecosystems they occur in </w:t>
+      </w:r>
+      <w:r>
+        <w:fldChar w:fldCharType="begin" w:fldLock="1"/>
+      </w:r>
+      <w:r>
+        <w:instrText>ADDIN CSL_CITATION {"citationItems":[{"id":"ITEM-1","itemData":{"DOI":"10.1111/geb.12747","ISSN":"14668238","abstract":"Aim: To examine the contribution of large-diameter trees to biomass, stand structure, and species richness across forest biomes. Location: Global. Time period: Early 21st century. Major taxa studied: Woody plants. Methods: We examined the contribution of large trees to forest density, richness and biomass using a global network of 48 large (from 2 to 60 ha) forest plots representing 5,601,473 stems across 9,298 species and 210 plant families. This contribution was assessed using three metrics: the largest 1% of trees ≥ 1 cm diameter at breast height (DBH), all trees ≥ 60 cm DBH, and those rank-ordered largest trees that cumulatively comprise 50% of forest biomass. Results: Averaged across these 48 forest plots, the largest 1% of trees ≥ 1 cm DBH comprised 50% of aboveground live biomass, with hectare-scale standard deviation of 26%. Trees ≥ 60 cm DBH comprised 41% of aboveground live tree biomass. The size of the largest trees correlated with total forest biomass (r2 =.62, p &lt;.001). Large-diameter trees in high biomass forests represented far fewer species relative to overall forest richness (r2 =.45, p &lt;.001). Forests with more diverse large-diameter tree communities were comprised of smaller trees (r2 =.33, p &lt;.001). Lower large-diameter richness was associated with large-diameter trees being individuals of more common species (r2 =.17, p =.002). The concentration of biomass in the largest 1% of trees declined with increasing absolute latitude (r2 =.46, p &lt;.001), as did forest density (r2 =.31, p &lt;.001). Forest structural complexity increased with increasing absolute latitude (r2 =.26, p &lt;.001). Main conclusions: Because large-diameter trees constitute roughly half of the mature forest biomass worldwide, their dynamics and sensitivities to environmental change represent potentially large controls on global forest carbon cycling. We recommend managing forests for conservation of existing large-diameter trees or those that can soon reach large diameters as a simple way to conserve and potentially enhance ecosystem services.","author":[{"dropping-particle":"","family":"Lutz","given":"James A.","non-dropping-particle":"","parse-names":false,"suffix":""},{"dropping-particle":"","family":"Furniss","given":"Tucker J.","non-dropping-particle":"","parse-names":false,"suffix":""},{"dropping-particle":"","family":"Johnson","given":"Daniel J.","non-dropping-particle":"","parse-names":false,"suffix":""},{"dropping-particle":"","family":"Davies","given":"Stuart J.","non-dropping-particle":"","parse-names":false,"suffix":""},{"dropping-particle":"","family":"Allen","given":"David","non-dropping-particle":"","parse-names":false,"suffix":""},{"dropping-particle":"","family":"Alonso","given":"Alfonso","non-dropping-particle":"","parse-names":false,"suffix":""},{"dropping-particle":"","family":"Anderson-Teixeira","given":"Kristina J.","non-dropping-particle":"","parse-names":false,"suffix":""},{"dropping-particle":"","family":"Andrade","given":"Ana","non-dropping-particle":"","parse-names":false,"suffix":""},{"dropping-particle":"","family":"Baltzer","given":"Jennifer","non-dropping-particle":"","parse-names":false,"suffix":""},{"dropping-particle":"","family":"Becker","given":"Kendall M.L.","non-dropping-particle":"","parse-names":false,"suffix":""},{"dropping-particle":"","family":"Blomdahl","given":"Erika M.","non-dropping-particle":"","parse-names":false,"suffix":""},{"dropping-particle":"","family":"Bourg","given":"Norman A.","non-dropping-particle":"","parse-names":false,"suffix":""},{"dropping-particle":"","family":"Bunyavejchewin","given":"Sarayudh","non-dropping-particle":"","parse-names":false,"suffix":""},{"dropping-particle":"","family":"Burslem","given":"David F.R.P.","non-dropping-particle":"","parse-names":false,"suffix":""},{"dropping-particle":"","family":"Cansler","given":"C. Alina","non-dropping-particle":"","parse-names":false,"suffix":""},{"dropping-particle":"","family":"Cao","given":"Ke","non-dropping-particle":"","parse-names":false,"suffix":""},{"dropping-particle":"","family":"Cao","given":"Min","non-dropping-particle":"","parse-names":false,"suffix":""},{"dropping-particle":"","family":"Cárdenas","given":"Dairon","non-dropping-particle":"","parse-names":false,"suffix":""},{"dropping-particle":"","family":"Chang","given":"Li Wan","non-dropping-particle":"","parse-names":false,"suffix":""},{"dropping-particle":"","family":"Chao","given":"Kuo Jung","non-dropping-particle":"","parse-names":false,"suffix":""},{"dropping-particle":"","family":"Chao","given":"Wei Chun","non-dropping-particle":"","parse-names":false,"suffix":""},{"dropping-particle":"","family":"Chiang","given":"Jyh Min","non-dropping-particle":"","parse-names":false,"suffix":""},{"dropping-particle":"","family":"Chu","given":"Chengjin","non-dropping-particle":"","parse-names":false,"suffix":""},{"dropping-particle":"","family":"Chuyong","given":"George B.","non-dropping-particle":"","parse-names":false,"suffix":""},{"dropping-particle":"","family":"Clay","given":"Keith","non-dropping-particle":"","parse-names":false,"suffix":""},{"dropping-particle":"","family":"Condit","given":"Richard","non-dropping-particle":"","parse-names":false,"suffix":""},{"dropping-particle":"","family":"Cordell","given":"Susan","non-dropping-particle":"","parse-names":false,"suffix":""},{"dropping-particle":"","family":"Dattaraja","given":"Handanakere S.","non-dropping-particle":"","parse-names":false,"suffix":""},{"dropping-particle":"","family":"Duque","given":"Alvaro","non-dropping-particle":"","parse-names":false,"suffix":""},{"dropping-particle":"","family":"Ewango","given":"Corneille E.N.","non-dropping-particle":"","parse-names":false,"suffix":""},{"dropping-particle":"","family":"Fischer","given":"Gunter A.","non-dropping-particle":"","parse-names":false,"suffix":""},{"dropping-particle":"","family":"Fletcher","given":"Christine","non-dropping-particle":"","parse-names":false,"suffix":""},{"dropping-particle":"","family":"Freund","given":"James A.","non-dropping-particle":"","parse-names":false,"suffix":""},{"dropping-particle":"","family":"Giardina","given":"Christian","non-dropping-particle":"","parse-names":false,"suffix":""},{"dropping-particle":"","family":"Germain","given":"Sara J.","non-dropping-particle":"","parse-names":false,"suffix":""},{"dropping-particle":"","family":"Gilbert","given":"Gregory S.","non-dropping-particle":"","parse-names":false,"suffix":""},{"dropping-particle":"","family":"Hao","given":"Zhanqing","non-dropping-particle":"","parse-names":false,"suffix":""},{"dropping-particle":"","family":"Hart","given":"Terese","non-dropping-particle":"","parse-names":false,"suffix":""},{"dropping-particle":"","family":"Hau","given":"Billy C.H.","non-dropping-particle":"","parse-names":false,"suffix":""},{"dropping-particle":"","family":"He","given":"Fangliang","non-dropping-particle":"","parse-names":false,"suffix":""},{"dropping-particle":"","family":"Hector","given":"Andrew","non-dropping-particle":"","parse-names":false,"suffix":""},{"dropping-particle":"","family":"Howe","given":"Robert W.","non-dropping-particle":"","parse-names":false,"suffix":""},{"dropping-particle":"","family":"Hsieh","given":"Chang Fu","non-dropping-particle":"","parse-names":false,"suffix":""},{"dropping-particle":"","family":"Hu","given":"Yue Hua","non-dropping-particle":"","parse-names":false,"suffix":""},{"dropping-particle":"","family":"Hubbell","given":"Stephen P.","non-dropping-particle":"","parse-names":false,"suffix":""},{"dropping-particle":"","family":"Inman-Narahari","given":"Faith M.","non-dropping-particle":"","parse-names":false,"suffix":""},{"dropping-particle":"","family":"Itoh","given":"Akira","non-dropping-particle":"","parse-names":false,"suffix":""},{"dropping-particle":"","family":"Janík","given":"David","non-dropping-particle":"","parse-names":false,"suffix":""},{"dropping-particle":"","family":"Kassim","given":"Abdul Rahman","non-dropping-particle":"","parse-names":false,"suffix":""},{"dropping-particle":"","family":"Kenfack","given":"David","non-dropping-particle":"","parse-names":false,"suffix":""},{"dropping-particle":"","family":"Korte","given":"Lisa","non-dropping-particle":"","parse-names":false,"suffix":""},{"dropping-particle":"","family":"Král","given":"Kamil","non-dropping-particle":"","parse-names":false,"suffix":""},{"dropping-particle":"","family":"Larson","given":"Andrew J.","non-dropping-particle":"","parse-names":false,"suffix":""},{"dropping-particle":"De","family":"Li","given":"Yi","non-dropping-particle":"","parse-names":false,"suffix":""},{"dropping-particle":"","family":"Lin","given":"Yiching","non-dropping-particle":"","parse-names":false,"suffix":""},{"dropping-particle":"","family":"Liu","given":"Shirong","non-dropping-particle":"","parse-names":false,"suffix":""},{"dropping-particle":"","family":"Lum","given":"Shawn","non-dropping-particle":"","parse-names":false,"suffix":""},{"dropping-particle":"","family":"Ma","given":"Keping","non-dropping-particle":"","parse-names":false,"suffix":""},{"dropping-particle":"","family":"Makana","given":"Jean Remy","non-dropping-particle":"","parse-names":false,"suffix":""},{"dropping-particle":"","family":"Malhi","given":"Yadvinder","non-dropping-particle":"","parse-names":false,"suffix":""},{"dropping-particle":"","family":"McMahon","given":"Sean M.","non-dropping-particle":"","parse-names":false,"suffix":""},{"dropping-particle":"","family":"McShea","given":"William J.","non-dropping-particle":"","parse-names":false,"suffix":""},{"dropping-particle":"","family":"Memiaghe","given":"Hervé R.","non-dropping-particle":"","parse-names":false,"suffix":""},{"dropping-particle":"","family":"Mi","given":"Xiangcheng","non-dropping-particle":"","parse-names":false,"suffix":""},{"dropping-particle":"","family":"Morecroft","given":"Michael","non-dropping-particle":"","parse-names":false,"suffix":""},{"dropping-particle":"","family":"Musili","given":"Paul M.","non-dropping-particle":"","parse-names":false,"suffix":""},{"dropping-particle":"","family":"Myers","given":"Jonathan A.","non-dropping-particle":"","parse-names":false,"suffix":""},{"dropping-particle":"","family":"Novotny","given":"Vojtech","non-dropping-particle":"","parse-names":false,"suffix":""},{"dropping-particle":"","family":"Oliveira","given":"Alexandre","non-dropping-particle":"de","parse-names":false,"suffix":""},{"dropping-particle":"","family":"Ong","given":"Perry","non-dropping-particle":"","parse-names":false,"suffix":""},{"dropping-particle":"","family":"Orwig","given":"David A.","non-dropping-particle":"","parse-names":false,"suffix":""},{"dropping-particle":"","family":"Ostertag","given":"Rebecca","non-dropping-particle":"","parse-names":false,"suffix":""},{"dropping-particle":"","family":"Parker","given":"Geoffrey G.","non-dropping-particle":"","parse-names":false,"suffix":""},{"dropping-particle":"","family":"Patankar","given":"Rajit","non-dropping-particle":"","parse-names":false,"suffix":""},{"dropping-particle":"","family":"Phillips","given":"Richard P.","non-dropping-particle":"","parse-names":false,"suffix":""},{"dropping-particle":"","family":"Reynolds","given":"Glen","non-dropping-particle":"","parse-names":false,"suffix":""},{"dropping-particle":"","family":"Sack","given":"Lawren","non-dropping-particle":"","parse-names":false,"suffix":""},{"dropping-particle":"","family":"Song","given":"Guo Zhang M.","non-dropping-particle":"","parse-names":false,"suffix":""},{"dropping-particle":"","family":"Su","given":"Sheng Hsin","non-dropping-particle":"","parse-names":false,"suffix":""},{"dropping-particle":"","family":"Sukumar","given":"Raman","non-dropping-particle":"","parse-names":false,"suffix":""},{"dropping-particle":"","family":"Sun","given":"I. Fang","non-dropping-particle":"","parse-names":false,"suffix":""},{"dropping-particle":"","family":"Suresh","given":"Hebbalalu S.","non-dropping-particle":"","parse-names":false,"suffix":""},{"dropping-particle":"","family":"Swanson","given":"Mark E.","non-dropping-particle":"","parse-names":false,"suffix":""},{"dropping-particle":"","family":"Tan","given":"Sylvester","non-dropping-particle":"","parse-names":false,"suffix":""},{"dropping-particle":"","family":"Thomas","given":"Duncan W.","non-dropping-particle":"","parse-names":false,"suffix":""},{"dropping-particle":"","family":"Thompson","given":"Jill","non-dropping-particle":"","parse-names":false,"suffix":""},{"dropping-particle":"","family":"Uriarte","given":"Maria","non-dropping-particle":"","parse-names":false,"suffix":""},{"dropping-particle":"","family":"Valencia","given":"Renato","non-dropping-particle":"","parse-names":false,"suffix":""},{"dropping-particle":"","family":"Vicentini","given":"Alberto","non-dropping-particle":"","parse-names":false,"suffix":""},{"dropping-particle":"","family":"Vrška","given":"Tomáš","non-dropping-particle":"","parse-names":false,"suffix":""},{"dropping-particle":"","family":"Wang","given":"Xugao","non-dropping-particle":"","parse-names":false,"suffix":""},{"dropping-particle":"","family":"Weiblen","given":"George D.","non-dropping-particle":"","parse-names":false,"suffix":""},{"dropping-particle":"","family":"Wolf","given":"Amy","non-dropping-particle":"","parse-names":false,"suffix":""},{"dropping-particle":"","family":"Wu","given":"Shu Hui","non-dropping-particle":"","parse-names":false,"suffix":""},{"dropping-particle":"","family":"Xu","given":"Han","non-dropping-particle":"","parse-names":false,"suffix":""},{"dropping-particle":"","family":"Yamakura","given":"Takuo","non-dropping-particle":"","parse-names":false,"suffix":""},{"dropping-particle":"","family":"Yap","given":"Sandra","non-dropping-particle":"","parse-names":false,"suffix":""},{"dropping-particle":"","family":"Zimmerman","given":"Jess K.","non-dropping-particle":"","parse-names":false,"suffix":""}],"container-title":"Global Ecology and Biogeography","id":"ITEM-1","issue":"7","issued":{"date-parts":[["2018"]]},"page":"849-864","title":"Global importance of large-diameter trees","type":"article-journal","volume":"27"},"uris":["http://www.mendeley.com/documents/?uuid=4cce4722-d96c-497f-987b-7ff4cf9cc13a"]}],"mendeley":{"formattedCitation":"(Lutz &lt;i&gt;et al.&lt;/i&gt;, 2018)","plainTextFormattedCitation":"(Lutz et al., 2018)","previouslyFormattedCitation":"(Lutz &lt;i&gt;et al.&lt;/i&gt;, 2018)"},"properties":{"noteIndex":0},"schema":"https://github.com/citation-style-language/schema/raw/master/csl-citation.json"}</w:instrText>
+      </w:r>
+      <w:r>
+        <w:fldChar w:fldCharType="separate"/>
+      </w:r>
+      <w:r>
+        <w:rPr>
+          <w:noProof/>
+        </w:rPr>
+        <w:t xml:space="preserve">(Lutz </w:t>
+      </w:r>
+      <w:r>
+        <w:rPr>
+          <w:i/>
+          <w:noProof/>
+        </w:rPr>
+        <w:t>et al.</w:t>
+      </w:r>
+      <w:r>
+        <w:rPr>
+          <w:noProof/>
+        </w:rPr>
+        <w:t>, 2018)</w:t>
+      </w:r>
+      <w:r>
+        <w:fldChar w:fldCharType="end"/>
+      </w:r>
+      <w:r>
+        <w:t xml:space="preserve">. </w:t>
+      </w:r>
+      <w:commentRangeStart w:id="5"/>
+      <w:r>
+        <w:t>Like many other plant and animal species, Sugar pine faces numerous challenges in the Anthropocene</w:t>
+      </w:r>
+      <w:commentRangeEnd w:id="5"/>
+      <w:r>
+        <w:rPr>
+          <w:rStyle w:val="CommentReference"/>
+        </w:rPr>
+        <w:commentReference w:id="5"/>
+      </w:r>
+      <w:r>
+        <w:t>, and managers and policymakers are concerned about the future status of the species</w:t>
+      </w:r>
+      <w:r>
+        <w:t xml:space="preserve"> </w:t>
+      </w:r>
+      <w:r>
+        <w:fldChar w:fldCharType="begin" w:fldLock="1"/>
+      </w:r>
+      <w:r>
+        <w:instrText>ADDIN CSL_CITATION {"citationItems":[{"id":"ITEM-1","itemData":{"author":[{"dropping-particle":"","family":"Kinloch Jr.","given":"Bohun B","non-dropping-particle":"","parse-names":false,"suffix":""},{"dropping-particle":"","family":"Marosy","given":"Melissa","non-dropping-particle":"","parse-names":false,"suffix":""},{"dropping-particle":"","family":"Huddleston","given":"May E","non-dropping-particle":"","parse-names":false,"suffix":""}],"id":"ITEM-1","issued":{"date-parts":[["1996"]]},"page":"225","title":"Sugar pine: status, values, and roles in ecosystems: Proceedings of a symposium presented by the California Sugar Pine Management Committee","type":"article-journal"},"uris":["http://www.mendeley.com/documents/?uuid=25eadf9e-152e-437e-8e17-a18a8a652e02"]}],"mendeley":{"formattedCitation":"(Kinloch Jr., Marosy and Huddleston, 1996)","plainTextFormattedCitation":"(Kinloch Jr., Marosy and Huddleston, 1996)","previouslyFormattedCitation":"(Kinloch Jr., Marosy and Huddleston, 1996)"},"properties":{"noteIndex":0},"schema":"https://github.com/citation-style-language/schema/raw/master/csl-citation.json"}</w:instrText>
+      </w:r>
+      <w:r>
+        <w:fldChar w:fldCharType="separate"/>
+      </w:r>
+      <w:r>
+        <w:rPr>
+          <w:noProof/>
+        </w:rPr>
+        <w:t>(Kinloch Jr., Marosy and Huddleston, 1996)</w:t>
+      </w:r>
+      <w:r>
+        <w:fldChar w:fldCharType="end"/>
+      </w:r>
+      <w:r>
+        <w:t>.</w:t>
+      </w:r>
+      <w:r>
+        <w:t xml:space="preserve"> </w:t>
+      </w:r>
+    </w:p>
+    <w:p>
+      <w:pPr>
+        <w:spacing w:line="360" w:lineRule="auto"/>
+        <w:ind w:firstLine="720"/>
+      </w:pPr>
+      <w:commentRangeStart w:id="6"/>
+      <w:r>
+        <w:t xml:space="preserve">First, </w:t>
+      </w:r>
+      <w:commentRangeEnd w:id="6"/>
+      <w:r>
+        <w:rPr>
+          <w:rStyle w:val="CommentReference"/>
+        </w:rPr>
+        <w:commentReference w:id="6"/>
+      </w:r>
+      <w:r>
+        <w:t xml:space="preserve">disruptions to the fire </w:t>
+      </w:r>
+      <w:r>
+        <w:t xml:space="preserve">regime have challenged sugar pine. Sugar pine is a fire-tolerant species with moderate shade intolerance </w:t>
+      </w:r>
+      <w:r>
+        <w:fldChar w:fldCharType="begin" w:fldLock="1"/>
+      </w:r>
+      <w:r>
+        <w:instrText>ADDIN CSL_CITATION {"citationItems":[{"id":"ITEM-1","itemData":{"author":[{"dropping-particle":"","family":"Yeaton","given":"Richard I","non-dropping-particle":"","parse-names":false,"suffix":""}],"id":"ITEM-1","issue":"3","issued":{"date-parts":[["1983"]]},"page":"292-297","title":"The Successional Replacement of Ponderosa Pine by Sugar Pine in the Sierra Nevada Author ( s ): Richard I . Yeaton Source : Bulletin of the Torrey Botanical Club , Jul . - Sep ., 1983 , Vol . 110 , No . 3 ( Jul . - Published by : Torrey Botanical Society ","type":"article-journal","volume":"110"},"uris":["http://www.mendeley.com/documents/?uuid=906b2319-be0e-41d8-8a45-ebff3d65f29a"]},{"id":"ITEM-2","itemData":{"author":[{"dropping-particle":"","family":"Yeaton","given":"Richard I.","non-dropping-particle":"","parse-names":false,"suffix":""}],"container-title":"The American Midland Naturalist","id":"ITEM-2","issue":"1","issued":{"date-parts":[["1984"]]},"page":"126-137","title":"Aspects of the Population Biology of Sugar Pine ( Pinus lambertiana Dougl .) on an Elevational Gradient in the Sierra Nevada of Central California","type":"article-journal","volume":"111"},"uris":["http://www.mendeley.com/documents/?uuid=2ec4908c-3817-4f06-b070-42c88909b87a"]},{"id":"ITEM-3","itemData":{"author":[{"dropping-particle":"","family":"Bohlman","given":"Gabrielle N.","non-dropping-particle":"","parse-names":false,"suffix":""},{"dropping-particle":"","family":"Safford","given":"Hugh D.","non-dropping-particle":"","parse-names":false,"suffix":""},{"dropping-particle":"","family":"Skinner","given":"Carl N.","non-dropping-particle":"","parse-names":false,"suffix":""}],"container-title":"Gen. Tech. Rep. PSW-GTR-273. Albany, CA: US Department of Agriculture, Forest Service, Pacific Southwest Research Station. 146 p.","id":"ITEM-3","issue":"November","issued":{"date-parts":[["2021"]]},"title":"Natural range of variation for yellow pine and mixed-conifer forests in northwestern California and southwestern Oregon","type":"article-journal","volume":"273"},"uris":["http://www.mendeley.com/documents/?uuid=57513bd6-50dd-45ab-81a2-2f825c133caf"]}],"mendeley":{"formattedCitation":"(Yeaton, 1983, 1984; Bohlman, Safford and Skinner, 2021)","plainTextFormattedCitation":"(Yeaton, 1983, 1984; Bohlman, Safford and Skinner, 2021)","previouslyFormattedCitation":"(Yeaton, 1983, 1984; Bohlman, Safford and Skinner, 2021)"},"properties":{"noteIndex":0},"schema":"https://github.com/citation-style-language/schema/raw/master/csl-citation.json"}</w:instrText>
+      </w:r>
+      <w:r>
+        <w:fldChar w:fldCharType="separate"/>
+      </w:r>
+      <w:r>
+        <w:rPr>
+          <w:noProof/>
+        </w:rPr>
+        <w:t>(Yeaton, 1983, 1984; Bohlman, Safford and Skinner, 2021)</w:t>
+      </w:r>
+      <w:r>
+        <w:fldChar w:fldCharType="end"/>
+      </w:r>
+      <w:r>
+        <w:t xml:space="preserve"> and persisted in frequent fire forest types with mean fire return intervals of at most 11-16 years </w:t>
+      </w:r>
+      <w:r>
+        <w:fldChar w:fldCharType="begin" w:fldLock="1"/>
+      </w:r>
+      <w:r>
+        <w:instrText>ADDIN CSL_CITATION {"citationItems":[{"id":"ITEM-1","itemData":{"author":[{"dropping-particle":"","family":"Safford","given":"Hugh D.","non-dropping-particle":"","parse-names":false,"suffix":""},{"dropping-particle":"","family":"Stevens","given":"Jens T.","non-dropping-particle":"","parse-names":false,"suffix":""}],"container-title":"Gen. Tech. Rep. PSW-GTR-2562","id":"ITEM-1","issue":"October","issued":{"date-parts":[["2017"]]},"page":"1-151","title":"Natural Range of Variation (NRV) for yellow pine and mixed conifer forests in the bioregional assessment area, including the Sierra Nevada, southern Cascades, and Modoc and Inyo National Forests","type":"article-journal"},"uris":["http://www.mendeley.com/documents/?uuid=865d47ce-7aba-4ed2-802c-803bb9610f75"]},{"id":"ITEM-2","itemData":{"author":[{"dropping-particle":"","family":"Bohlman","given":"Gabrielle N.","non-dropping-particle":"","parse-names":false,"suffix":""},{"dropping-particle":"","family":"Safford","given":"Hugh D.","non-dropping-particle":"","parse-names":false,"suffix":""},{"dropping-particle":"","family":"Skinner","given":"Carl N.","non-dropping-particle":"","parse-names":false,"suffix":""}],"container-title":"Gen. Tech. Rep. PSW-GTR-273. Albany, CA: US Department of Agriculture, Forest Service, Pacific Southwest Research Station. 146 p.","id":"ITEM-2","issue":"November","issued":{"date-parts":[["2021"]]},"title":"Natural range of variation for yellow pine and mixed-conifer forests in northwestern California and southwestern Oregon","type":"article-journal","volume":"273"},"uris":["http://www.mendeley.com/documents/?uuid=57513bd6-50dd-45ab-81a2-2f825c133caf"]}],"mendeley":{"formattedCitation":"(Safford and Stevens, 2017; Bohlman, Safford and Skinner, 2021)","plainTextFormattedCitation":"(Safford and Stevens, 2017; Bohlman, Safford and Skinner, 2021)","previouslyFormattedCitation":"(Safford and Stevens, 2017; Bohlman, Safford and Skinner, 2021)"},"properties":{"noteIndex":0},"schema":"https://github.com/citation-style-language/schema/raw/master/csl-citation.json"}</w:instrText>
+      </w:r>
+      <w:r>
+        <w:fldChar w:fldCharType="separate"/>
+      </w:r>
+      <w:r>
+        <w:rPr>
+          <w:noProof/>
+        </w:rPr>
+        <w:t>(Safford and Stevens, 2017; Bohlman, Safford and Skinner, 2021)</w:t>
+      </w:r>
+      <w:r>
+        <w:fldChar w:fldCharType="end"/>
+      </w:r>
+      <w:r>
+        <w:t xml:space="preserve">. Sugar pine has traits associated </w:t>
+      </w:r>
+      <w:r>
+        <w:t xml:space="preserve">with </w:t>
+      </w:r>
+      <w:r>
+        <w:t xml:space="preserve">a fire-surviving strategy </w:t>
+      </w:r>
+      <w:r>
+        <w:fldChar w:fldCharType="begin" w:fldLock="1"/>
+      </w:r>
+      <w:r>
+        <w:instrText>ADDIN CSL_CITATION {"citationItems":[{"id":"ITEM-1","itemData":{"author":[{"dropping-particle":"","family":"Schwilk","given":"Dylan W","non-dropping-particle":"","parse-names":false,"suffix":""},{"dropping-particle":"","family":"Ackerly","given":"David D.","non-dropping-particle":"","parse-names":false,"suffix":""}],"container-title":"Oikos","id":"ITEM-1","issued":{"date-parts":[["2001"]]},"page":"326-336","title":"Flammability and Serotiny as Strategies : Correlated Evolution in Pines evolution correlated as strategies : and serotiny Flammability in pines","type":"article-journal","volume":"94"},"uris":["http://www.mendeley.com/documents/?uuid=4e11b3ff-c24a-4850-9031-31200fcfce8d"]}],"mendeley":{"formattedCitation":"(Schwilk and Ackerly, 2001)","plainTextFormattedCitation":"(Schwilk and Ackerly, 2001)","previouslyFormattedCitation":"(Schwilk and Ackerly, 2001)"},"properties":{"noteIndex":0},"schema":"https://github.com/citation-style-language/schema/raw/master/csl-citation.json"}</w:instrText>
+      </w:r>
+      <w:r>
+        <w:fldChar w:fldCharType="separate"/>
+      </w:r>
+      <w:r>
+        <w:rPr>
+          <w:noProof/>
+        </w:rPr>
+        <w:t>(Schwilk and Ackerly, 2001)</w:t>
+      </w:r>
+      <w:r>
+        <w:fldChar w:fldCharType="end"/>
+      </w:r>
+      <w:r>
+        <w:t xml:space="preserve">, whereby large adults survive wildfires and provide offspring that can take advantage of reduced competition for light and water in the postfire environment. </w:t>
+      </w:r>
+      <w:r>
+        <w:t>However, intensive historical logging and fire suppression in the 20</w:t>
+      </w:r>
+      <w:r>
+        <w:rPr>
+          <w:vertAlign w:val="superscript"/>
+        </w:rPr>
+        <w:t>th</w:t>
+      </w:r>
+      <w:r>
+        <w:t xml:space="preserve"> century have altered forest structure and a warming climate </w:t>
+      </w:r>
+      <w:r>
+        <w:t>have increased</w:t>
+      </w:r>
+      <w:r>
+        <w:t xml:space="preserve"> the area affected by high severity fire within sugar pine’s range </w:t>
+      </w:r>
+      <w:r>
+        <w:fldChar w:fldCharType="begin" w:fldLock="1"/>
+      </w:r>
+      <w:r>
+        <w:instrText>ADDIN CSL_CITATION {"citationItems":[{"id":"ITEM-1","itemData":{"DOI":"10.1029/2020GL089858","ISSN":"19448007","abstract":"Increases in burned area across the western United States (US) since the mid-1980s have been widely documented and linked partially to climate factors, yet evaluations of trends in fire severity are lacking. Here we evaluate fire severity trends and their interannual relationships to climate for western US forests from 1985 to 2017. Significant increases in annual area burned at high severity (AABhs) were observed across most ecoregions, with an overall eightfold increase in AABhs across western US forests. The relationships we identified between the annual fire severity metrics and climate, as well as the observed and projected trend toward warmer and drier fire seasons, suggest that climate change will contribute to increased fire severity in future decades where fuels remain abundant. The growing prevalence of high-severity fire in western US forests has important implications to forest ecosystems, including an increased probability of fire-catalyzed conversions from forest to alternative vegetation types.","author":[{"dropping-particle":"","family":"Parks","given":"S. A.","non-dropping-particle":"","parse-names":false,"suffix":""},{"dropping-particle":"","family":"Abatzoglou","given":"J. T.","non-dropping-particle":"","parse-names":false,"suffix":""}],"container-title":"Geophysical Research Letters","id":"ITEM-1","issue":"22","issued":{"date-parts":[["2020"]]},"page":"1-10","title":"Warmer and Drier Fire Seasons Contribute to Increases in Area Burned at High Severity in Western US Forests From 1985 to 2017","type":"article-journal","volume":"47"},"uris":["http://www.mendeley.com/documents/?uuid=c62781ce-2164-4b01-b721-ce147287a476"]},{"id":"ITEM-2","itemData":{"DOI":"10.1016/j.foreco.2017.08.051","ISSN":"03781127","abstract":"Stand-replacing fire has profound ecological impacts in conifer forests, yet there is continued uncertainty over how best to describe the scale of stand-replacing effects within individual fires, and how these effects are changing over time. In forests where regeneration following stand-replacing fire depends on seed dispersal from surviving trees, the size and shape of stand-replacing patches are critical metrics that are difficult to describe and often overlooked. We used a novel, recently-developed metric that describes the amount of stand-replacing area within a given distance of a live-tree patch edge, in order to compare fires that may be otherwise similar in fire size or the percentage of stand-replacing effects. Specifically, we analyzed 477 fires in California pine, fir, and mixed-conifer forests between 1984 and 2015 and asked whether this metric, the stand-replacing decay coefficient (SDC), has changed over time, whether it is affected by fire management, and how it responds to extreme weather conditions at the time of the fire. Mean annual SDC became smaller over time (significantly so in the Sierra Nevada region), indicating that stand-replacing patches became larger and more regularly shaped. The decrease in SDC was particularly pronounced in the years since 2011. While SDC is correlated with percent high-severity, it is able to distinguish fires of comparable percent high-severity but different spatial pattern, with fires managed for suppression having smaller SDC than fires managed for resource benefit. Similarly, fires managed by the US Forest Service had smaller SDC than fires managed by the National Park Service. Fire weather also played an important role, with higher maximum temperatures generally associated with smaller SDC values. SDC is useful for comparing fires because it is associated with more conventional metrics such as percent high-severity, but also incorporates a measure of regeneration potential – distance to surviving trees at stand-replacement patch edges – which is a biological legacy that directly affects the resilience of forests to increasingly frequent and severe fire disturbances. We estimate that from 1984 to 2015, over 80,000 ha of forestland burned with stand-replacing effects greater than 120 m in from patch edges, denoting areas vulnerable to extended conifer forest loss due to dispersal limitation. Managing unplanned ignitions under less extreme weather conditions can achieve beneficial “fine-grained” effec…","author":[{"dropping-particle":"","family":"Stevens","given":"Jens T.","non-dropping-particle":"","parse-names":false,"suffix":""},{"dropping-particle":"","family":"Collins","given":"Brandon M.","non-dropping-particle":"","parse-names":false,"suffix":""},{"dropping-particle":"","family":"Miller","given":"Jay D.","non-dropping-particle":"","parse-names":false,"suffix":""},{"dropping-particle":"","family":"North","given":"Malcolm P.","non-dropping-particle":"","parse-names":false,"suffix":""},{"dropping-particle":"","family":"Stephens","given":"Scott L.","non-dropping-particle":"","parse-names":false,"suffix":""}],"container-title":"Forest Ecology and Management","id":"ITEM-2","issue":"August","issued":{"date-parts":[["2017"]]},"page":"28-36","publisher":"Elsevier","title":"Changing spatial patterns of stand-replacing fire in California conifer forests","type":"article-journal","volume":"406"},"uris":["http://www.mendeley.com/documents/?uuid=7e44a2bb-e159-4d15-bf4d-4f61f9dce42f"]},{"id":"ITEM-3","itemData":{"author":[{"dropping-particle":"","family":"Safford","given":"Hugh D.","non-dropping-particle":"","parse-names":false,"suffix":""},{"dropping-particle":"","family":"Stevens","given":"Jens T.","non-dropping-particle":"","parse-names":false,"suffix":""}],"container-title":"Gen. Tech. Rep. PSW-GTR-2562","id":"ITEM-3","issue":"October","issued":{"date-parts":[["2017"]]},"page":"1-151","title":"Natural Range of Variation (NRV) for yellow pine and mixed conifer forests in the bioregional assessment area, including the Sierra Nevada, southern Cascades, and Modoc and Inyo National Forests","type":"article-journal"},"uris":["http://www.mendeley.com/documents/?uuid=865d47ce-7aba-4ed2-802c-803bb9610f75"]},{"id":"ITEM-4","itemData":{"author":[{"dropping-particle":"","family":"Bohlman","given":"Gabrielle N.","non-dropping-particle":"","parse-names":false,"suffix":""},{"dropping-particle":"","family":"Safford","given":"Hugh D.","non-dropping-particle":"","parse-names":false,"suffix":""},{"dropping-particle":"","family":"Skinner","given":"Carl N.","non-dropping-particle":"","parse-names":false,"suffix":""}],"container-title":"Gen. Tech. Rep. PSW-GTR-273. Albany, CA: US Department of Agriculture, Forest Service, Pacific Southwest Research Station. 146 p.","id":"ITEM-4","issue":"November","issued":{"date-parts":[["2021"]]},"title":"Natural range of variation for yellow pine and mixed-conifer forests in northwestern California and southwestern Oregon","type":"article-journal","volume":"273"},"uris":["http://www.mendeley.com/documents/?uuid=57513bd6-50dd-45ab-81a2-2f825c133caf"]}],"mendeley":{"formattedCitation":"(Safford and Stevens, 2017; Stevens &lt;i&gt;et al.&lt;/i&gt;, 2017; Parks and Abatzoglou, 2020; Bohlman, Safford and Skinner, 2021)","plainTextFormattedCitation":"(Safford and Stevens, 2017; Stevens et al., 2017; Parks and Abatzoglou, 2020; Bohlman, Safford and Skinner, 2021)","previouslyFormattedCitation":"(Safford and Stevens, 2017; Stevens &lt;i&gt;et al.&lt;/i&gt;, 2017; Parks and Abatzoglou, 2020; Bohlman, Safford and Skinner, 2021)"},"properties":{"noteIndex":0},"schema":"https://github.com/citation-style-language/schema/raw/master/csl-citation.json"}</w:instrText>
+      </w:r>
+      <w:r>
+        <w:fldChar w:fldCharType="separate"/>
+      </w:r>
+      <w:r>
+        <w:rPr>
+          <w:noProof/>
+        </w:rPr>
+        <w:t xml:space="preserve">(Safford and Stevens, 2017; Stevens </w:t>
+      </w:r>
+      <w:r>
+        <w:rPr>
+          <w:i/>
+          <w:noProof/>
+        </w:rPr>
+        <w:t>et al.</w:t>
+      </w:r>
+      <w:r>
+        <w:rPr>
+          <w:noProof/>
+        </w:rPr>
+        <w:t>, 2017; Parks and Abatzoglou, 2020; Bohlman, Safford and Skinner, 2021)</w:t>
+      </w:r>
+      <w:r>
+        <w:fldChar w:fldCharType="end"/>
+      </w:r>
+      <w:r>
+        <w:t xml:space="preserve">. This novel fire regime has increased the proportion of the sugar pine’s range where </w:t>
+      </w:r>
+      <w:r>
+        <w:t>there are no surviving adult</w:t>
+      </w:r>
+      <w:r>
+        <w:t xml:space="preserve"> conifers </w:t>
+      </w:r>
+      <w:r>
+        <w:t>to produce the next generation</w:t>
+      </w:r>
+      <w:r>
+        <w:t xml:space="preserve">, threatening not </w:t>
+      </w:r>
+      <w:r>
+        <w:lastRenderedPageBreak/>
+        <w:t>just sugar pine but the mixed conifer forest type as a whole</w:t>
+      </w:r>
+      <w:r>
+        <w:t xml:space="preserve"> </w:t>
+      </w:r>
+      <w:r>
+        <w:fldChar w:fldCharType="begin" w:fldLock="1"/>
+      </w:r>
+      <w:r>
+        <w:instrText>ADDIN CSL_CITATION {"citationItems":[{"id":"ITEM-1","itemData":{"DOI":"10.1890/ES14-00224.1","ISSN":"21508925","abstract":"© 2015 Steel et al.Fire is one of the most important natural disturbance processes in the western United States and ecosystems differ markedly with respect to their ecological and evolutionary relationships with fire. Reference fire regimes in forested ecosystems can be categorized along a gradient ranging from \"fuellimited\" to \"climate-limited\" where the former types are often characterized by frequent, lower-severity wildfires and the latter by infrequent, more severe wildfires. Using spatial data on fire severity from 1984- 2011 and metrics related to fire frequency, we tested how divergence from historic (pre-Euroamerican settlement) fire frequencies due to a century of fire suppression influences rates of high-severity fire in five forest types in California. With some variation among bioregions, our results suggest that fires in forest types characterized by fuel-limited fire regimes (e.g., yellow pine and mixed conifer forest) tend to burn with greater proportions of high-severity fire as either time since last fire or the mean modern fire return interval (FRI) increases. Two intermediate fire regime types (mixed evergreen and bigcone Douglas-fir) showed a similar relationship between fire frequency and fire severity. However, red fir and redwood forests, which are characterized by more climate-limited fire regimes, did not show significant positive relationships between FRI and fire severity. This analysis provides strong evidence that for fuel-limited fire regimes, lack of fire leads to increasing rates of high-severity burning. Our study also substantiates the general validity of \"fuel-limited\" vs. \"climate-limited\" explanations of differing patterns of fire effects and response in forest types of the western US.","author":[{"dropping-particle":"","family":"Steel","given":"Zachary L.","non-dropping-particle":"","parse-names":false,"suffix":""},{"dropping-particle":"","family":"Safford","given":"Hugh D.","non-dropping-particle":"","parse-names":false,"suffix":""},{"dropping-particle":"","family":"Viers","given":"Joshua H.","non-dropping-particle":"","parse-names":false,"suffix":""}],"container-title":"Ecosphere","id":"ITEM-1","issue":"1","issued":{"date-parts":[["2015"]]},"title":"The fire frequency-severity relationship and the legacy of fire suppression in California forests http://www.esajournals.org/doi/pdf/10.1890/ES14-00224.1","type":"article-journal","volume":"6"},"uris":["http://www.mendeley.com/documents/?uuid=1ab7e8c2-3339-4847-aec1-5a74446758ee"]},{"id":"ITEM-2","itemData":{"DOI":"10.1093/biosci/biaa061","ISSN":"15253244","abstract":"Changing disturbance regimes and climate can overcome forest ecosystem resilience. Following high-severity fire, forest recovery may be compromised by lack of tree seed sources, warmer and drier postfire climate, or short-interval reburning. A potential outcome of the loss of resilience is the conversion of the prefire forest to a different forest type or nonforest vegetation. Conversion implies major, extensive, and enduring changes in dominant species, life forms, or functions, with impacts on ecosystem services. In the present article, we synthesize a growing body of evidence of fire-driven conversion and our understanding of its causes across western North America. We assess our capacity to predict conversion and highlight important uncertainties. Increasing forest vulnerability to changing fire activity and climate compels shifts in management approaches, and we propose key themes for applied research coproduced by scientists and managers to support decision-making in an era when the prefire forest may not return.","author":[{"dropping-particle":"","family":"Coop","given":"Jonathan D.","non-dropping-particle":"","parse-names":false,"suffix":""},{"dropping-particle":"","family":"Parks","given":"Sean A.","non-dropping-particle":"","parse-names":false,"suffix":""},{"dropping-particle":"","family":"Stevens-Rumann","given":"Camille S.","non-dropping-particle":"","parse-names":false,"suffix":""},{"dropping-particle":"","family":"Crausbay","given":"Shelley D.","non-dropping-particle":"","parse-names":false,"suffix":""},{"dropping-particle":"","family":"Higuera","given":"Philip E.","non-dropping-particle":"","parse-names":false,"suffix":""},{"dropping-particle":"","family":"Hurteau","given":"Matthew D.","non-dropping-particle":"","parse-names":false,"suffix":""},{"dropping-particle":"","family":"Tepley","given":"Alan","non-dropping-particle":"","parse-names":false,"suffix":""},{"dropping-particle":"","family":"Whitman","given":"Ellen","non-dropping-particle":"","parse-names":false,"suffix":""},{"dropping-particle":"","family":"Assal","given":"Timothy","non-dropping-particle":"","parse-names":false,"suffix":""},{"dropping-particle":"","family":"Collins","given":"Brandon M.","non-dropping-particle":"","parse-names":false,"suffix":""},{"dropping-particle":"","family":"Davis","given":"Kimberley T.","non-dropping-particle":"","parse-names":false,"suffix":""},{"dropping-particle":"","family":"Dobrowski","given":"Solomon","non-dropping-particle":"","parse-names":false,"suffix":""},{"dropping-particle":"","family":"Falk","given":"Donald A.","non-dropping-particle":"","parse-names":false,"suffix":""},{"dropping-particle":"","family":"Fornwalt","given":"Paula J.","non-dropping-particle":"","parse-names":false,"suffix":""},{"dropping-particle":"","family":"Fulé","given":"Peter Z.","non-dropping-particle":"","parse-names":false,"suffix":""},{"dropping-particle":"","family":"Harvey","given":"Brian J.","non-dropping-particle":"","parse-names":false,"suffix":""},{"dropping-particle":"","family":"Kane","given":"Van R.","non-dropping-particle":"","parse-names":false,"suffix":""},{"dropping-particle":"","family":"Littlefield","given":"Caitlin E.","non-dropping-particle":"","parse-names":false,"suffix":""},{"dropping-particle":"","family":"Margolis","given":"Ellis Q.","non-dropping-particle":"","parse-names":false,"suffix":""},{"dropping-particle":"","family":"North","given":"Malcolm","non-dropping-particle":"","parse-names":false,"suffix":""},{"dropping-particle":"","family":"Parisien","given":"Marc André","non-dropping-particle":"","parse-names":false,"suffix":""},{"dropping-particle":"","family":"Prichard","given":"Susan","non-dropping-particle":"","parse-names":false,"suffix":""},{"dropping-particle":"","family":"Rodman","given":"Kyle C.","non-dropping-particle":"","parse-names":false,"suffix":""}],"container-title":"BioScience","id":"ITEM-2","issue":"8","issued":{"date-parts":[["2020"]]},"page":"659-673","title":"Wildfire-Driven Forest Conversion in Western North American Landscapes","type":"article-journal","volume":"70"},"uris":["http://www.mendeley.com/documents/?uuid=4c19d33d-7ce8-44c4-b892-af9da5f5c49d"]},{"id":"ITEM-3","itemData":{"DOI":"10.1002/eap.1756","ISSN":"10510761","author":[{"dropping-particle":"","family":"Shive","given":"Kristen L.","non-dropping-particle":"","parse-names":false,"suffix":""},{"dropping-particle":"","family":"Preisler","given":"Haiganoush K.","non-dropping-particle":"","parse-names":false,"suffix":""},{"dropping-particle":"","family":"Welch","given":"Kevin R.","non-dropping-particle":"","parse-names":false,"suffix":""},{"dropping-particle":"","family":"Safford","given":"Hugh D.","non-dropping-particle":"","parse-names":false,"suffix":""},{"dropping-particle":"","family":"Butz","given":"Ramona J.","non-dropping-particle":"","parse-names":false,"suffix":""},{"dropping-particle":"","family":"O'Hara","given":"Kevin L.","non-dropping-particle":"","parse-names":false,"suffix":""},{"dropping-particle":"","family":"Stephens","given":"Scott L.","non-dropping-particle":"","parse-names":false,"suffix":""}],"container-title":"Ecological Applications","id":"ITEM-3","issue":"6","issued":{"date-parts":[["2018"]]},"page":"1626-1639","title":"From the stand scale to the landscape scale: predicting the spatial patterns of forest regeneration after disturbance","type":"article-journal","volume":"28"},"uris":["http://www.mendeley.com/documents/?uuid=088a8267-0133-4892-9fb1-7380b3beadc5"]}],"mendeley":{"formattedCitation":"(Steel, Safford and Viers, 2015; Shive &lt;i&gt;et al.&lt;/i&gt;, 2018; Coop &lt;i&gt;et al.&lt;/i&gt;, 2020)","plainTextFormattedCitation":"(Steel, Safford and Viers, 2015; Shive et al., 2018; Coop et al., 2020)","previouslyFormattedCitation":"(Steel, Safford and Viers, 2015; Shive &lt;i&gt;et al.&lt;/i&gt;, 2018; Coop &lt;i&gt;et al.&lt;/i&gt;, 2020)"},"properties":{"noteIndex":0},"schema":"https://github.com/citation-style-language/schema/raw/master/csl-citation.json"}</w:instrText>
+      </w:r>
+      <w:r>
+        <w:fldChar w:fldCharType="separate"/>
+      </w:r>
+      <w:r>
+        <w:rPr>
+          <w:noProof/>
+        </w:rPr>
+        <w:t xml:space="preserve">(Steel, Safford and Viers, 2015; Shive </w:t>
+      </w:r>
+      <w:r>
+        <w:rPr>
+          <w:i/>
+          <w:noProof/>
+        </w:rPr>
+        <w:t>et al.</w:t>
+      </w:r>
+      <w:r>
+        <w:rPr>
+          <w:noProof/>
+        </w:rPr>
+        <w:t xml:space="preserve">, 2018; Coop </w:t>
+      </w:r>
+      <w:r>
+        <w:rPr>
+          <w:i/>
+          <w:noProof/>
+        </w:rPr>
+        <w:t>et al.</w:t>
+      </w:r>
+      <w:r>
+        <w:rPr>
+          <w:noProof/>
+        </w:rPr>
+        <w:t>, 2020)</w:t>
+      </w:r>
+      <w:r>
+        <w:fldChar w:fldCharType="end"/>
+      </w:r>
+      <w:r>
+        <w:t>.</w:t>
+      </w:r>
+      <w:r>
+        <w:t xml:space="preserve"> </w:t>
+      </w:r>
+    </w:p>
+    <w:p>
+      <w:pPr>
+        <w:spacing w:line="360" w:lineRule="auto"/>
+        <w:ind w:firstLine="720"/>
+      </w:pPr>
+      <w:commentRangeStart w:id="7"/>
+      <w:r>
+        <w:t xml:space="preserve">Second, an invasive fungal pathogen, </w:t>
+      </w:r>
       <w:r>
         <w:rPr>
           <w:i/>
           <w:iCs/>
         </w:rPr>
-        <w:t>lambertiana</w:t>
-      </w:r>
-      <w:proofErr w:type="spellEnd"/>
-      <w:r>
-        <w:t>) is the largest Pinus species, an important timber species, and a component of several dry western conifer forest types</w:t>
-      </w:r>
-      <w:r>
-        <w:t>. In</w:t>
-      </w:r>
-      <w:r>
-        <w:t xml:space="preserve"> the extensive Sierra Nevada Mixed Conifer forest</w:t>
+        <w:t>Cronartium ribicola</w:t>
+      </w:r>
+      <w:r>
+        <w:t xml:space="preserve"> (white pine blister rust; WPBR)</w:t>
+      </w:r>
+      <w:commentRangeEnd w:id="7"/>
+      <w:r>
+        <w:rPr>
+          <w:rStyle w:val="CommentReference"/>
+        </w:rPr>
+        <w:commentReference w:id="7"/>
+      </w:r>
+      <w:r>
+        <w:t xml:space="preserve"> has spread across much of sugar pine’s range since its introduction</w:t>
+      </w:r>
+      <w:r>
+        <w:t xml:space="preserve"> to North America in the early 20</w:t>
+      </w:r>
+      <w:r>
+        <w:rPr>
+          <w:vertAlign w:val="superscript"/>
+        </w:rPr>
+        <w:t>th</w:t>
+      </w:r>
+      <w:r>
+        <w:t xml:space="preserve"> century </w:t>
+      </w:r>
+      <w:r>
+        <w:t xml:space="preserve">and has caused substantial mortality </w:t>
+      </w:r>
+      <w:r>
+        <w:fldChar w:fldCharType="begin" w:fldLock="1"/>
+      </w:r>
+      <w:r>
+        <w:instrText>ADDIN CSL_CITATION {"citationItems":[{"id":"ITEM-1","itemData":{"DOI":"10.1890/03-5109","ISSN":"10510761","abstract":"An introduced pathogen, white pine blister rust (Cronartium ribicola), has caused declines in five-needled pines throughout North America. Simultaneously, fire exclusion has resulted in dense stands in many forest types, which may create additional stress for these generally shade-intolerant pines. Fire exclusion also allows fuels to accumulate, and it is unclear how affected populations will respond to the reintroduction of fire. Although white pine blister rust and fire exclusion are widely recognized threats, long-term demographic data that document the effects of these stressors are rare. We present population trends from 2168 individuals over 5-15 years for an affected species, sugar pine (Pinus lambertiana), at several burned and unburned sites in the Sierra Nevada of California. Size-based matrix models indicate that most unburned populations have negative growth rates (λ range: 0.82-1.04). The growth rate of most populations was, however, indistinguishable from replacement levels (λ = 1.0), implying that, if populations are indeed declining, the progression of any such decline is slow, and longer observations are needed to clearly determine population trends. We found significant differences among population growth rates, primarily due to variation in recruitment rates. Deaths associated with blister rust and stress (i.e., resource competition) were common, suggesting significant roles for both blister rust and fire exclusion in determining population trajectories. Data from 15 prescribed fires showed that the immediate effect of burning was the death of many small trees, with the frequency of mortality returning to pre-fire levels within five years. In spite of a poor prognosis for sugar pine, our results suggest that we have time to apply and refine management strategies to protect this species.","author":[{"dropping-particle":"","family":"Mantgem","given":"Phillip J.","non-dropping-particle":"Van","parse-names":false,"suffix":""},{"dropping-particle":"","family":"Stephenson","given":"Nathan L.","non-dropping-particle":"","parse-names":false,"suffix":""},{"dropping-particle":"","family":"Keifer","given":"Mary Beth","non-dropping-particle":"","parse-names":false,"suffix":""},{"dropping-particle":"","family":"Keeley","given":"Jon","non-dropping-particle":"","parse-names":false,"suffix":""}],"container-title":"Ecological Applications","id":"ITEM-1","issue":"5","issued":{"date-parts":[["2004"]]},"page":"1590-1602","title":"Effects of an introduced pathogen and fire exclusion on the demography of sugar pine","type":"article-journal","volume":"14"},"uris":["http://www.mendeley.com/documents/?uuid=4017c084-8b81-48ae-b134-e117d840d93b"]},{"id":"ITEM-2","itemData":{"DOI":"10.1002/ecs2.3263","author":[{"dropping-particle":"","family":"Dudney","given":"Joan C.","non-dropping-particle":"","parse-names":false,"suffix":""},{"dropping-particle":"","family":"Nesmith","given":"Jonathan C.B.","non-dropping-particle":"","parse-names":false,"suffix":""},{"dropping-particle":"","family":"Cahill","given":"Matthew C.","non-dropping-particle":"","parse-names":false,"suffix":""},{"dropping-particle":"","family":"Cribbs","given":"Jennifer E.","non-dropping-particle":"","parse-names":false,"suffix":""},{"dropping-particle":"","family":"Duriscoe","given":"Dan M.","non-dropping-particle":"","parse-names":false,"suffix":""},{"dropping-particle":"","family":"Das","given":"Adrian J.","non-dropping-particle":"","parse-names":false,"suffix":""},{"dropping-particle":"","family":"Stephenson","given":"Nathan L.","non-dropping-particle":"","parse-names":false,"suffix":""},{"dropping-particle":"","family":"Battles","given":"John J.","non-dropping-particle":"","parse-names":false,"suffix":""}],"container-title":"Ecosphere","id":"ITEM-2","issue":"October","issued":{"date-parts":[["2020"]]},"page":"e03263","title":"Compounding effects of white pine blister rust, mountain pine beetle, and fire threaten four white pine species","type":"article-journal","volume":"11"},"uris":["http://www.mendeley.com/documents/?uuid=54eba3d7-5ed4-4e44-a51e-b1150e7c2215"]},{"id":"ITEM-3","itemData":{"DOI":"10.1016/j.foreco.2011.05.011","ISSN":"03781127","abstract":"Historical logging, fire suppression, and an invasive pathogen, Cronartium ribicola, the cause of white pine blister rust (WPBR), are assumed to have dramatically affected sugar pine (Pinus lambertiana) populations in the Lake Tahoe Basin. We examined population- and genetic-level consequences of these disturbances within 10 sugar pine populations by assessing current population structure and trends for 1129 individuals, genetic diversity for 250 individuals, and frequency of WPBR-resistance for 102 families. Logging had occurred in 9 of 10 sites and fire suppression was evident in all stands. High density of white fir (Abies concolor) is often an indicator of fire suppression and we found a negative relationship between sugar pine survivorship and white fir basal area (r2=0.31). C. ribicola was present in 90% of stands (incidence range: 0-48%) and we found a significant relationship between mean host survivorship and disease incidence (r2=0.46). We estimated population growth rates (λ) from size-based transition matrices. For six of 10 sugar pine populations λ was 1.0, indicating that these populations appear to be stable; for four populations, λ was &lt;1.0, indicating populations that may be in decline. A population specific drift parameter, ci, which is a measure of genetic differentiation in allele frequencies relative to an ancestral population, ranged from 0.009 to 0.048. Higher values of ci indicate greater genetic drift, possibly due to a bottleneck caused by historical logging, other agents of mortality or much older events affecting population sizes. Effects of drift are known to be greater in small populations and we found a negative relationship between sugar pine density and ci (r2=0.36). Allele frequency of the Cr1 gene, responsible for WPBR-resistance in sugar pine, averaged 0.068 for all populations sampled; no WPBR infection was found in one population in which the Cr1 frequency was 0.112. Historical disturbances and their interactions have likely influenced the population biology of sugar pine in the Tahoe Basin; for some populations this has meant reduced population size, higher genetic drift, and poor survival of small- and intermediate-sized individuals. Possible management strategies include restoring population numbers, deploying WPBR-resistance, treating stands to promote natural sugar pine regeneration, and enhancing genetic diversity. © 2011 Elsevier B.V.","author":[{"dropping-particle":"","family":"Maloney","given":"Patricia E.","non-dropping-particle":"","parse-names":false,"suffix":""},{"dropping-particle":"","family":"Vogler","given":"Detlev R.","non-dropping-particle":"","parse-names":false,"suffix":""},{"dropping-particle":"","family":"Eckert","given":"Andrew J.","non-dropping-particle":"","parse-names":false,"suffix":""},{"dropping-particle":"","family":"Jensen","given":"Camille E.","non-dropping-particle":"","parse-names":false,"suffix":""},{"dropping-particle":"","family":"Neale","given":"David B.","non-dropping-particle":"","parse-names":false,"suffix":""}],"container-title":"Forest Ecology and Management","id":"ITEM-3","issue":"5","issued":{"date-parts":[["2011"]]},"page":"770-779","publisher":"Elsevier B.V.","title":"Population biology of sugar pine (Pinus lambertiana Dougl.) with reference to historical disturbances in the Lake Tahoe Basin: Implications for restoration","type":"article-journal","volume":"262"},"uris":["http://www.mendeley.com/documents/?uuid=9a0c821b-c50c-45fc-9062-b98c1d978b4e"]}],"mendeley":{"formattedCitation":"(Van Mantgem &lt;i&gt;et al.&lt;/i&gt;, 2004; Maloney &lt;i&gt;et al.&lt;/i&gt;, 2011; Dudney &lt;i&gt;et al.&lt;/i&gt;, 2020)","plainTextFormattedCitation":"(Van Mantgem et al., 2004; Maloney et al., 2011; Dudney et al., 2020)","previouslyFormattedCitation":"(Van Mantgem &lt;i&gt;et al.&lt;/i&gt;, 2004; Maloney &lt;i&gt;et al.&lt;/i&gt;, 2011; Dudney &lt;i&gt;et al.&lt;/i&gt;, 2020)"},"properties":{"noteIndex":0},"schema":"https://github.com/citation-style-language/schema/raw/master/csl-citation.json"}</w:instrText>
+      </w:r>
+      <w:r>
+        <w:fldChar w:fldCharType="separate"/>
+      </w:r>
+      <w:r>
+        <w:rPr>
+          <w:noProof/>
+        </w:rPr>
+        <w:t xml:space="preserve">(Van Mantgem </w:t>
+      </w:r>
+      <w:r>
+        <w:rPr>
+          <w:i/>
+          <w:noProof/>
+        </w:rPr>
+        <w:t>et al.</w:t>
+      </w:r>
+      <w:r>
+        <w:rPr>
+          <w:noProof/>
+        </w:rPr>
+        <w:t xml:space="preserve">, 2004; Maloney </w:t>
+      </w:r>
+      <w:r>
+        <w:rPr>
+          <w:i/>
+          <w:noProof/>
+        </w:rPr>
+        <w:t>et al.</w:t>
+      </w:r>
+      <w:r>
+        <w:rPr>
+          <w:noProof/>
+        </w:rPr>
+        <w:t xml:space="preserve">, 2011; Dudney </w:t>
+      </w:r>
+      <w:r>
+        <w:rPr>
+          <w:i/>
+          <w:noProof/>
+        </w:rPr>
+        <w:t>et al.</w:t>
+      </w:r>
+      <w:r>
+        <w:rPr>
+          <w:noProof/>
+        </w:rPr>
+        <w:t>, 2020)</w:t>
+      </w:r>
+      <w:r>
+        <w:fldChar w:fldCharType="end"/>
+      </w:r>
+      <w:r>
+        <w:t xml:space="preserve">. </w:t>
+      </w:r>
+      <w:r>
+        <w:t xml:space="preserve">WPBR affects white pines (subgenus </w:t>
+      </w:r>
+      <w:r>
+        <w:rPr>
+          <w:i/>
+          <w:iCs/>
+        </w:rPr>
+        <w:t>Strobus</w:t>
+      </w:r>
+      <w:r>
+        <w:t xml:space="preserve">, excluding the pinyon pines in subsection </w:t>
+      </w:r>
+      <w:r>
+        <w:rPr>
+          <w:i/>
+          <w:iCs/>
+        </w:rPr>
+        <w:t>Cembroides</w:t>
+      </w:r>
+      <w:r>
+        <w:t xml:space="preserve">) </w:t>
+      </w:r>
+      <w:r>
+        <w:t xml:space="preserve">by parasitizing foliage, shoots, inner bark, and outer xylem, causing the formation of cankers which can reduce vigor and kill outright by girdling the stem </w:t>
+      </w:r>
+      <w:r>
+        <w:fldChar w:fldCharType="begin" w:fldLock="1"/>
+      </w:r>
+      <w:r>
+        <w:instrText>ADDIN CSL_CITATION {"citationItems":[{"id":"ITEM-1","itemData":{"DOI":"10.1111/j.1439-0329.2010.00654.x","ISSN":"14374781","abstract":"For over a century, white pine blister rust (Cronartium ribicola) has linked white pines (Strobus) with currants and gooseberries (Ribes) in a complex and serious disease epidemic in Asia, Europe, and North America. Because of ongoing changes in climate, societal demands for forests and their amenities, and scientific advances in genetics and proteomics, our current understanding and management of the white pine blister rust pathosystem has become outdated. Here, we present a review and synthesis of international scope on the biology and management of blister rust, white pines, Ribes, and other hosts. In this article, we provide a geographical and historical background, describe the taxonomy and life cycle of the rust, discuss pathology and ecology, and introduce a series of invited papers. These review articles summarize the literature on white pines, Ribes, and blister rust with respect to their status, threats, and management through genetics and silviculture. Although the principal focus is on North America, the different epidemics in Europe and Asia are also described. In the final article, we discuss several of the key observations and conclusions from the preceding review articles and identify prudent actions for research and management of white pine blister rust. © 2010 Blackwell Verlag GmbH and Crown in the right of Canada.","author":[{"dropping-particle":"","family":"Geils","given":"Brian W.","non-dropping-particle":"","parse-names":false,"suffix":""},{"dropping-particle":"","family":"Hummer","given":"Kim E.","non-dropping-particle":"","parse-names":false,"suffix":""},{"dropping-particle":"","family":"Hunt","given":"Richard S.","non-dropping-particle":"","parse-names":false,"suffix":""}],"container-title":"Forest Pathology","id":"ITEM-1","issue":"3-4","issued":{"date-parts":[["2010"]]},"page":"147-185","title":"White pines, Ribes, and blister rust: A review and synthesis","type":"article-journal","volume":"40"},"uris":["http://www.mendeley.com/documents/?uuid=fc76315d-a4b3-404f-9576-b260cb172979"]}],"mendeley":{"formattedCitation":"(Geils, Hummer and Hunt, 2010)","plainTextFormattedCitation":"(Geils, Hummer and Hunt, 2010)","previouslyFormattedCitation":"(Geils, Hummer and Hunt, 2010)"},"properties":{"noteIndex":0},"schema":"https://github.com/citation-style-language/schema/raw/master/csl-citation.json"}</w:instrText>
+      </w:r>
+      <w:r>
+        <w:fldChar w:fldCharType="separate"/>
+      </w:r>
+      <w:r>
+        <w:rPr>
+          <w:noProof/>
+        </w:rPr>
+        <w:t>(Geils, Hummer and Hunt, 2010)</w:t>
+      </w:r>
+      <w:r>
+        <w:fldChar w:fldCharType="end"/>
+      </w:r>
+      <w:r>
+        <w:t xml:space="preserve">. </w:t>
+      </w:r>
+      <w:commentRangeStart w:id="8"/>
+      <w:r>
+        <w:t>The epidemic in the western United States has been severe enough to cause the related species</w:t>
       </w:r>
       <w:r>
         <w:t>,</w:t>
@@ -252,16 +771,23 @@
         <w:t xml:space="preserve"> </w:t>
       </w:r>
       <w:r>
-        <w:t>sugar pine</w:t>
-      </w:r>
-      <w:r>
-        <w:t xml:space="preserve"> typically composes 5-25% of basal area </w:t>
+        <w:rPr>
+          <w:i/>
+          <w:iCs/>
+        </w:rPr>
+        <w:t>Pinus albicaulis</w:t>
+      </w:r>
+      <w:r>
+        <w:t>,</w:t>
+      </w:r>
+      <w:r>
+        <w:t xml:space="preserve"> to be listed as endangered </w:t>
       </w:r>
       <w:r>
         <w:fldChar w:fldCharType="begin" w:fldLock="1"/>
       </w:r>
       <w:r>
-        <w:instrText>ADDIN CSL_CITATION {"citationItems":[{"id":"ITEM-1","itemData":{"author":[{"dropping-particle":"","family":"Kinloch","given":"Bohun B","non-dropping-particle":"","parse-names":false,"suffix":""},{"dropping-particle":"","family":"Scheuner","given":"William H","non-dropping-particle":"","parse-names":false,"suffix":""}],"container-title":"Silvics of North America 1","id":"ITEM-1","issued":{"date-parts":[["1990"]]},"page":"370-380","title":"Pinus lambertiana Dougl.","type":"chapter"},"uris":["http://www.mendeley.com/documents/?uuid=5479eee3-07f9-42cf-896b-73906ebcc0a6"]},{"id":"ITEM-2","itemData":{"author":[{"dropping-particle":"","family":"Safford","given":"Hugh D.","non-dropping-particle":"","parse-names":false,"suffix":""},{"dropping-particle":"","family":"Stevens","given":"Jens T.","non-dropping-particle":"","parse-names":false,"suffix":""}],"container-title":"Gen. Tech. Rep. PSW-GTR-2562","id":"ITEM-2","issue":"October","issued":{"date-parts":[["2017"]]},"page":"1-151","title":"Natural Range of Variation (NRV) for yellow pine and mixed conifer forests in the bioregional assessment area, including the Sierra Nevada, southern Cascades, and Modoc and Inyo National Forests","type":"article-journal"},"uris":["http://www.mendeley.com/documents/?uuid=865d47ce-7aba-4ed2-802c-803bb9610f75"]},{"id":"ITEM-3","itemData":{"author":[{"dropping-particle":"","family":"Bohlman","given":"Gabrielle N.","non-dropping-particle":"","parse-names":false,"suffix":""},{"dropping-particle":"","family":"Safford","given":"Hugh D.","non-dropping-particle":"","parse-names":false,"suffix":""},{"dropping-particle":"","family":"Skinner","given":"Carl N.","non-dropping-particle":"","parse-names":false,"suffix":""}],"container-title":"Gen. Tech. Rep. PSW-GTR-273. Albany, CA: US Department of Agriculture, Forest Service, Pacific Southwest Research Station. 146 p.","id":"ITEM-3","issue":"November","issued":{"date-parts":[["2021"]]},"title":"Natural range of variation for yellow pine and mixed-conifer forests in northwestern California and southwestern Oregon","type":"article-journal","volume":"273"},"uris":["http://www.mendeley.com/documents/?uuid=57513bd6-50dd-45ab-81a2-2f825c133caf"]}],"mendeley":{"formattedCitation":"(Kinloch and Scheuner, 1990; Safford and Stevens, 2017; Bohlman, Safford and Skinner, 2021)","plainTextFormattedCitation":"(Kinloch and Scheuner, 1990; Safford and Stevens, 2017; Bohlman, Safford and Skinner, 2021)","previouslyFormattedCitation":"(Kinloch and Scheuner, 1990; Safford and Stevens, 2017; Bohlman, Safford and Skinner, 2021)"},"properties":{"noteIndex":0},"schema":"https://github.com/citation-style-language/schema/raw/master/csl-citation.json"}</w:instrText>
+        <w:instrText>ADDIN CSL_CITATION {"citationItems":[{"id":"ITEM-1","itemData":{"author":[{"dropping-particle":"","family":"Mahalovich","given":"M.","non-dropping-particle":"","parse-names":false,"suffix":""},{"dropping-particle":"","family":"Stritch","given":"L.","non-dropping-particle":"","parse-names":false,"suffix":""}],"id":"ITEM-1","issued":{"date-parts":[["2013"]]},"title":"Pinus albicaulis. The IUCN Red List of Threatened Species 2013","type":"article"},"uris":["http://www.mendeley.com/documents/?uuid=01c5c33e-f405-4ec0-b7ef-fe493d548c6e"]}],"mendeley":{"formattedCitation":"(Mahalovich and Stritch, 2013)","plainTextFormattedCitation":"(Mahalovich and Stritch, 2013)","previouslyFormattedCitation":"(Mahalovich and Stritch, 2013)"},"properties":{"noteIndex":0},"schema":"https://github.com/citation-style-language/schema/raw/master/csl-citation.json"}</w:instrText>
       </w:r>
       <w:r>
         <w:fldChar w:fldCharType="separate"/>
@@ -270,55 +796,29 @@
         <w:rPr>
           <w:noProof/>
         </w:rPr>
-        <w:t>(Kinloch and Scheuner, 1990; Safford and Stevens, 2017; Bohlman, Safford and Skinner, 2021)</w:t>
+        <w:t>(Mahalovich and Stritch, 2013)</w:t>
       </w:r>
       <w:r>
         <w:fldChar w:fldCharType="end"/>
       </w:r>
-      <w:commentRangeEnd w:id="2"/>
+      <w:r>
+        <w:t xml:space="preserve">, </w:t>
+      </w:r>
+      <w:commentRangeEnd w:id="8"/>
       <w:r>
         <w:rPr>
           <w:rStyle w:val="CommentReference"/>
         </w:rPr>
-        <w:commentReference w:id="2"/>
-      </w:r>
-      <w:r>
-        <w:t>. Its range extends through much of the North American Mediterranean zone throughout mountain ranges in California</w:t>
-      </w:r>
-      <w:r>
-        <w:t>,</w:t>
-      </w:r>
-      <w:r>
-        <w:t xml:space="preserve"> central Oregon, </w:t>
-      </w:r>
-      <w:r>
-        <w:t>and a small population in northwestern Mexico but</w:t>
-      </w:r>
-      <w:r>
-        <w:t xml:space="preserve"> most of the </w:t>
-      </w:r>
-      <w:commentRangeStart w:id="3"/>
-      <w:r>
-        <w:t xml:space="preserve">growing stock </w:t>
-      </w:r>
-      <w:commentRangeEnd w:id="3"/>
-      <w:r>
-        <w:rPr>
-          <w:rStyle w:val="CommentReference"/>
-        </w:rPr>
-        <w:commentReference w:id="3"/>
-      </w:r>
-      <w:r>
-        <w:t xml:space="preserve">located in California. </w:t>
-      </w:r>
-      <w:r>
-        <w:t xml:space="preserve">Sugar pine seeds are an important food source for animal species </w:t>
+        <w:commentReference w:id="8"/>
+      </w:r>
+      <w:r>
+        <w:t xml:space="preserve">and there has been considerable concern about the outlook for sugar pine as well </w:t>
       </w:r>
       <w:r>
         <w:fldChar w:fldCharType="begin" w:fldLock="1"/>
       </w:r>
       <w:r>
-        <w:instrText>ADDIN CSL_CITATION {"citationItems":[{"id":"ITEM-1","itemData":{"DOI":"10.3398/064.070.0314","ISSN":"15270904","abstract":"This is the first report of Clark's Nutcrackers (Nucifraga columbiana) harvesting seeds from the cones of sugar pine (Pinus lambertiana), based on observations over several years in Crater Lake National Park, Oregon. The harvesting period in late September corresponded to peak cone-opening dates. Nutcrackers placed harvested seeds in their throat pouches, a behavior associated with seed caching. © 2010 Western North American Naturalist.","author":[{"dropping-particle":"","family":"Murray","given":"Michael P.","non-dropping-particle":"","parse-names":false,"suffix":""},{"dropping-particle":"","family":"Tomback","given":"Diana F.","non-dropping-particle":"","parse-names":false,"suffix":""}],"container-title":"Western North American Naturalist","id":"ITEM-1","issue":"3","issued":{"date-parts":[["2010"]]},"page":"413-414","title":"Clark's nutcrackers harvest sugar pine seeds from cones","type":"article-journal","volume":"70"},"uris":["http://www.mendeley.com/documents/?uuid=eab07144-f38e-44e6-bb50-47e8edfb932c"]}],"mendeley":{"formattedCitation":"(Murray and Tomback, 2010)","plainTextFormattedCitation":"(Murray and Tomback, 2010)","previouslyFormattedCitation":"(Murray and Tomback, 2010)"},"properties":{"noteIndex":0},"schema":"https://github.com/citation-style-language/schema/raw/master/csl-citation.json"}</w:instrText>
+        <w:instrText>ADDIN CSL_CITATION {"citationItems":[{"id":"ITEM-1","itemData":{"author":[{"dropping-particle":"","family":"Kinloch Jr.","given":"Bohun B","non-dropping-particle":"","parse-names":false,"suffix":""},{"dropping-particle":"","family":"Marosy","given":"Melissa","non-dropping-particle":"","parse-names":false,"suffix":""},{"dropping-particle":"","family":"Huddleston","given":"May E","non-dropping-particle":"","parse-names":false,"suffix":""}],"id":"ITEM-1","issued":{"date-parts":[["1996"]]},"page":"225","title":"Sugar pine: status, values, and roles in ecosystems: Proceedings of a symposium presented by the California Sugar Pine Management Committee","type":"article-journal"},"uris":["http://www.mendeley.com/documents/?uuid=25eadf9e-152e-437e-8e17-a18a8a652e02"]}],"mendeley":{"formattedCitation":"(Kinloch Jr., Marosy and Huddleston, 1996)","plainTextFormattedCitation":"(Kinloch Jr., Marosy and Huddleston, 1996)","previouslyFormattedCitation":"(Kinloch Jr., Marosy and Huddleston, 1996)"},"properties":{"noteIndex":0},"schema":"https://github.com/citation-style-language/schema/raw/master/csl-citation.json"}</w:instrText>
       </w:r>
       <w:r>
         <w:fldChar w:fldCharType="separate"/>
@@ -327,108 +827,13 @@
         <w:rPr>
           <w:noProof/>
         </w:rPr>
-        <w:t>(Murray and Tomback, 2010)</w:t>
+        <w:t>(Kinloch Jr., Marosy and Huddleston, 1996)</w:t>
       </w:r>
       <w:r>
         <w:fldChar w:fldCharType="end"/>
       </w:r>
       <w:r>
-        <w:t xml:space="preserve">, and </w:t>
-      </w:r>
-      <w:r>
-        <w:t>mature sugar pines are large-diameter trees which</w:t>
-      </w:r>
-      <w:r>
-        <w:t xml:space="preserve"> play </w:t>
-      </w:r>
-      <w:commentRangeStart w:id="4"/>
-      <w:r>
-        <w:t xml:space="preserve">a key role </w:t>
-      </w:r>
-      <w:commentRangeEnd w:id="4"/>
-      <w:r>
-        <w:rPr>
-          <w:rStyle w:val="CommentReference"/>
-        </w:rPr>
-        <w:commentReference w:id="4"/>
-      </w:r>
-      <w:r>
-        <w:t xml:space="preserve">in the structure and function of ecosystems they occur in </w:t>
-      </w:r>
-      <w:r>
-        <w:fldChar w:fldCharType="begin" w:fldLock="1"/>
-      </w:r>
-      <w:r>
-        <w:instrText>ADDIN CSL_CITATION {"citationItems":[{"id":"ITEM-1","itemData":{"DOI":"10.1111/geb.12747","ISSN":"14668238","abstract":"Aim: To examine the contribution of large-diameter trees to biomass, stand structure, and species richness across forest biomes. Location: Global. Time period: Early 21st century. Major taxa studied: Woody plants. Methods: We examined the contribution of large trees to forest density, richness and biomass using a global network of 48 large (from 2 to 60 ha) forest plots representing 5,601,473 stems across 9,298 species and 210 plant families. This contribution was assessed using three metrics: the largest 1% of trees ≥ 1 cm diameter at breast height (DBH), all trees ≥ 60 cm DBH, and those rank-ordered largest trees that cumulatively comprise 50% of forest biomass. Results: Averaged across these 48 forest plots, the largest 1% of trees ≥ 1 cm DBH comprised 50% of aboveground live biomass, with hectare-scale standard deviation of 26%. Trees ≥ 60 cm DBH comprised 41% of aboveground live tree biomass. The size of the largest trees correlated with total forest biomass (r2 =.62, p &lt;.001). Large-diameter trees in high biomass forests represented far fewer species relative to overall forest richness (r2 =.45, p &lt;.001). Forests with more diverse large-diameter tree communities were comprised of smaller trees (r2 =.33, p &lt;.001). Lower large-diameter richness was associated with large-diameter trees being individuals of more common species (r2 =.17, p =.002). The concentration of biomass in the largest 1% of trees declined with increasing absolute latitude (r2 =.46, p &lt;.001), as did forest density (r2 =.31, p &lt;.001). Forest structural complexity increased with increasing absolute latitude (r2 =.26, p &lt;.001). Main conclusions: Because large-diameter trees constitute roughly half of the mature forest biomass worldwide, their dynamics and sensitivities to environmental change represent potentially large controls on global forest carbon cycling. We recommend managing forests for conservation of existing large-diameter trees or those that can soon reach large diameters as a simple way to conserve and potentially enhance ecosystem services.","author":[{"dropping-particle":"","family":"Lutz","given":"James A.","non-dropping-particle":"","parse-names":false,"suffix":""},{"dropping-particle":"","family":"Furniss","given":"Tucker J.","non-dropping-particle":"","parse-names":false,"suffix":""},{"dropping-particle":"","family":"Johnson","given":"Daniel J.","non-dropping-particle":"","parse-names":false,"suffix":""},{"dropping-particle":"","family":"Davies","given":"Stuart J.","non-dropping-particle":"","parse-names":false,"suffix":""},{"dropping-particle":"","family":"Allen","given":"David","non-dropping-particle":"","parse-names":false,"suffix":""},{"dropping-particle":"","family":"Alonso","given":"Alfonso","non-dropping-particle":"","parse-names":false,"suffix":""},{"dropping-particle":"","family":"Anderson-Teixeira","given":"Kristina J.","non-dropping-particle":"","parse-names":false,"suffix":""},{"dropping-particle":"","family":"Andrade","given":"Ana","non-dropping-particle":"","parse-names":false,"suffix":""},{"dropping-particle":"","family":"Baltzer","given":"Jennifer","non-dropping-particle":"","parse-names":false,"suffix":""},{"dropping-particle":"","family":"Becker","given":"Kendall M.L.","non-dropping-particle":"","parse-names":false,"suffix":""},{"dropping-particle":"","family":"Blomdahl","given":"Erika M.","non-dropping-particle":"","parse-names":false,"suffix":""},{"dropping-particle":"","family":"Bourg","given":"Norman A.","non-dropping-particle":"","parse-names":false,"suffix":""},{"dropping-particle":"","family":"Bunyavejchewin","given":"Sarayudh","non-dropping-particle":"","parse-names":false,"suffix":""},{"dropping-particle":"","family":"Burslem","given":"David F.R.P.","non-dropping-particle":"","parse-names":false,"suffix":""},{"dropping-particle":"","family":"Cansler","given":"C. Alina","non-dropping-particle":"","parse-names":false,"suffix":""},{"dropping-particle":"","family":"Cao","given":"Ke","non-dropping-particle":"","parse-names":false,"suffix":""},{"dropping-particle":"","family":"Cao","given":"Min","non-dropping-particle":"","parse-names":false,"suffix":""},{"dropping-particle":"","family":"Cárdenas","given":"Dairon","non-dropping-particle":"","parse-names":false,"suffix":""},{"dropping-particle":"","family":"Chang","given":"Li Wan","non-dropping-particle":"","parse-names":false,"suffix":""},{"dropping-particle":"","family":"Chao","given":"Kuo Jung","non-dropping-particle":"","parse-names":false,"suffix":""},{"dropping-particle":"","family":"Chao","given":"Wei Chun","non-dropping-particle":"","parse-names":false,"suffix":""},{"dropping-particle":"","family":"Chiang","given":"Jyh Min","non-dropping-particle":"","parse-names":false,"suffix":""},{"dropping-particle":"","family":"Chu","given":"Chengjin","non-dropping-particle":"","parse-names":false,"suffix":""},{"dropping-particle":"","family":"Chuyong","given":"George B.","non-dropping-particle":"","parse-names":false,"suffix":""},{"dropping-particle":"","family":"Clay","given":"Keith","non-dropping-particle":"","parse-names":false,"suffix":""},{"dropping-particle":"","family":"Condit","given":"Richard","non-dropping-particle":"","parse-names":false,"suffix":""},{"dropping-particle":"","family":"Cordell","given":"Susan","non-dropping-particle":"","parse-names":false,"suffix":""},{"dropping-particle":"","family":"Dattaraja","given":"Handanakere S.","non-dropping-particle":"","parse-names":false,"suffix":""},{"dropping-particle":"","family":"Duque","given":"Alvaro","non-dropping-particle":"","parse-names":false,"suffix":""},{"dropping-particle":"","family":"Ewango","given":"Corneille E.N.","non-dropping-particle":"","parse-names":false,"suffix":""},{"dropping-particle":"","family":"Fischer","given":"Gunter A.","non-dropping-particle":"","parse-names":false,"suffix":""},{"dropping-particle":"","family":"Fletcher","given":"Christine","non-dropping-particle":"","parse-names":false,"suffix":""},{"dropping-particle":"","family":"Freund","given":"James A.","non-dropping-particle":"","parse-names":false,"suffix":""},{"dropping-particle":"","family":"Giardina","given":"Christian","non-dropping-particle":"","parse-names":false,"suffix":""},{"dropping-particle":"","family":"Germain","given":"Sara J.","non-dropping-particle":"","parse-names":false,"suffix":""},{"dropping-particle":"","family":"Gilbert","given":"Gregory S.","non-dropping-particle":"","parse-names":false,"suffix":""},{"dropping-particle":"","family":"Hao","given":"Zhanqing","non-dropping-particle":"","parse-names":false,"suffix":""},{"dropping-particle":"","family":"Hart","given":"Terese","non-dropping-particle":"","parse-names":false,"suffix":""},{"dropping-particle":"","family":"Hau","given":"Billy C.H.","non-dropping-particle":"","parse-names":false,"suffix":""},{"dropping-particle":"","family":"He","given":"Fangliang","non-dropping-particle":"","parse-names":false,"suffix":""},{"dropping-particle":"","family":"Hector","given":"Andrew","non-dropping-particle":"","parse-names":false,"suffix":""},{"dropping-particle":"","family":"Howe","given":"Robert W.","non-dropping-particle":"","parse-names":false,"suffix":""},{"dropping-particle":"","family":"Hsieh","given":"Chang Fu","non-dropping-particle":"","parse-names":false,"suffix":""},{"dropping-particle":"","family":"Hu","given":"Yue Hua","non-dropping-particle":"","parse-names":false,"suffix":""},{"dropping-particle":"","family":"Hubbell","given":"Stephen P.","non-dropping-particle":"","parse-names":false,"suffix":""},{"dropping-particle":"","family":"Inman-Narahari","given":"Faith M.","non-dropping-particle":"","parse-names":false,"suffix":""},{"dropping-particle":"","family":"Itoh","given":"Akira","non-dropping-particle":"","parse-names":false,"suffix":""},{"dropping-particle":"","family":"Janík","given":"David","non-dropping-particle":"","parse-names":false,"suffix":""},{"dropping-particle":"","family":"Kassim","given":"Abdul Rahman","non-dropping-particle":"","parse-names":false,"suffix":""},{"dropping-particle":"","family":"Kenfack","given":"David","non-dropping-particle":"","parse-names":false,"suffix":""},{"dropping-particle":"","family":"Korte","given":"Lisa","non-dropping-particle":"","parse-names":false,"suffix":""},{"dropping-particle":"","family":"Král","given":"Kamil","non-dropping-particle":"","parse-names":false,"suffix":""},{"dropping-particle":"","family":"Larson","given":"Andrew J.","non-dropping-particle":"","parse-names":false,"suffix":""},{"dropping-particle":"De","family":"Li","given":"Yi","non-dropping-particle":"","parse-names":false,"suffix":""},{"dropping-particle":"","family":"Lin","given":"Yiching","non-dropping-particle":"","parse-names":false,"suffix":""},{"dropping-particle":"","family":"Liu","given":"Shirong","non-dropping-particle":"","parse-names":false,"suffix":""},{"dropping-particle":"","family":"Lum","given":"Shawn","non-dropping-particle":"","parse-names":false,"suffix":""},{"dropping-particle":"","family":"Ma","given":"Keping","non-dropping-particle":"","parse-names":false,"suffix":""},{"dropping-particle":"","family":"Makana","given":"Jean Remy","non-dropping-particle":"","parse-names":false,"suffix":""},{"dropping-particle":"","family":"Malhi","given":"Yadvinder","non-dropping-particle":"","parse-names":false,"suffix":""},{"dropping-particle":"","family":"McMahon","given":"Sean M.","non-dropping-particle":"","parse-names":false,"suffix":""},{"dropping-particle":"","family":"McShea","given":"William J.","non-dropping-particle":"","parse-names":false,"suffix":""},{"dropping-particle":"","family":"Memiaghe","given":"Hervé R.","non-dropping-particle":"","parse-names":false,"suffix":""},{"dropping-particle":"","family":"Mi","given":"Xiangcheng","non-dropping-particle":"","parse-names":false,"suffix":""},{"dropping-particle":"","family":"Morecroft","given":"Michael","non-dropping-particle":"","parse-names":false,"suffix":""},{"dropping-particle":"","family":"Musili","given":"Paul M.","non-dropping-particle":"","parse-names":false,"suffix":""},{"dropping-particle":"","family":"Myers","given":"Jonathan A.","non-dropping-particle":"","parse-names":false,"suffix":""},{"dropping-particle":"","family":"Novotny","given":"Vojtech","non-dropping-particle":"","parse-names":false,"suffix":""},{"dropping-particle":"","family":"Oliveira","given":"Alexandre","non-dropping-particle":"de","parse-names":false,"suffix":""},{"dropping-particle":"","family":"Ong","given":"Perry","non-dropping-particle":"","parse-names":false,"suffix":""},{"dropping-particle":"","family":"Orwig","given":"David A.","non-dropping-particle":"","parse-names":false,"suffix":""},{"dropping-particle":"","family":"Ostertag","given":"Rebecca","non-dropping-particle":"","parse-names":false,"suffix":""},{"dropping-particle":"","family":"Parker","given":"Geoffrey G.","non-dropping-particle":"","parse-names":false,"suffix":""},{"dropping-particle":"","family":"Patankar","given":"Rajit","non-dropping-particle":"","parse-names":false,"suffix":""},{"dropping-particle":"","family":"Phillips","given":"Richard P.","non-dropping-particle":"","parse-names":false,"suffix":""},{"dropping-particle":"","family":"Reynolds","given":"Glen","non-dropping-particle":"","parse-names":false,"suffix":""},{"dropping-particle":"","family":"Sack","given":"Lawren","non-dropping-particle":"","parse-names":false,"suffix":""},{"dropping-particle":"","family":"Song","given":"Guo Zhang M.","non-dropping-particle":"","parse-names":false,"suffix":""},{"dropping-particle":"","family":"Su","given":"Sheng Hsin","non-dropping-particle":"","parse-names":false,"suffix":""},{"dropping-particle":"","family":"Sukumar","given":"Raman","non-dropping-particle":"","parse-names":false,"suffix":""},{"dropping-particle":"","family":"Sun","given":"I. Fang","non-dropping-particle":"","parse-names":false,"suffix":""},{"dropping-particle":"","family":"Suresh","given":"Hebbalalu S.","non-dropping-particle":"","parse-names":false,"suffix":""},{"dropping-particle":"","family":"Swanson","given":"Mark E.","non-dropping-particle":"","parse-names":false,"suffix":""},{"dropping-particle":"","family":"Tan","given":"Sylvester","non-dropping-particle":"","parse-names":false,"suffix":""},{"dropping-particle":"","family":"Thomas","given":"Duncan W.","non-dropping-particle":"","parse-names":false,"suffix":""},{"dropping-particle":"","family":"Thompson","given":"Jill","non-dropping-particle":"","parse-names":false,"suffix":""},{"dropping-particle":"","family":"Uriarte","given":"Maria","non-dropping-particle":"","parse-names":false,"suffix":""},{"dropping-particle":"","family":"Valencia","given":"Renato","non-dropping-particle":"","parse-names":false,"suffix":""},{"dropping-particle":"","family":"Vicentini","given":"Alberto","non-dropping-particle":"","parse-names":false,"suffix":""},{"dropping-particle":"","family":"Vrška","given":"Tomáš","non-dropping-particle":"","parse-names":false,"suffix":""},{"dropping-particle":"","family":"Wang","given":"Xugao","non-dropping-particle":"","parse-names":false,"suffix":""},{"dropping-particle":"","family":"Weiblen","given":"George D.","non-dropping-particle":"","parse-names":false,"suffix":""},{"dropping-particle":"","family":"Wolf","given":"Amy","non-dropping-particle":"","parse-names":false,"suffix":""},{"dropping-particle":"","family":"Wu","given":"Shu Hui","non-dropping-particle":"","parse-names":false,"suffix":""},{"dropping-particle":"","family":"Xu","given":"Han","non-dropping-particle":"","parse-names":false,"suffix":""},{"dropping-particle":"","family":"Yamakura","given":"Takuo","non-dropping-particle":"","parse-names":false,"suffix":""},{"dropping-particle":"","family":"Yap","given":"Sandra","non-dropping-particle":"","parse-names":false,"suffix":""},{"dropping-particle":"","family":"Zimmerman","given":"Jess K.","non-dropping-particle":"","parse-names":false,"suffix":""}],"container-title":"Global Ecology and Biogeography","id":"ITEM-1","issue":"7","issued":{"date-parts":[["2018"]]},"page":"849-864","title":"Global importance of large-diameter trees","type":"article-journal","volume":"27"},"uris":["http://www.mendeley.com/documents/?uuid=4cce4722-d96c-497f-987b-7ff4cf9cc13a"]}],"mendeley":{"formattedCitation":"(Lutz &lt;i&gt;et al.&lt;/i&gt;, 2018)","plainTextFormattedCitation":"(Lutz et al., 2018)","previouslyFormattedCitation":"(Lutz &lt;i&gt;et al.&lt;/i&gt;, 2018)"},"properties":{"noteIndex":0},"schema":"https://github.com/citation-style-language/schema/raw/master/csl-citation.json"}</w:instrText>
-      </w:r>
-      <w:r>
-        <w:fldChar w:fldCharType="separate"/>
-      </w:r>
-      <w:r>
-        <w:rPr>
-          <w:noProof/>
-        </w:rPr>
-        <w:t xml:space="preserve">(Lutz </w:t>
-      </w:r>
-      <w:r>
-        <w:rPr>
-          <w:i/>
-          <w:noProof/>
-        </w:rPr>
-        <w:t>et al.</w:t>
-      </w:r>
-      <w:r>
-        <w:rPr>
-          <w:noProof/>
-        </w:rPr>
-        <w:t>, 2018)</w:t>
-      </w:r>
-      <w:r>
-        <w:fldChar w:fldCharType="end"/>
-      </w:r>
-      <w:r>
         <w:t xml:space="preserve">. </w:t>
-      </w:r>
-      <w:commentRangeStart w:id="5"/>
-      <w:r>
-        <w:t>Like many other plant and animal species, Sugar pine faces numerous challenges in the Anthropocene</w:t>
-      </w:r>
-      <w:commentRangeEnd w:id="5"/>
-      <w:r>
-        <w:rPr>
-          <w:rStyle w:val="CommentReference"/>
-        </w:rPr>
-        <w:commentReference w:id="5"/>
-      </w:r>
-      <w:r>
-        <w:t>, and managers and policymakers are concerned about the future status of the species</w:t>
-      </w:r>
-      <w:r>
-        <w:t xml:space="preserve"> </w:t>
-      </w:r>
-      <w:r>
-        <w:fldChar w:fldCharType="begin" w:fldLock="1"/>
-      </w:r>
-      <w:r>
-        <w:instrText>ADDIN CSL_CITATION {"citationItems":[{"id":"ITEM-1","itemData":{"author":[{"dropping-particle":"","family":"Kinloch Jr.","given":"Bohun B","non-dropping-particle":"","parse-names":false,"suffix":""},{"dropping-particle":"","family":"Marosy","given":"Melissa","non-dropping-particle":"","parse-names":false,"suffix":""},{"dropping-particle":"","family":"Huddleston","given":"May E","non-dropping-particle":"","parse-names":false,"suffix":""}],"id":"ITEM-1","issued":{"date-parts":[["1996"]]},"page":"225","title":"Sugar pine: status, values, and roles in ecosystems: Proceedings of a symposium presented by the California Sugar Pine Management Committee","type":"article-journal"},"uris":["http://www.mendeley.com/documents/?uuid=25eadf9e-152e-437e-8e17-a18a8a652e02"]}],"mendeley":{"formattedCitation":"(Kinloch Jr., Marosy and Huddleston, 1996)","plainTextFormattedCitation":"(Kinloch Jr., Marosy and Huddleston, 1996)","previouslyFormattedCitation":"(Kinloch Jr., Marosy and Huddleston, 1996)"},"properties":{"noteIndex":0},"schema":"https://github.com/citation-style-language/schema/raw/master/csl-citation.json"}</w:instrText>
-      </w:r>
-      <w:r>
-        <w:fldChar w:fldCharType="separate"/>
-      </w:r>
-      <w:r>
-        <w:rPr>
-          <w:noProof/>
-        </w:rPr>
-        <w:t>(Kinloch Jr., Marosy and Huddleston, 1996)</w:t>
-      </w:r>
-      <w:r>
-        <w:fldChar w:fldCharType="end"/>
-      </w:r>
-      <w:r>
-        <w:t>.</w:t>
-      </w:r>
-      <w:r>
-        <w:t xml:space="preserve"> </w:t>
       </w:r>
     </w:p>
     <w:p>
@@ -436,28 +841,34 @@
         <w:spacing w:line="360" w:lineRule="auto"/>
         <w:ind w:firstLine="720"/>
       </w:pPr>
-      <w:commentRangeStart w:id="6"/>
-      <w:r>
-        <w:t xml:space="preserve">First, </w:t>
-      </w:r>
-      <w:commentRangeEnd w:id="6"/>
+      <w:commentRangeStart w:id="9"/>
+      <w:r>
+        <w:t>Third</w:t>
+      </w:r>
+      <w:commentRangeEnd w:id="9"/>
       <w:r>
         <w:rPr>
           <w:rStyle w:val="CommentReference"/>
         </w:rPr>
-        <w:commentReference w:id="6"/>
-      </w:r>
-      <w:r>
-        <w:t xml:space="preserve">disruptions to the fire </w:t>
-      </w:r>
-      <w:r>
-        <w:t xml:space="preserve">regime have challenged sugar pine. Sugar pine is a fire-tolerant species with moderate shade intolerance </w:t>
+        <w:commentReference w:id="9"/>
+      </w:r>
+      <w:r>
+        <w:t>, there is evidence that the modern densified forest structure threatens sugar pine in numerous ways. Effective fire suppression, which was instituted across much of sugar pine’s range in the 20</w:t>
+      </w:r>
+      <w:r>
+        <w:rPr>
+          <w:vertAlign w:val="superscript"/>
+        </w:rPr>
+        <w:t>th</w:t>
+      </w:r>
+      <w:r>
+        <w:t xml:space="preserve"> century, has resulted in an overall densification of these forests </w:t>
       </w:r>
       <w:r>
         <w:fldChar w:fldCharType="begin" w:fldLock="1"/>
       </w:r>
       <w:r>
-        <w:instrText>ADDIN CSL_CITATION {"citationItems":[{"id":"ITEM-1","itemData":{"author":[{"dropping-particle":"","family":"Yeaton","given":"Richard I","non-dropping-particle":"","parse-names":false,"suffix":""}],"id":"ITEM-1","issue":"3","issued":{"date-parts":[["1983"]]},"page":"292-297","title":"The Successional Replacement of Ponderosa Pine by Sugar Pine in the Sierra Nevada Author ( s ): Richard I . Yeaton Source : Bulletin of the Torrey Botanical Club , Jul . - Sep ., 1983 , Vol . 110 , No . 3 ( Jul . - Published by : Torrey Botanical Society ","type":"article-journal","volume":"110"},"uris":["http://www.mendeley.com/documents/?uuid=906b2319-be0e-41d8-8a45-ebff3d65f29a"]},{"id":"ITEM-2","itemData":{"author":[{"dropping-particle":"","family":"Yeaton","given":"Richard I.","non-dropping-particle":"","parse-names":false,"suffix":""}],"container-title":"The American Midland Naturalist","id":"ITEM-2","issue":"1","issued":{"date-parts":[["1984"]]},"page":"126-137","title":"Aspects of the Population Biology of Sugar Pine ( Pinus lambertiana Dougl .) on an Elevational Gradient in the Sierra Nevada of Central California","type":"article-journal","volume":"111"},"uris":["http://www.mendeley.com/documents/?uuid=2ec4908c-3817-4f06-b070-42c88909b87a"]},{"id":"ITEM-3","itemData":{"author":[{"dropping-particle":"","family":"Bohlman","given":"Gabrielle N.","non-dropping-particle":"","parse-names":false,"suffix":""},{"dropping-particle":"","family":"Safford","given":"Hugh D.","non-dropping-particle":"","parse-names":false,"suffix":""},{"dropping-particle":"","family":"Skinner","given":"Carl N.","non-dropping-particle":"","parse-names":false,"suffix":""}],"container-title":"Gen. Tech. Rep. PSW-GTR-273. Albany, CA: US Department of Agriculture, Forest Service, Pacific Southwest Research Station. 146 p.","id":"ITEM-3","issue":"November","issued":{"date-parts":[["2021"]]},"title":"Natural range of variation for yellow pine and mixed-conifer forests in northwestern California and southwestern Oregon","type":"article-journal","volume":"273"},"uris":["http://www.mendeley.com/documents/?uuid=57513bd6-50dd-45ab-81a2-2f825c133caf"]}],"mendeley":{"formattedCitation":"(Yeaton, 1983, 1984; Bohlman, Safford and Skinner, 2021)","plainTextFormattedCitation":"(Yeaton, 1983, 1984; Bohlman, Safford and Skinner, 2021)","previouslyFormattedCitation":"(Yeaton, 1983, 1984; Bohlman, Safford and Skinner, 2021)"},"properties":{"noteIndex":0},"schema":"https://github.com/citation-style-language/schema/raw/master/csl-citation.json"}</w:instrText>
+        <w:instrText>ADDIN CSL_CITATION {"citationItems":[{"id":"ITEM-1","itemData":{"author":[{"dropping-particle":"","family":"Stephens","given":"S Cott L S","non-dropping-particle":"","parse-names":false,"suffix":""},{"dropping-particle":"","family":"Ydersen","given":"J Amie M L","non-dropping-particle":"","parse-names":false,"suffix":""},{"dropping-particle":"","family":"Ollins","given":"B Randon M C","non-dropping-particle":"","parse-names":false,"suffix":""},{"dropping-particle":"","family":"Ry","given":"D Anny L F","non-dropping-particle":"","parse-names":false,"suffix":""}],"container-title":"Ecosphere","id":"ITEM-1","issue":"May","issued":{"date-parts":[["2015"]]},"note":"Has the actual surveyor's notes in the appendix, would be an interesting thing to poke at with language-processing","page":"1-63","title":"Historical and current landscape-scale ponderosa pine and mixed conifer forest structure in the Southern Sierra Nevada","type":"article-journal","volume":"6"},"uris":["http://www.mendeley.com/documents/?uuid=391ec200-2601-4bef-8a9b-b6d1e45be8c8"]},{"id":"ITEM-2","itemData":{"author":[{"dropping-particle":"","family":"Safford","given":"Hugh D.","non-dropping-particle":"","parse-names":false,"suffix":""},{"dropping-particle":"","family":"Stevens","given":"Jens T.","non-dropping-particle":"","parse-names":false,"suffix":""}],"container-title":"Gen. Tech. Rep. PSW-GTR-2562","id":"ITEM-2","issue":"October","issued":{"date-parts":[["2017"]]},"page":"1-151","title":"Natural Range of Variation (NRV) for yellow pine and mixed conifer forests in the bioregional assessment area, including the Sierra Nevada, southern Cascades, and Modoc and Inyo National Forests","type":"article-journal"},"uris":["http://www.mendeley.com/documents/?uuid=865d47ce-7aba-4ed2-802c-803bb9610f75"]},{"id":"ITEM-3","itemData":{"author":[{"dropping-particle":"","family":"Bohlman","given":"Gabrielle N.","non-dropping-particle":"","parse-names":false,"suffix":""},{"dropping-particle":"","family":"Safford","given":"Hugh D.","non-dropping-particle":"","parse-names":false,"suffix":""},{"dropping-particle":"","family":"Skinner","given":"Carl N.","non-dropping-particle":"","parse-names":false,"suffix":""}],"container-title":"Gen. Tech. Rep. PSW-GTR-273. Albany, CA: US Department of Agriculture, Forest Service, Pacific Southwest Research Station. 146 p.","id":"ITEM-3","issue":"November","issued":{"date-parts":[["2021"]]},"title":"Natural range of variation for yellow pine and mixed-conifer forests in northwestern California and southwestern Oregon","type":"article-journal","volume":"273"},"uris":["http://www.mendeley.com/documents/?uuid=57513bd6-50dd-45ab-81a2-2f825c133caf"]},{"id":"ITEM-4","itemData":{"DOI":"10.1016/j.foreco.2021.120004","ISSN":"03781127","author":[{"dropping-particle":"","family":"North","given":"Malcolm P.","non-dropping-particle":"","parse-names":false,"suffix":""},{"dropping-particle":"","family":"Tompkins","given":"Ryan E.","non-dropping-particle":"","parse-names":false,"suffix":""},{"dropping-particle":"","family":"Bernal","given":"Alexis A.","non-dropping-particle":"","parse-names":false,"suffix":""},{"dropping-particle":"","family":"Collins","given":"Brandon M.","non-dropping-particle":"","parse-names":false,"suffix":""},{"dropping-particle":"","family":"Stephens","given":"Scott L.","non-dropping-particle":"","parse-names":false,"suffix":""},{"dropping-particle":"","family":"York","given":"Robert A.","non-dropping-particle":"","parse-names":false,"suffix":""}],"container-title":"Forest Ecology and Management","id":"ITEM-4","issue":"November 2021","issued":{"date-parts":[["2022"]]},"page":"120004","publisher":"Elsevier B.V.","title":"Operational resilience in western US frequent-fire forests","type":"article-journal","volume":"507"},"uris":["http://www.mendeley.com/documents/?uuid=465230a6-1d96-4a43-8dec-1e3c5870286d"]}],"mendeley":{"formattedCitation":"(Stephens &lt;i&gt;et al.&lt;/i&gt;, 2015; Safford and Stevens, 2017; Bohlman, Safford and Skinner, 2021; North &lt;i&gt;et al.&lt;/i&gt;, 2022)","plainTextFormattedCitation":"(Stephens et al., 2015; Safford and Stevens, 2017; Bohlman, Safford and Skinner, 2021; North et al., 2022)","previouslyFormattedCitation":"(Stephens &lt;i&gt;et al.&lt;/i&gt;, 2015; Safford and Stevens, 2017; Bohlman, Safford and Skinner, 2021; North &lt;i&gt;et al.&lt;/i&gt;, 2022)"},"properties":{"noteIndex":0},"schema":"https://github.com/citation-style-language/schema/raw/master/csl-citation.json"}</w:instrText>
       </w:r>
       <w:r>
         <w:fldChar w:fldCharType="separate"/>
@@ -466,19 +877,48 @@
         <w:rPr>
           <w:noProof/>
         </w:rPr>
-        <w:t>(Yeaton, 1983, 1984; Bohlman, Safford and Skinner, 2021)</w:t>
+        <w:t xml:space="preserve">(Stephens </w:t>
+      </w:r>
+      <w:r>
+        <w:rPr>
+          <w:i/>
+          <w:noProof/>
+        </w:rPr>
+        <w:t>et al.</w:t>
+      </w:r>
+      <w:r>
+        <w:rPr>
+          <w:noProof/>
+        </w:rPr>
+        <w:t xml:space="preserve">, 2015; Safford and Stevens, 2017; Bohlman, Safford and Skinner, 2021; North </w:t>
+      </w:r>
+      <w:r>
+        <w:rPr>
+          <w:i/>
+          <w:noProof/>
+        </w:rPr>
+        <w:t>et al.</w:t>
+      </w:r>
+      <w:r>
+        <w:rPr>
+          <w:noProof/>
+        </w:rPr>
+        <w:t>, 2022)</w:t>
       </w:r>
       <w:r>
         <w:fldChar w:fldCharType="end"/>
       </w:r>
       <w:r>
-        <w:t xml:space="preserve"> and persisted in frequent fire forest types with mean fire return intervals of at most 11-16 years </w:t>
+        <w:t xml:space="preserve">. </w:t>
+      </w:r>
+      <w:r>
+        <w:t xml:space="preserve">Sugar pine is only moderately shade tolerant </w:t>
       </w:r>
       <w:r>
         <w:fldChar w:fldCharType="begin" w:fldLock="1"/>
       </w:r>
       <w:r>
-        <w:instrText>ADDIN CSL_CITATION {"citationItems":[{"id":"ITEM-1","itemData":{"author":[{"dropping-particle":"","family":"Safford","given":"Hugh D.","non-dropping-particle":"","parse-names":false,"suffix":""},{"dropping-particle":"","family":"Stevens","given":"Jens T.","non-dropping-particle":"","parse-names":false,"suffix":""}],"container-title":"Gen. Tech. Rep. PSW-GTR-2562","id":"ITEM-1","issue":"October","issued":{"date-parts":[["2017"]]},"page":"1-151","title":"Natural Range of Variation (NRV) for yellow pine and mixed conifer forests in the bioregional assessment area, including the Sierra Nevada, southern Cascades, and Modoc and Inyo National Forests","type":"article-journal"},"uris":["http://www.mendeley.com/documents/?uuid=865d47ce-7aba-4ed2-802c-803bb9610f75"]},{"id":"ITEM-2","itemData":{"author":[{"dropping-particle":"","family":"Bohlman","given":"Gabrielle N.","non-dropping-particle":"","parse-names":false,"suffix":""},{"dropping-particle":"","family":"Safford","given":"Hugh D.","non-dropping-particle":"","parse-names":false,"suffix":""},{"dropping-particle":"","family":"Skinner","given":"Carl N.","non-dropping-particle":"","parse-names":false,"suffix":""}],"container-title":"Gen. Tech. Rep. PSW-GTR-273. Albany, CA: US Department of Agriculture, Forest Service, Pacific Southwest Research Station. 146 p.","id":"ITEM-2","issue":"November","issued":{"date-parts":[["2021"]]},"title":"Natural range of variation for yellow pine and mixed-conifer forests in northwestern California and southwestern Oregon","type":"article-journal","volume":"273"},"uris":["http://www.mendeley.com/documents/?uuid=57513bd6-50dd-45ab-81a2-2f825c133caf"]}],"mendeley":{"formattedCitation":"(Safford and Stevens, 2017; Bohlman, Safford and Skinner, 2021)","plainTextFormattedCitation":"(Safford and Stevens, 2017; Bohlman, Safford and Skinner, 2021)","previouslyFormattedCitation":"(Safford and Stevens, 2017; Bohlman, Safford and Skinner, 2021)"},"properties":{"noteIndex":0},"schema":"https://github.com/citation-style-language/schema/raw/master/csl-citation.json"}</w:instrText>
+        <w:instrText>ADDIN CSL_CITATION {"citationItems":[{"id":"ITEM-1","itemData":{"author":[{"dropping-particle":"","family":"Bohlman","given":"Gabrielle N.","non-dropping-particle":"","parse-names":false,"suffix":""},{"dropping-particle":"","family":"Safford","given":"Hugh D.","non-dropping-particle":"","parse-names":false,"suffix":""},{"dropping-particle":"","family":"Skinner","given":"Carl N.","non-dropping-particle":"","parse-names":false,"suffix":""}],"container-title":"Gen. Tech. Rep. PSW-GTR-273. Albany, CA: US Department of Agriculture, Forest Service, Pacific Southwest Research Station. 146 p.","id":"ITEM-1","issue":"November","issued":{"date-parts":[["2021"]]},"title":"Natural range of variation for yellow pine and mixed-conifer forests in northwestern California and southwestern Oregon","type":"article-journal","volume":"273"},"uris":["http://www.mendeley.com/documents/?uuid=57513bd6-50dd-45ab-81a2-2f825c133caf"]},{"id":"ITEM-2","itemData":{"author":[{"dropping-particle":"","family":"Yeaton","given":"Richard I","non-dropping-particle":"","parse-names":false,"suffix":""}],"id":"ITEM-2","issue":"3","issued":{"date-parts":[["1983"]]},"page":"292-297","title":"The Successional Replacement of Ponderosa Pine by Sugar Pine in the Sierra Nevada Author ( s ): Richard I . Yeaton Source : Bulletin of the Torrey Botanical Club , Jul . - Sep ., 1983 , Vol . 110 , No . 3 ( Jul . - Published by : Torrey Botanical Society ","type":"article-journal","volume":"110"},"uris":["http://www.mendeley.com/documents/?uuid=906b2319-be0e-41d8-8a45-ebff3d65f29a"]}],"mendeley":{"formattedCitation":"(Yeaton, 1983; Bohlman, Safford and Skinner, 2021)","plainTextFormattedCitation":"(Yeaton, 1983; Bohlman, Safford and Skinner, 2021)","previouslyFormattedCitation":"(Yeaton, 1983; Bohlman, Safford and Skinner, 2021)"},"properties":{"noteIndex":0},"schema":"https://github.com/citation-style-language/schema/raw/master/csl-citation.json"}</w:instrText>
       </w:r>
       <w:r>
         <w:fldChar w:fldCharType="separate"/>
@@ -487,558 +927,34 @@
         <w:rPr>
           <w:noProof/>
         </w:rPr>
-        <w:t>(Safford and Stevens, 2017; Bohlman, Safford and Skinner, 2021)</w:t>
+        <w:t>(Yeaton, 1983; Bohlman, Safford and Skinner, 2021)</w:t>
       </w:r>
       <w:r>
         <w:fldChar w:fldCharType="end"/>
       </w:r>
       <w:r>
-        <w:t xml:space="preserve">. Sugar pine has traits associated </w:t>
-      </w:r>
-      <w:r>
-        <w:t xml:space="preserve">with </w:t>
-      </w:r>
-      <w:r>
-        <w:t xml:space="preserve">a fire-surviving strategy </w:t>
-      </w:r>
-      <w:r>
-        <w:fldChar w:fldCharType="begin" w:fldLock="1"/>
-      </w:r>
-      <w:r>
-        <w:instrText>ADDIN CSL_CITATION {"citationItems":[{"id":"ITEM-1","itemData":{"author":[{"dropping-particle":"","family":"Schwilk","given":"Dylan W","non-dropping-particle":"","parse-names":false,"suffix":""},{"dropping-particle":"","family":"Ackerly","given":"David D.","non-dropping-particle":"","parse-names":false,"suffix":""}],"container-title":"Oikos","id":"ITEM-1","issued":{"date-parts":[["2001"]]},"page":"326-336","title":"Flammability and Serotiny as Strategies : Correlated Evolution in Pines evolution correlated as strategies : and serotiny Flammability in pines","type":"article-journal","volume":"94"},"uris":["http://www.mendeley.com/documents/?uuid=4e11b3ff-c24a-4850-9031-31200fcfce8d"]}],"mendeley":{"formattedCitation":"(Schwilk and Ackerly, 2001)","plainTextFormattedCitation":"(Schwilk and Ackerly, 2001)","previouslyFormattedCitation":"(Schwilk and Ackerly, 2001)"},"properties":{"noteIndex":0},"schema":"https://github.com/citation-style-language/schema/raw/master/csl-citation.json"}</w:instrText>
-      </w:r>
-      <w:r>
-        <w:fldChar w:fldCharType="separate"/>
-      </w:r>
-      <w:r>
-        <w:rPr>
-          <w:noProof/>
-        </w:rPr>
-        <w:t>(Schwilk and Ackerly, 2001)</w:t>
-      </w:r>
-      <w:r>
-        <w:fldChar w:fldCharType="end"/>
-      </w:r>
-      <w:r>
-        <w:t xml:space="preserve">, whereby large adults survive wildfires and provide offspring that can take advantage of reduced competition for light and water in the postfire environment. </w:t>
-      </w:r>
-      <w:r>
-        <w:t>However, intensive historical logging and fire suppression in the 20</w:t>
-      </w:r>
-      <w:r>
-        <w:rPr>
-          <w:vertAlign w:val="superscript"/>
-        </w:rPr>
-        <w:t>th</w:t>
-      </w:r>
-      <w:r>
-        <w:t xml:space="preserve"> century have altered forest structure and a warming climate </w:t>
-      </w:r>
-      <w:r>
-        <w:t>have increased</w:t>
-      </w:r>
-      <w:r>
-        <w:t xml:space="preserve"> the area affected by high severity fire within sugar pine’s range </w:t>
-      </w:r>
-      <w:r>
-        <w:fldChar w:fldCharType="begin" w:fldLock="1"/>
-      </w:r>
-      <w:r>
-        <w:instrText>ADDIN CSL_CITATION {"citationItems":[{"id":"ITEM-1","itemData":{"DOI":"10.1029/2020GL089858","ISSN":"19448007","abstract":"Increases in burned area across the western United States (US) since the mid-1980s have been widely documented and linked partially to climate factors, yet evaluations of trends in fire severity are lacking. Here we evaluate fire severity trends and their interannual relationships to climate for western US forests from 1985 to 2017. Significant increases in annual area burned at high severity (AABhs) were observed across most ecoregions, with an overall eightfold increase in AABhs across western US forests. The relationships we identified between the annual fire severity metrics and climate, as well as the observed and projected trend toward warmer and drier fire seasons, suggest that climate change will contribute to increased fire severity in future decades where fuels remain abundant. The growing prevalence of high-severity fire in western US forests has important implications to forest ecosystems, including an increased probability of fire-catalyzed conversions from forest to alternative vegetation types.","author":[{"dropping-particle":"","family":"Parks","given":"S. A.","non-dropping-particle":"","parse-names":false,"suffix":""},{"dropping-particle":"","family":"Abatzoglou","given":"J. T.","non-dropping-particle":"","parse-names":false,"suffix":""}],"container-title":"Geophysical Research Letters","id":"ITEM-1","issue":"22","issued":{"date-parts":[["2020"]]},"page":"1-10","title":"Warmer and Drier Fire Seasons Contribute to Increases in Area Burned at High Severity in Western US Forests From 1985 to 2017","type":"article-journal","volume":"47"},"uris":["http://www.mendeley.com/documents/?uuid=c62781ce-2164-4b01-b721-ce147287a476"]},{"id":"ITEM-2","itemData":{"DOI":"10.1016/j.foreco.2017.08.051","ISSN":"03781127","abstract":"Stand-replacing fire has profound ecological impacts in conifer forests, yet there is continued uncertainty over how best to describe the scale of stand-replacing effects within individual fires, and how these effects are changing over time. In forests where regeneration following stand-replacing fire depends on seed dispersal from surviving trees, the size and shape of stand-replacing patches are critical metrics that are difficult to describe and often overlooked. We used a novel, recently-developed metric that describes the amount of stand-replacing area within a given distance of a live-tree patch edge, in order to compare fires that may be otherwise similar in fire size or the percentage of stand-replacing effects. Specifically, we analyzed 477 fires in California pine, fir, and mixed-conifer forests between 1984 and 2015 and asked whether this metric, the stand-replacing decay coefficient (SDC), has changed over time, whether it is affected by fire management, and how it responds to extreme weather conditions at the time of the fire. Mean annual SDC became smaller over time (significantly so in the Sierra Nevada region), indicating that stand-replacing patches became larger and more regularly shaped. The decrease in SDC was particularly pronounced in the years since 2011. While SDC is correlated with percent high-severity, it is able to distinguish fires of comparable percent high-severity but different spatial pattern, with fires managed for suppression having smaller SDC than fires managed for resource benefit. Similarly, fires managed by the US Forest Service had smaller SDC than fires managed by the National Park Service. Fire weather also played an important role, with higher maximum temperatures generally associated with smaller SDC values. SDC is useful for comparing fires because it is associated with more conventional metrics such as percent high-severity, but also incorporates a measure of regeneration potential – distance to surviving trees at stand-replacement patch edges – which is a biological legacy that directly affects the resilience of forests to increasingly frequent and severe fire disturbances. We estimate that from 1984 to 2015, over 80,000 ha of forestland burned with stand-replacing effects greater than 120 m in from patch edges, denoting areas vulnerable to extended conifer forest loss due to dispersal limitation. Managing unplanned ignitions under less extreme weather conditions can achieve beneficial “fine-grained” effec…","author":[{"dropping-particle":"","family":"Stevens","given":"Jens T.","non-dropping-particle":"","parse-names":false,"suffix":""},{"dropping-particle":"","family":"Collins","given":"Brandon M.","non-dropping-particle":"","parse-names":false,"suffix":""},{"dropping-particle":"","family":"Miller","given":"Jay D.","non-dropping-particle":"","parse-names":false,"suffix":""},{"dropping-particle":"","family":"North","given":"Malcolm P.","non-dropping-particle":"","parse-names":false,"suffix":""},{"dropping-particle":"","family":"Stephens","given":"Scott L.","non-dropping-particle":"","parse-names":false,"suffix":""}],"container-title":"Forest Ecology and Management","id":"ITEM-2","issue":"August","issued":{"date-parts":[["2017"]]},"page":"28-36","publisher":"Elsevier","title":"Changing spatial patterns of stand-replacing fire in California conifer forests","type":"article-journal","volume":"406"},"uris":["http://www.mendeley.com/documents/?uuid=7e44a2bb-e159-4d15-bf4d-4f61f9dce42f"]},{"id":"ITEM-3","itemData":{"author":[{"dropping-particle":"","family":"Safford","given":"Hugh D.","non-dropping-particle":"","parse-names":false,"suffix":""},{"dropping-particle":"","family":"Stevens","given":"Jens T.","non-dropping-particle":"","parse-names":false,"suffix":""}],"container-title":"Gen. Tech. Rep. PSW-GTR-2562","id":"ITEM-3","issue":"October","issued":{"date-parts":[["2017"]]},"page":"1-151","title":"Natural Range of Variation (NRV) for yellow pine and mixed conifer forests in the bioregional assessment area, including the Sierra Nevada, southern Cascades, and Modoc and Inyo National Forests","type":"article-journal"},"uris":["http://www.mendeley.com/documents/?uuid=865d47ce-7aba-4ed2-802c-803bb9610f75"]},{"id":"ITEM-4","itemData":{"author":[{"dropping-particle":"","family":"Bohlman","given":"Gabrielle N.","non-dropping-particle":"","parse-names":false,"suffix":""},{"dropping-particle":"","family":"Safford","given":"Hugh D.","non-dropping-particle":"","parse-names":false,"suffix":""},{"dropping-particle":"","family":"Skinner","given":"Carl N.","non-dropping-particle":"","parse-names":false,"suffix":""}],"container-title":"Gen. Tech. Rep. PSW-GTR-273. Albany, CA: US Department of Agriculture, Forest Service, Pacific Southwest Research Station. 146 p.","id":"ITEM-4","issue":"November","issued":{"date-parts":[["2021"]]},"title":"Natural range of variation for yellow pine and mixed-conifer forests in northwestern California and southwestern Oregon","type":"article-journal","volume":"273"},"uris":["http://www.mendeley.com/documents/?uuid=57513bd6-50dd-45ab-81a2-2f825c133caf"]}],"mendeley":{"formattedCitation":"(Safford and Stevens, 2017; Stevens &lt;i&gt;et al.&lt;/i&gt;, 2017; Parks and Abatzoglou, 2020; Bohlman, Safford and Skinner, 2021)","plainTextFormattedCitation":"(Safford and Stevens, 2017; Stevens et al., 2017; Parks and Abatzoglou, 2020; Bohlman, Safford and Skinner, 2021)","previouslyFormattedCitation":"(Safford and Stevens, 2017; Stevens &lt;i&gt;et al.&lt;/i&gt;, 2017; Parks and Abatzoglou, 2020; Bohlman, Safford and Skinner, 2021)"},"properties":{"noteIndex":0},"schema":"https://github.com/citation-style-language/schema/raw/master/csl-citation.json"}</w:instrText>
-      </w:r>
-      <w:r>
-        <w:fldChar w:fldCharType="separate"/>
-      </w:r>
-      <w:r>
-        <w:rPr>
-          <w:noProof/>
-        </w:rPr>
-        <w:t xml:space="preserve">(Safford and Stevens, 2017; Stevens </w:t>
-      </w:r>
-      <w:r>
-        <w:rPr>
-          <w:i/>
-          <w:noProof/>
-        </w:rPr>
-        <w:t>et al.</w:t>
-      </w:r>
-      <w:r>
-        <w:rPr>
-          <w:noProof/>
-        </w:rPr>
-        <w:t>, 2017; Parks and Abatzoglou, 2020; Bohlman, Safford and Skinner, 2021)</w:t>
-      </w:r>
-      <w:r>
-        <w:fldChar w:fldCharType="end"/>
-      </w:r>
-      <w:r>
-        <w:t xml:space="preserve">. This novel fire regime has increased the proportion of the sugar pine’s range where </w:t>
-      </w:r>
-      <w:r>
-        <w:t>there are no surviving adult</w:t>
-      </w:r>
-      <w:r>
-        <w:t xml:space="preserve"> conifers </w:t>
-      </w:r>
-      <w:r>
-        <w:t>to produce the next generation</w:t>
-      </w:r>
-      <w:r>
-        <w:t xml:space="preserve">, threatening not </w:t>
-      </w:r>
-      <w:r>
-        <w:lastRenderedPageBreak/>
-        <w:t>just sugar pine but the mixed conifer forest type as a whole</w:t>
-      </w:r>
-      <w:r>
         <w:t xml:space="preserve"> </w:t>
       </w:r>
       <w:r>
-        <w:fldChar w:fldCharType="begin" w:fldLock="1"/>
-      </w:r>
-      <w:r>
-        <w:instrText>ADDIN CSL_CITATION {"citationItems":[{"id":"ITEM-1","itemData":{"DOI":"10.1890/ES14-00224.1","ISSN":"21508925","abstract":"© 2015 Steel et al.Fire is one of the most important natural disturbance processes in the western United States and ecosystems differ markedly with respect to their ecological and evolutionary relationships with fire. Reference fire regimes in forested ecosystems can be categorized along a gradient ranging from \"fuellimited\" to \"climate-limited\" where the former types are often characterized by frequent, lower-severity wildfires and the latter by infrequent, more severe wildfires. Using spatial data on fire severity from 1984- 2011 and metrics related to fire frequency, we tested how divergence from historic (pre-Euroamerican settlement) fire frequencies due to a century of fire suppression influences rates of high-severity fire in five forest types in California. With some variation among bioregions, our results suggest that fires in forest types characterized by fuel-limited fire regimes (e.g., yellow pine and mixed conifer forest) tend to burn with greater proportions of high-severity fire as either time since last fire or the mean modern fire return interval (FRI) increases. Two intermediate fire regime types (mixed evergreen and bigcone Douglas-fir) showed a similar relationship between fire frequency and fire severity. However, red fir and redwood forests, which are characterized by more climate-limited fire regimes, did not show significant positive relationships between FRI and fire severity. This analysis provides strong evidence that for fuel-limited fire regimes, lack of fire leads to increasing rates of high-severity burning. Our study also substantiates the general validity of \"fuel-limited\" vs. \"climate-limited\" explanations of differing patterns of fire effects and response in forest types of the western US.","author":[{"dropping-particle":"","family":"Steel","given":"Zachary L.","non-dropping-particle":"","parse-names":false,"suffix":""},{"dropping-particle":"","family":"Safford","given":"Hugh D.","non-dropping-particle":"","parse-names":false,"suffix":""},{"dropping-particle":"","family":"Viers","given":"Joshua H.","non-dropping-particle":"","parse-names":false,"suffix":""}],"container-title":"Ecosphere","id":"ITEM-1","issue":"1","issued":{"date-parts":[["2015"]]},"title":"The fire frequency-severity relationship and the legacy of fire suppression in California forests http://www.esajournals.org/doi/pdf/10.1890/ES14-00224.1","type":"article-journal","volume":"6"},"uris":["http://www.mendeley.com/documents/?uuid=1ab7e8c2-3339-4847-aec1-5a74446758ee"]},{"id":"ITEM-2","itemData":{"DOI":"10.1093/biosci/biaa061","ISSN":"15253244","abstract":"Changing disturbance regimes and climate can overcome forest ecosystem resilience. Following high-severity fire, forest recovery may be compromised by lack of tree seed sources, warmer and drier postfire climate, or short-interval reburning. A potential outcome of the loss of resilience is the conversion of the prefire forest to a different forest type or nonforest vegetation. Conversion implies major, extensive, and enduring changes in dominant species, life forms, or functions, with impacts on ecosystem services. In the present article, we synthesize a growing body of evidence of fire-driven conversion and our understanding of its causes across western North America. We assess our capacity to predict conversion and highlight important uncertainties. Increasing forest vulnerability to changing fire activity and climate compels shifts in management approaches, and we propose key themes for applied research coproduced by scientists and managers to support decision-making in an era when the prefire forest may not return.","author":[{"dropping-particle":"","family":"Coop","given":"Jonathan D.","non-dropping-particle":"","parse-names":false,"suffix":""},{"dropping-particle":"","family":"Parks","given":"Sean A.","non-dropping-particle":"","parse-names":false,"suffix":""},{"dropping-particle":"","family":"Stevens-Rumann","given":"Camille S.","non-dropping-particle":"","parse-names":false,"suffix":""},{"dropping-particle":"","family":"Crausbay","given":"Shelley D.","non-dropping-particle":"","parse-names":false,"suffix":""},{"dropping-particle":"","family":"Higuera","given":"Philip E.","non-dropping-particle":"","parse-names":false,"suffix":""},{"dropping-particle":"","family":"Hurteau","given":"Matthew D.","non-dropping-particle":"","parse-names":false,"suffix":""},{"dropping-particle":"","family":"Tepley","given":"Alan","non-dropping-particle":"","parse-names":false,"suffix":""},{"dropping-particle":"","family":"Whitman","given":"Ellen","non-dropping-particle":"","parse-names":false,"suffix":""},{"dropping-particle":"","family":"Assal","given":"Timothy","non-dropping-particle":"","parse-names":false,"suffix":""},{"dropping-particle":"","family":"Collins","given":"Brandon M.","non-dropping-particle":"","parse-names":false,"suffix":""},{"dropping-particle":"","family":"Davis","given":"Kimberley T.","non-dropping-particle":"","parse-names":false,"suffix":""},{"dropping-particle":"","family":"Dobrowski","given":"Solomon","non-dropping-particle":"","parse-names":false,"suffix":""},{"dropping-particle":"","family":"Falk","given":"Donald A.","non-dropping-particle":"","parse-names":false,"suffix":""},{"dropping-particle":"","family":"Fornwalt","given":"Paula J.","non-dropping-particle":"","parse-names":false,"suffix":""},{"dropping-particle":"","family":"Fulé","given":"Peter Z.","non-dropping-particle":"","parse-names":false,"suffix":""},{"dropping-particle":"","family":"Harvey","given":"Brian J.","non-dropping-particle":"","parse-names":false,"suffix":""},{"dropping-particle":"","family":"Kane","given":"Van R.","non-dropping-particle":"","parse-names":false,"suffix":""},{"dropping-particle":"","family":"Littlefield","given":"Caitlin E.","non-dropping-particle":"","parse-names":false,"suffix":""},{"dropping-particle":"","family":"Margolis","given":"Ellis Q.","non-dropping-particle":"","parse-names":false,"suffix":""},{"dropping-particle":"","family":"North","given":"Malcolm","non-dropping-particle":"","parse-names":false,"suffix":""},{"dropping-particle":"","family":"Parisien","given":"Marc André","non-dropping-particle":"","parse-names":false,"suffix":""},{"dropping-particle":"","family":"Prichard","given":"Susan","non-dropping-particle":"","parse-names":false,"suffix":""},{"dropping-particle":"","family":"Rodman","given":"Kyle C.","non-dropping-particle":"","parse-names":false,"suffix":""}],"container-title":"BioScience","id":"ITEM-2","issue":"8","issued":{"date-parts":[["2020"]]},"page":"659-673","title":"Wildfire-Driven Forest Conversion in Western North American Landscapes","type":"article-journal","volume":"70"},"uris":["http://www.mendeley.com/documents/?uuid=4c19d33d-7ce8-44c4-b892-af9da5f5c49d"]},{"id":"ITEM-3","itemData":{"DOI":"10.1002/eap.1756","ISSN":"10510761","author":[{"dropping-particle":"","family":"Shive","given":"Kristen L.","non-dropping-particle":"","parse-names":false,"suffix":""},{"dropping-particle":"","family":"Preisler","given":"Haiganoush K.","non-dropping-particle":"","parse-names":false,"suffix":""},{"dropping-particle":"","family":"Welch","given":"Kevin R.","non-dropping-particle":"","parse-names":false,"suffix":""},{"dropping-particle":"","family":"Safford","given":"Hugh D.","non-dropping-particle":"","parse-names":false,"suffix":""},{"dropping-particle":"","family":"Butz","given":"Ramona J.","non-dropping-particle":"","parse-names":false,"suffix":""},{"dropping-particle":"","family":"O'Hara","given":"Kevin L.","non-dropping-particle":"","parse-names":false,"suffix":""},{"dropping-particle":"","family":"Stephens","given":"Scott L.","non-dropping-particle":"","parse-names":false,"suffix":""}],"container-title":"Ecological Applications","id":"ITEM-3","issue":"6","issued":{"date-parts":[["2018"]]},"page":"1626-1639","title":"From the stand scale to the landscape scale: predicting the spatial patterns of forest regeneration after disturbance","type":"article-journal","volume":"28"},"uris":["http://www.mendeley.com/documents/?uuid=088a8267-0133-4892-9fb1-7380b3beadc5"]}],"mendeley":{"formattedCitation":"(Steel, Safford and Viers, 2015; Shive &lt;i&gt;et al.&lt;/i&gt;, 2018; Coop &lt;i&gt;et al.&lt;/i&gt;, 2020)","plainTextFormattedCitation":"(Steel, Safford and Viers, 2015; Shive et al., 2018; Coop et al., 2020)","previouslyFormattedCitation":"(Steel, Safford and Viers, 2015; Shive &lt;i&gt;et al.&lt;/i&gt;, 2018; Coop &lt;i&gt;et al.&lt;/i&gt;, 2020)"},"properties":{"noteIndex":0},"schema":"https://github.com/citation-style-language/schema/raw/master/csl-citation.json"}</w:instrText>
-      </w:r>
-      <w:r>
-        <w:fldChar w:fldCharType="separate"/>
-      </w:r>
-      <w:r>
-        <w:rPr>
-          <w:noProof/>
-        </w:rPr>
-        <w:t xml:space="preserve">(Steel, Safford and Viers, 2015; Shive </w:t>
-      </w:r>
-      <w:r>
-        <w:rPr>
-          <w:i/>
-          <w:noProof/>
-        </w:rPr>
-        <w:t>et al.</w:t>
-      </w:r>
-      <w:r>
-        <w:rPr>
-          <w:noProof/>
-        </w:rPr>
-        <w:t xml:space="preserve">, 2018; Coop </w:t>
-      </w:r>
-      <w:r>
-        <w:rPr>
-          <w:i/>
-          <w:noProof/>
-        </w:rPr>
-        <w:t>et al.</w:t>
-      </w:r>
-      <w:r>
-        <w:rPr>
-          <w:noProof/>
-        </w:rPr>
-        <w:t>, 2020)</w:t>
-      </w:r>
-      <w:r>
-        <w:fldChar w:fldCharType="end"/>
-      </w:r>
-      <w:r>
-        <w:t>.</w:t>
-      </w:r>
-      <w:r>
-        <w:t xml:space="preserve"> </w:t>
-      </w:r>
-    </w:p>
-    <w:p>
-      <w:pPr>
-        <w:spacing w:line="360" w:lineRule="auto"/>
-        <w:ind w:firstLine="720"/>
-      </w:pPr>
-      <w:commentRangeStart w:id="7"/>
-      <w:r>
-        <w:t xml:space="preserve">Second, an invasive fungal pathogen, </w:t>
-      </w:r>
-      <w:proofErr w:type="spellStart"/>
+        <w:t xml:space="preserve">and there is evidence that it is outcompeted by species such as </w:t>
+      </w:r>
       <w:r>
         <w:rPr>
           <w:i/>
           <w:iCs/>
         </w:rPr>
-        <w:t>Cronartium</w:t>
-      </w:r>
-      <w:proofErr w:type="spellEnd"/>
+        <w:t xml:space="preserve">Abies concolor </w:t>
+      </w:r>
+      <w:r>
+        <w:t xml:space="preserve">and </w:t>
+      </w:r>
       <w:r>
         <w:rPr>
           <w:i/>
           <w:iCs/>
         </w:rPr>
-        <w:t xml:space="preserve"> </w:t>
-      </w:r>
-      <w:proofErr w:type="spellStart"/>
-      <w:r>
-        <w:rPr>
-          <w:i/>
-          <w:iCs/>
-        </w:rPr>
-        <w:t>ribicola</w:t>
-      </w:r>
-      <w:proofErr w:type="spellEnd"/>
-      <w:r>
-        <w:t xml:space="preserve"> (white pine blister rust; WPBR)</w:t>
-      </w:r>
-      <w:commentRangeEnd w:id="7"/>
-      <w:r>
-        <w:rPr>
-          <w:rStyle w:val="CommentReference"/>
-        </w:rPr>
-        <w:commentReference w:id="7"/>
-      </w:r>
-      <w:r>
-        <w:t xml:space="preserve"> has spread across much of sugar pine’s range since its introduction</w:t>
-      </w:r>
-      <w:r>
-        <w:t xml:space="preserve"> to North America in the early 20</w:t>
-      </w:r>
-      <w:r>
-        <w:rPr>
-          <w:vertAlign w:val="superscript"/>
-        </w:rPr>
-        <w:t>th</w:t>
-      </w:r>
-      <w:r>
-        <w:t xml:space="preserve"> century </w:t>
-      </w:r>
-      <w:r>
-        <w:t xml:space="preserve">and has caused substantial mortality </w:t>
-      </w:r>
-      <w:r>
-        <w:fldChar w:fldCharType="begin" w:fldLock="1"/>
-      </w:r>
-      <w:r>
-        <w:instrText>ADDIN CSL_CITATION {"citationItems":[{"id":"ITEM-1","itemData":{"DOI":"10.1890/03-5109","ISSN":"10510761","abstract":"An introduced pathogen, white pine blister rust (Cronartium ribicola), has caused declines in five-needled pines throughout North America. Simultaneously, fire exclusion has resulted in dense stands in many forest types, which may create additional stress for these generally shade-intolerant pines. Fire exclusion also allows fuels to accumulate, and it is unclear how affected populations will respond to the reintroduction of fire. Although white pine blister rust and fire exclusion are widely recognized threats, long-term demographic data that document the effects of these stressors are rare. We present population trends from 2168 individuals over 5-15 years for an affected species, sugar pine (Pinus lambertiana), at several burned and unburned sites in the Sierra Nevada of California. Size-based matrix models indicate that most unburned populations have negative growth rates (λ range: 0.82-1.04). The growth rate of most populations was, however, indistinguishable from replacement levels (λ = 1.0), implying that, if populations are indeed declining, the progression of any such decline is slow, and longer observations are needed to clearly determine population trends. We found significant differences among population growth rates, primarily due to variation in recruitment rates. Deaths associated with blister rust and stress (i.e., resource competition) were common, suggesting significant roles for both blister rust and fire exclusion in determining population trajectories. Data from 15 prescribed fires showed that the immediate effect of burning was the death of many small trees, with the frequency of mortality returning to pre-fire levels within five years. In spite of a poor prognosis for sugar pine, our results suggest that we have time to apply and refine management strategies to protect this species.","author":[{"dropping-particle":"","family":"Mantgem","given":"Phillip J.","non-dropping-particle":"Van","parse-names":false,"suffix":""},{"dropping-particle":"","family":"Stephenson","given":"Nathan L.","non-dropping-particle":"","parse-names":false,"suffix":""},{"dropping-particle":"","family":"Keifer","given":"Mary Beth","non-dropping-particle":"","parse-names":false,"suffix":""},{"dropping-particle":"","family":"Keeley","given":"Jon","non-dropping-particle":"","parse-names":false,"suffix":""}],"container-title":"Ecological Applications","id":"ITEM-1","issue":"5","issued":{"date-parts":[["2004"]]},"page":"1590-1602","title":"Effects of an introduced pathogen and fire exclusion on the demography of sugar pine","type":"article-journal","volume":"14"},"uris":["http://www.mendeley.com/documents/?uuid=4017c084-8b81-48ae-b134-e117d840d93b"]},{"id":"ITEM-2","itemData":{"DOI":"10.1002/ecs2.3263","author":[{"dropping-particle":"","family":"Dudney","given":"Joan C.","non-dropping-particle":"","parse-names":false,"suffix":""},{"dropping-particle":"","family":"Nesmith","given":"Jonathan C.B.","non-dropping-particle":"","parse-names":false,"suffix":""},{"dropping-particle":"","family":"Cahill","given":"Matthew C.","non-dropping-particle":"","parse-names":false,"suffix":""},{"dropping-particle":"","family":"Cribbs","given":"Jennifer E.","non-dropping-particle":"","parse-names":false,"suffix":""},{"dropping-particle":"","family":"Duriscoe","given":"Dan M.","non-dropping-particle":"","parse-names":false,"suffix":""},{"dropping-particle":"","family":"Das","given":"Adrian J.","non-dropping-particle":"","parse-names":false,"suffix":""},{"dropping-particle":"","family":"Stephenson","given":"Nathan L.","non-dropping-particle":"","parse-names":false,"suffix":""},{"dropping-particle":"","family":"Battles","given":"John J.","non-dropping-particle":"","parse-names":false,"suffix":""}],"container-title":"Ecosphere","id":"ITEM-2","issue":"October","issued":{"date-parts":[["2020"]]},"page":"e03263","title":"Compounding effects of white pine blister rust, mountain pine beetle, and fire threaten four white pine species","type":"article-journal","volume":"11"},"uris":["http://www.mendeley.com/documents/?uuid=54eba3d7-5ed4-4e44-a51e-b1150e7c2215"]},{"id":"ITEM-3","itemData":{"DOI":"10.1016/j.foreco.2011.05.011","ISSN":"03781127","abstract":"Historical logging, fire suppression, and an invasive pathogen, Cronartium ribicola, the cause of white pine blister rust (WPBR), are assumed to have dramatically affected sugar pine (Pinus lambertiana) populations in the Lake Tahoe Basin. We examined population- and genetic-level consequences of these disturbances within 10 sugar pine populations by assessing current population structure and trends for 1129 individuals, genetic diversity for 250 individuals, and frequency of WPBR-resistance for 102 families. Logging had occurred in 9 of 10 sites and fire suppression was evident in all stands. High density of white fir (Abies concolor) is often an indicator of fire suppression and we found a negative relationship between sugar pine survivorship and white fir basal area (r2=0.31). C. ribicola was present in 90% of stands (incidence range: 0-48%) and we found a significant relationship between mean host survivorship and disease incidence (r2=0.46). We estimated population growth rates (λ) from size-based transition matrices. For six of 10 sugar pine populations λ was 1.0, indicating that these populations appear to be stable; for four populations, λ was &lt;1.0, indicating populations that may be in decline. A population specific drift parameter, ci, which is a measure of genetic differentiation in allele frequencies relative to an ancestral population, ranged from 0.009 to 0.048. Higher values of ci indicate greater genetic drift, possibly due to a bottleneck caused by historical logging, other agents of mortality or much older events affecting population sizes. Effects of drift are known to be greater in small populations and we found a negative relationship between sugar pine density and ci (r2=0.36). Allele frequency of the Cr1 gene, responsible for WPBR-resistance in sugar pine, averaged 0.068 for all populations sampled; no WPBR infection was found in one population in which the Cr1 frequency was 0.112. Historical disturbances and their interactions have likely influenced the population biology of sugar pine in the Tahoe Basin; for some populations this has meant reduced population size, higher genetic drift, and poor survival of small- and intermediate-sized individuals. Possible management strategies include restoring population numbers, deploying WPBR-resistance, treating stands to promote natural sugar pine regeneration, and enhancing genetic diversity. © 2011 Elsevier B.V.","author":[{"dropping-particle":"","family":"Maloney","given":"Patricia E.","non-dropping-particle":"","parse-names":false,"suffix":""},{"dropping-particle":"","family":"Vogler","given":"Detlev R.","non-dropping-particle":"","parse-names":false,"suffix":""},{"dropping-particle":"","family":"Eckert","given":"Andrew J.","non-dropping-particle":"","parse-names":false,"suffix":""},{"dropping-particle":"","family":"Jensen","given":"Camille E.","non-dropping-particle":"","parse-names":false,"suffix":""},{"dropping-particle":"","family":"Neale","given":"David B.","non-dropping-particle":"","parse-names":false,"suffix":""}],"container-title":"Forest Ecology and Management","id":"ITEM-3","issue":"5","issued":{"date-parts":[["2011"]]},"page":"770-779","publisher":"Elsevier B.V.","title":"Population biology of sugar pine (Pinus lambertiana Dougl.) with reference to historical disturbances in the Lake Tahoe Basin: Implications for restoration","type":"article-journal","volume":"262"},"uris":["http://www.mendeley.com/documents/?uuid=9a0c821b-c50c-45fc-9062-b98c1d978b4e"]}],"mendeley":{"formattedCitation":"(Van Mantgem &lt;i&gt;et al.&lt;/i&gt;, 2004; Maloney &lt;i&gt;et al.&lt;/i&gt;, 2011; Dudney &lt;i&gt;et al.&lt;/i&gt;, 2020)","plainTextFormattedCitation":"(Van Mantgem et al., 2004; Maloney et al., 2011; Dudney et al., 2020)","previouslyFormattedCitation":"(Van Mantgem &lt;i&gt;et al.&lt;/i&gt;, 2004; Maloney &lt;i&gt;et al.&lt;/i&gt;, 2011; Dudney &lt;i&gt;et al.&lt;/i&gt;, 2020)"},"properties":{"noteIndex":0},"schema":"https://github.com/citation-style-language/schema/raw/master/csl-citation.json"}</w:instrText>
-      </w:r>
-      <w:r>
-        <w:fldChar w:fldCharType="separate"/>
-      </w:r>
-      <w:r>
-        <w:rPr>
-          <w:noProof/>
-        </w:rPr>
-        <w:t xml:space="preserve">(Van Mantgem </w:t>
-      </w:r>
-      <w:r>
-        <w:rPr>
-          <w:i/>
-          <w:noProof/>
-        </w:rPr>
-        <w:t>et al.</w:t>
-      </w:r>
-      <w:r>
-        <w:rPr>
-          <w:noProof/>
-        </w:rPr>
-        <w:t xml:space="preserve">, 2004; Maloney </w:t>
-      </w:r>
-      <w:r>
-        <w:rPr>
-          <w:i/>
-          <w:noProof/>
-        </w:rPr>
-        <w:t>et al.</w:t>
-      </w:r>
-      <w:r>
-        <w:rPr>
-          <w:noProof/>
-        </w:rPr>
-        <w:t xml:space="preserve">, 2011; Dudney </w:t>
-      </w:r>
-      <w:r>
-        <w:rPr>
-          <w:i/>
-          <w:noProof/>
-        </w:rPr>
-        <w:t>et al.</w:t>
-      </w:r>
-      <w:r>
-        <w:rPr>
-          <w:noProof/>
-        </w:rPr>
-        <w:t>, 2020)</w:t>
-      </w:r>
-      <w:r>
-        <w:fldChar w:fldCharType="end"/>
-      </w:r>
-      <w:r>
-        <w:t xml:space="preserve">. </w:t>
-      </w:r>
-      <w:r>
-        <w:t xml:space="preserve">WPBR affects white pines (subgenus </w:t>
-      </w:r>
-      <w:proofErr w:type="spellStart"/>
-      <w:r>
-        <w:rPr>
-          <w:i/>
-          <w:iCs/>
-        </w:rPr>
-        <w:t>Strobus</w:t>
-      </w:r>
-      <w:proofErr w:type="spellEnd"/>
-      <w:r>
-        <w:t xml:space="preserve">, excluding the pinyon pines in subsection </w:t>
-      </w:r>
-      <w:proofErr w:type="spellStart"/>
-      <w:r>
-        <w:rPr>
-          <w:i/>
-          <w:iCs/>
-        </w:rPr>
-        <w:t>Cembroides</w:t>
-      </w:r>
-      <w:proofErr w:type="spellEnd"/>
-      <w:r>
-        <w:t xml:space="preserve">) </w:t>
-      </w:r>
-      <w:r>
-        <w:t xml:space="preserve">by parasitizing foliage, shoots, inner bark, and outer xylem, causing the formation of cankers which can reduce vigor and kill outright by girdling the stem </w:t>
-      </w:r>
-      <w:r>
-        <w:fldChar w:fldCharType="begin" w:fldLock="1"/>
-      </w:r>
-      <w:r>
-        <w:instrText>ADDIN CSL_CITATION {"citationItems":[{"id":"ITEM-1","itemData":{"DOI":"10.1111/j.1439-0329.2010.00654.x","ISSN":"14374781","abstract":"For over a century, white pine blister rust (Cronartium ribicola) has linked white pines (Strobus) with currants and gooseberries (Ribes) in a complex and serious disease epidemic in Asia, Europe, and North America. Because of ongoing changes in climate, societal demands for forests and their amenities, and scientific advances in genetics and proteomics, our current understanding and management of the white pine blister rust pathosystem has become outdated. Here, we present a review and synthesis of international scope on the biology and management of blister rust, white pines, Ribes, and other hosts. In this article, we provide a geographical and historical background, describe the taxonomy and life cycle of the rust, discuss pathology and ecology, and introduce a series of invited papers. These review articles summarize the literature on white pines, Ribes, and blister rust with respect to their status, threats, and management through genetics and silviculture. Although the principal focus is on North America, the different epidemics in Europe and Asia are also described. In the final article, we discuss several of the key observations and conclusions from the preceding review articles and identify prudent actions for research and management of white pine blister rust. © 2010 Blackwell Verlag GmbH and Crown in the right of Canada.","author":[{"dropping-particle":"","family":"Geils","given":"Brian W.","non-dropping-particle":"","parse-names":false,"suffix":""},{"dropping-particle":"","family":"Hummer","given":"Kim E.","non-dropping-particle":"","parse-names":false,"suffix":""},{"dropping-particle":"","family":"Hunt","given":"Richard S.","non-dropping-particle":"","parse-names":false,"suffix":""}],"container-title":"Forest Pathology","id":"ITEM-1","issue":"3-4","issued":{"date-parts":[["2010"]]},"page":"147-185","title":"White pines, Ribes, and blister rust: A review and synthesis","type":"article-journal","volume":"40"},"uris":["http://www.mendeley.com/documents/?uuid=fc76315d-a4b3-404f-9576-b260cb172979"]}],"mendeley":{"formattedCitation":"(Geils, Hummer and Hunt, 2010)","plainTextFormattedCitation":"(Geils, Hummer and Hunt, 2010)","previouslyFormattedCitation":"(Geils, Hummer and Hunt, 2010)"},"properties":{"noteIndex":0},"schema":"https://github.com/citation-style-language/schema/raw/master/csl-citation.json"}</w:instrText>
-      </w:r>
-      <w:r>
-        <w:fldChar w:fldCharType="separate"/>
-      </w:r>
-      <w:r>
-        <w:rPr>
-          <w:noProof/>
-        </w:rPr>
-        <w:t>(Geils, Hummer and Hunt, 2010)</w:t>
-      </w:r>
-      <w:r>
-        <w:fldChar w:fldCharType="end"/>
-      </w:r>
-      <w:r>
-        <w:t xml:space="preserve">. </w:t>
-      </w:r>
-      <w:commentRangeStart w:id="8"/>
-      <w:r>
-        <w:t>The epidemic in the western United States has been severe enough to cause the related species</w:t>
-      </w:r>
-      <w:r>
-        <w:t>,</w:t>
-      </w:r>
-      <w:r>
-        <w:t xml:space="preserve"> </w:t>
-      </w:r>
-      <w:r>
-        <w:rPr>
-          <w:i/>
-          <w:iCs/>
-        </w:rPr>
-        <w:t xml:space="preserve">Pinus </w:t>
-      </w:r>
-      <w:proofErr w:type="spellStart"/>
-      <w:r>
-        <w:rPr>
-          <w:i/>
-          <w:iCs/>
-        </w:rPr>
-        <w:t>albicaulis</w:t>
-      </w:r>
-      <w:proofErr w:type="spellEnd"/>
-      <w:r>
-        <w:t>,</w:t>
-      </w:r>
-      <w:r>
-        <w:t xml:space="preserve"> to be listed as endangered </w:t>
-      </w:r>
-      <w:r>
-        <w:fldChar w:fldCharType="begin" w:fldLock="1"/>
-      </w:r>
-      <w:r>
-        <w:instrText>ADDIN CSL_CITATION {"citationItems":[{"id":"ITEM-1","itemData":{"author":[{"dropping-particle":"","family":"Mahalovich","given":"M.","non-dropping-particle":"","parse-names":false,"suffix":""},{"dropping-particle":"","family":"Stritch","given":"L.","non-dropping-particle":"","parse-names":false,"suffix":""}],"id":"ITEM-1","issued":{"date-parts":[["2013"]]},"title":"Pinus albicaulis. The IUCN Red List of Threatened Species 2013","type":"article"},"uris":["http://www.mendeley.com/documents/?uuid=01c5c33e-f405-4ec0-b7ef-fe493d548c6e"]}],"mendeley":{"formattedCitation":"(Mahalovich and Stritch, 2013)","plainTextFormattedCitation":"(Mahalovich and Stritch, 2013)","previouslyFormattedCitation":"(Mahalovich and Stritch, 2013)"},"properties":{"noteIndex":0},"schema":"https://github.com/citation-style-language/schema/raw/master/csl-citation.json"}</w:instrText>
-      </w:r>
-      <w:r>
-        <w:fldChar w:fldCharType="separate"/>
-      </w:r>
-      <w:r>
-        <w:rPr>
-          <w:noProof/>
-        </w:rPr>
-        <w:t>(Mahalovich and Stritch, 2013)</w:t>
-      </w:r>
-      <w:r>
-        <w:fldChar w:fldCharType="end"/>
-      </w:r>
-      <w:r>
-        <w:t xml:space="preserve">, </w:t>
-      </w:r>
-      <w:commentRangeEnd w:id="8"/>
-      <w:r>
-        <w:rPr>
-          <w:rStyle w:val="CommentReference"/>
-        </w:rPr>
-        <w:commentReference w:id="8"/>
-      </w:r>
-      <w:r>
-        <w:t xml:space="preserve">and there has been considerable concern about the outlook for sugar pine as well </w:t>
-      </w:r>
-      <w:r>
-        <w:fldChar w:fldCharType="begin" w:fldLock="1"/>
-      </w:r>
-      <w:r>
-        <w:instrText>ADDIN CSL_CITATION {"citationItems":[{"id":"ITEM-1","itemData":{"author":[{"dropping-particle":"","family":"Kinloch Jr.","given":"Bohun B","non-dropping-particle":"","parse-names":false,"suffix":""},{"dropping-particle":"","family":"Marosy","given":"Melissa","non-dropping-particle":"","parse-names":false,"suffix":""},{"dropping-particle":"","family":"Huddleston","given":"May E","non-dropping-particle":"","parse-names":false,"suffix":""}],"id":"ITEM-1","issued":{"date-parts":[["1996"]]},"page":"225","title":"Sugar pine: status, values, and roles in ecosystems: Proceedings of a symposium presented by the California Sugar Pine Management Committee","type":"article-journal"},"uris":["http://www.mendeley.com/documents/?uuid=25eadf9e-152e-437e-8e17-a18a8a652e02"]}],"mendeley":{"formattedCitation":"(Kinloch Jr., Marosy and Huddleston, 1996)","plainTextFormattedCitation":"(Kinloch Jr., Marosy and Huddleston, 1996)","previouslyFormattedCitation":"(Kinloch Jr., Marosy and Huddleston, 1996)"},"properties":{"noteIndex":0},"schema":"https://github.com/citation-style-language/schema/raw/master/csl-citation.json"}</w:instrText>
-      </w:r>
-      <w:r>
-        <w:fldChar w:fldCharType="separate"/>
-      </w:r>
-      <w:r>
-        <w:rPr>
-          <w:noProof/>
-        </w:rPr>
-        <w:t>(Kinloch Jr., Marosy and Huddleston, 1996)</w:t>
-      </w:r>
-      <w:r>
-        <w:fldChar w:fldCharType="end"/>
-      </w:r>
-      <w:r>
-        <w:t xml:space="preserve">. </w:t>
-      </w:r>
-    </w:p>
-    <w:p>
-      <w:pPr>
-        <w:spacing w:line="360" w:lineRule="auto"/>
-        <w:ind w:firstLine="720"/>
-      </w:pPr>
-      <w:commentRangeStart w:id="9"/>
-      <w:r>
-        <w:t>Third</w:t>
-      </w:r>
-      <w:commentRangeEnd w:id="9"/>
-      <w:r>
-        <w:rPr>
-          <w:rStyle w:val="CommentReference"/>
-        </w:rPr>
-        <w:commentReference w:id="9"/>
-      </w:r>
-      <w:r>
-        <w:t>, there is evidence that the modern densified forest structure threatens sugar pine in numerous ways. Effective fire suppression, which was instituted across much of sugar pine’s range in the 20</w:t>
-      </w:r>
-      <w:r>
-        <w:rPr>
-          <w:vertAlign w:val="superscript"/>
-        </w:rPr>
-        <w:t>th</w:t>
-      </w:r>
-      <w:r>
-        <w:t xml:space="preserve"> century, has resulted in an overall densification of these forests </w:t>
-      </w:r>
-      <w:r>
-        <w:fldChar w:fldCharType="begin" w:fldLock="1"/>
-      </w:r>
-      <w:r>
-        <w:instrText>ADDIN CSL_CITATION {"citationItems":[{"id":"ITEM-1","itemData":{"author":[{"dropping-particle":"","family":"Stephens","given":"S Cott L S","non-dropping-particle":"","parse-names":false,"suffix":""},{"dropping-particle":"","family":"Ydersen","given":"J Amie M L","non-dropping-particle":"","parse-names":false,"suffix":""},{"dropping-particle":"","family":"Ollins","given":"B Randon M C","non-dropping-particle":"","parse-names":false,"suffix":""},{"dropping-particle":"","family":"Ry","given":"D Anny L F","non-dropping-particle":"","parse-names":false,"suffix":""}],"container-title":"Ecosphere","id":"ITEM-1","issue":"May","issued":{"date-parts":[["2015"]]},"note":"Has the actual surveyor's notes in the appendix, would be an interesting thing to poke at with language-processing","page":"1-63","title":"Historical and current landscape-scale ponderosa pine and mixed conifer forest structure in the Southern Sierra Nevada","type":"article-journal","volume":"6"},"uris":["http://www.mendeley.com/documents/?uuid=391ec200-2601-4bef-8a9b-b6d1e45be8c8"]},{"id":"ITEM-2","itemData":{"author":[{"dropping-particle":"","family":"Safford","given":"Hugh D.","non-dropping-particle":"","parse-names":false,"suffix":""},{"dropping-particle":"","family":"Stevens","given":"Jens T.","non-dropping-particle":"","parse-names":false,"suffix":""}],"container-title":"Gen. Tech. Rep. PSW-GTR-2562","id":"ITEM-2","issue":"October","issued":{"date-parts":[["2017"]]},"page":"1-151","title":"Natural Range of Variation (NRV) for yellow pine and mixed conifer forests in the bioregional assessment area, including the Sierra Nevada, southern Cascades, and Modoc and Inyo National Forests","type":"article-journal"},"uris":["http://www.mendeley.com/documents/?uuid=865d47ce-7aba-4ed2-802c-803bb9610f75"]},{"id":"ITEM-3","itemData":{"author":[{"dropping-particle":"","family":"Bohlman","given":"Gabrielle N.","non-dropping-particle":"","parse-names":false,"suffix":""},{"dropping-particle":"","family":"Safford","given":"Hugh D.","non-dropping-particle":"","parse-names":false,"suffix":""},{"dropping-particle":"","family":"Skinner","given":"Carl N.","non-dropping-particle":"","parse-names":false,"suffix":""}],"container-title":"Gen. Tech. Rep. PSW-GTR-273. Albany, CA: US Department of Agriculture, Forest Service, Pacific Southwest Research Station. 146 p.","id":"ITEM-3","issue":"November","issued":{"date-parts":[["2021"]]},"title":"Natural range of variation for yellow pine and mixed-conifer forests in northwestern California and southwestern Oregon","type":"article-journal","volume":"273"},"uris":["http://www.mendeley.com/documents/?uuid=57513bd6-50dd-45ab-81a2-2f825c133caf"]},{"id":"ITEM-4","itemData":{"DOI":"10.1016/j.foreco.2021.120004","ISSN":"03781127","author":[{"dropping-particle":"","family":"North","given":"Malcolm P.","non-dropping-particle":"","parse-names":false,"suffix":""},{"dropping-particle":"","family":"Tompkins","given":"Ryan E.","non-dropping-particle":"","parse-names":false,"suffix":""},{"dropping-particle":"","family":"Bernal","given":"Alexis A.","non-dropping-particle":"","parse-names":false,"suffix":""},{"dropping-particle":"","family":"Collins","given":"Brandon M.","non-dropping-particle":"","parse-names":false,"suffix":""},{"dropping-particle":"","family":"Stephens","given":"Scott L.","non-dropping-particle":"","parse-names":false,"suffix":""},{"dropping-particle":"","family":"York","given":"Robert A.","non-dropping-particle":"","parse-names":false,"suffix":""}],"container-title":"Forest Ecology and Management","id":"ITEM-4","issue":"November 2021","issued":{"date-parts":[["2022"]]},"page":"120004","publisher":"Elsevier B.V.","title":"Operational resilience in western US frequent-fire forests","type":"article-journal","volume":"507"},"uris":["http://www.mendeley.com/documents/?uuid=465230a6-1d96-4a43-8dec-1e3c5870286d"]}],"mendeley":{"formattedCitation":"(Stephens &lt;i&gt;et al.&lt;/i&gt;, 2015; Safford and Stevens, 2017; Bohlman, Safford and Skinner, 2021; North &lt;i&gt;et al.&lt;/i&gt;, 2022)","plainTextFormattedCitation":"(Stephens et al., 2015; Safford and Stevens, 2017; Bohlman, Safford and Skinner, 2021; North et al., 2022)","previouslyFormattedCitation":"(Stephens &lt;i&gt;et al.&lt;/i&gt;, 2015; Safford and Stevens, 2017; Bohlman, Safford and Skinner, 2021; North &lt;i&gt;et al.&lt;/i&gt;, 2022)"},"properties":{"noteIndex":0},"schema":"https://github.com/citation-style-language/schema/raw/master/csl-citation.json"}</w:instrText>
-      </w:r>
-      <w:r>
-        <w:fldChar w:fldCharType="separate"/>
-      </w:r>
-      <w:r>
-        <w:rPr>
-          <w:noProof/>
-        </w:rPr>
-        <w:t xml:space="preserve">(Stephens </w:t>
-      </w:r>
-      <w:r>
-        <w:rPr>
-          <w:i/>
-          <w:noProof/>
-        </w:rPr>
-        <w:t>et al.</w:t>
-      </w:r>
-      <w:r>
-        <w:rPr>
-          <w:noProof/>
-        </w:rPr>
-        <w:t xml:space="preserve">, 2015; Safford and Stevens, 2017; Bohlman, Safford and Skinner, 2021; North </w:t>
-      </w:r>
-      <w:r>
-        <w:rPr>
-          <w:i/>
-          <w:noProof/>
-        </w:rPr>
-        <w:t>et al.</w:t>
-      </w:r>
-      <w:r>
-        <w:rPr>
-          <w:noProof/>
-        </w:rPr>
-        <w:t>, 2022)</w:t>
-      </w:r>
-      <w:r>
-        <w:fldChar w:fldCharType="end"/>
-      </w:r>
-      <w:r>
-        <w:t xml:space="preserve">. </w:t>
-      </w:r>
-      <w:r>
-        <w:t xml:space="preserve">Sugar pine is only moderately shade tolerant </w:t>
-      </w:r>
-      <w:r>
-        <w:fldChar w:fldCharType="begin" w:fldLock="1"/>
-      </w:r>
-      <w:r>
-        <w:instrText>ADDIN CSL_CITATION {"citationItems":[{"id":"ITEM-1","itemData":{"author":[{"dropping-particle":"","family":"Bohlman","given":"Gabrielle N.","non-dropping-particle":"","parse-names":false,"suffix":""},{"dropping-particle":"","family":"Safford","given":"Hugh D.","non-dropping-particle":"","parse-names":false,"suffix":""},{"dropping-particle":"","family":"Skinner","given":"Carl N.","non-dropping-particle":"","parse-names":false,"suffix":""}],"container-title":"Gen. Tech. Rep. PSW-GTR-273. Albany, CA: US Department of Agriculture, Forest Service, Pacific Southwest Research Station. 146 p.","id":"ITEM-1","issue":"November","issued":{"date-parts":[["2021"]]},"title":"Natural range of variation for yellow pine and mixed-conifer forests in northwestern California and southwestern Oregon","type":"article-journal","volume":"273"},"uris":["http://www.mendeley.com/documents/?uuid=57513bd6-50dd-45ab-81a2-2f825c133caf"]},{"id":"ITEM-2","itemData":{"author":[{"dropping-particle":"","family":"Yeaton","given":"Richard I","non-dropping-particle":"","parse-names":false,"suffix":""}],"id":"ITEM-2","issue":"3","issued":{"date-parts":[["1983"]]},"page":"292-297","title":"The Successional Replacement of Ponderosa Pine by Sugar Pine in the Sierra Nevada Author ( s ): Richard I . Yeaton Source : Bulletin of the Torrey Botanical Club , Jul . - Sep ., 1983 , Vol . 110 , No . 3 ( Jul . - Published by : Torrey Botanical Society ","type":"article-journal","volume":"110"},"uris":["http://www.mendeley.com/documents/?uuid=906b2319-be0e-41d8-8a45-ebff3d65f29a"]}],"mendeley":{"formattedCitation":"(Yeaton, 1983; Bohlman, Safford and Skinner, 2021)","plainTextFormattedCitation":"(Yeaton, 1983; Bohlman, Safford and Skinner, 2021)","previouslyFormattedCitation":"(Yeaton, 1983; Bohlman, Safford and Skinner, 2021)"},"properties":{"noteIndex":0},"schema":"https://github.com/citation-style-language/schema/raw/master/csl-citation.json"}</w:instrText>
-      </w:r>
-      <w:r>
-        <w:fldChar w:fldCharType="separate"/>
-      </w:r>
-      <w:r>
-        <w:rPr>
-          <w:noProof/>
-        </w:rPr>
-        <w:t>(Yeaton, 1983; Bohlman, Safford and Skinner, 2021)</w:t>
-      </w:r>
-      <w:r>
-        <w:fldChar w:fldCharType="end"/>
-      </w:r>
-      <w:r>
-        <w:t xml:space="preserve"> </w:t>
-      </w:r>
-      <w:r>
-        <w:t xml:space="preserve">and there is evidence that it is outcompeted by species such as </w:t>
-      </w:r>
-      <w:r>
-        <w:rPr>
-          <w:i/>
-          <w:iCs/>
-        </w:rPr>
-        <w:t xml:space="preserve">Abies concolor </w:t>
-      </w:r>
-      <w:r>
-        <w:t xml:space="preserve">and </w:t>
-      </w:r>
-      <w:proofErr w:type="spellStart"/>
-      <w:r>
-        <w:rPr>
-          <w:i/>
-          <w:iCs/>
-        </w:rPr>
-        <w:t>Calodecrus</w:t>
-      </w:r>
-      <w:proofErr w:type="spellEnd"/>
-      <w:r>
-        <w:rPr>
-          <w:i/>
-          <w:iCs/>
-        </w:rPr>
-        <w:t xml:space="preserve"> </w:t>
-      </w:r>
-      <w:proofErr w:type="spellStart"/>
-      <w:r>
-        <w:rPr>
-          <w:i/>
-          <w:iCs/>
-        </w:rPr>
-        <w:t>decurrens</w:t>
-      </w:r>
-      <w:proofErr w:type="spellEnd"/>
+        <w:t>Calodecrus decurrens</w:t>
+      </w:r>
       <w:r>
         <w:t xml:space="preserve"> under modern dense canopies</w:t>
       </w:r>
@@ -1587,15 +1503,7 @@
         <w:t>)</w:t>
       </w:r>
       <w:r>
-        <w:t xml:space="preserve">, which is </w:t>
-      </w:r>
-      <w:proofErr w:type="gramStart"/>
-      <w:r>
-        <w:t>the vast majority of</w:t>
-      </w:r>
-      <w:proofErr w:type="gramEnd"/>
-      <w:r>
-        <w:t xml:space="preserve"> the species’ range</w:t>
+        <w:t>, which is the vast majority of the species’ range</w:t>
       </w:r>
       <w:r>
         <w:t xml:space="preserve"> (exclud</w:t>
@@ -2107,29 +2015,16 @@
         <w:t>2</w:t>
       </w:r>
       <w:r>
-        <w:t xml:space="preserve"> </w:t>
-      </w:r>
-      <w:proofErr w:type="spellStart"/>
-      <w:r>
-        <w:t>macroplot</w:t>
+        <w:t xml:space="preserve"> macroplot</w:t>
       </w:r>
       <w:r>
         <w:t>s</w:t>
       </w:r>
-      <w:proofErr w:type="spellEnd"/>
       <w:r>
         <w:t>.</w:t>
       </w:r>
       <w:r>
-        <w:t xml:space="preserve"> Data inventoried for each individual stem include the species, live/dead status, DBH, and a “damage agent” code indicating whether some agent (</w:t>
-      </w:r>
-      <w:proofErr w:type="gramStart"/>
-      <w:r>
-        <w:t>e.g.</w:t>
-      </w:r>
-      <w:proofErr w:type="gramEnd"/>
-      <w:r>
-        <w:t xml:space="preserve"> white pine blister rust) is visibly affecting the individual’s health.</w:t>
+        <w:t xml:space="preserve"> Data inventoried for each individual stem include the species, live/dead status, DBH, and a “damage agent” code indicating whether some agent (e.g. white pine blister rust) is visibly affecting the individual’s health.</w:t>
       </w:r>
       <w:r>
         <w:t xml:space="preserve"> </w:t>
@@ -2355,15 +2250,7 @@
         <w:commentReference w:id="23"/>
       </w:r>
       <w:r>
-        <w:t xml:space="preserve">) estimates for each nominal plot location from the </w:t>
-      </w:r>
-      <w:proofErr w:type="spellStart"/>
-      <w:r>
-        <w:t>TerraClimate</w:t>
-      </w:r>
-      <w:proofErr w:type="spellEnd"/>
-      <w:r>
-        <w:t xml:space="preserve"> dataset</w:t>
+        <w:t>) estimates for each nominal plot location from the TerraClimate dataset</w:t>
       </w:r>
       <w:r>
         <w:t xml:space="preserve"> </w:t>
@@ -2436,15 +2323,7 @@
         <w:t xml:space="preserve">. </w:t>
       </w:r>
       <w:r>
-        <w:t xml:space="preserve">The </w:t>
-      </w:r>
-      <w:proofErr w:type="spellStart"/>
-      <w:r>
-        <w:t>TerraClimate</w:t>
-      </w:r>
-      <w:proofErr w:type="spellEnd"/>
-      <w:r>
-        <w:t xml:space="preserve"> dataset provides modeled estimates of CWD at approximately 4km resolution for years 1958-2020. </w:t>
+        <w:t xml:space="preserve">The TerraClimate dataset provides modeled estimates of CWD at approximately 4km resolution for years 1958-2020. </w:t>
       </w:r>
       <w:r>
         <w:t xml:space="preserve">The 4 km resolution approximately matches the degree of fuzzing associated with the nominal FIA plot locations, so that fuzzing is unlikely to add substantial error in the estimation of CWD experienced at the true plot location. </w:t>
@@ -2475,15 +2354,7 @@
         <w:t>climatic dryness characteristic of each site</w:t>
       </w:r>
       <w:r>
-        <w:t xml:space="preserve">, enabling the comparison of typically-wetter vs. </w:t>
-      </w:r>
-      <w:proofErr w:type="gramStart"/>
-      <w:r>
-        <w:t>typically-drier</w:t>
-      </w:r>
-      <w:proofErr w:type="gramEnd"/>
-      <w:r>
-        <w:t xml:space="preserve"> locations across space. Second, the 90</w:t>
+        <w:t>, enabling the comparison of typically-wetter vs. typically-drier locations across space. Second, the 90</w:t>
       </w:r>
       <w:r>
         <w:rPr>
@@ -2647,27 +2518,14 @@
       <w:r>
         <w:t xml:space="preserve">Equation </w:t>
       </w:r>
-      <w:r>
-        <w:fldChar w:fldCharType="begin"/>
-      </w:r>
-      <w:r>
-        <w:instrText xml:space="preserve"> SEQ Equation \* ARABIC </w:instrText>
-      </w:r>
-      <w:r>
-        <w:fldChar w:fldCharType="separate"/>
-      </w:r>
-      <w:r>
-        <w:rPr>
-          <w:noProof/>
-        </w:rPr>
-        <w:t>1</w:t>
-      </w:r>
-      <w:r>
-        <w:rPr>
-          <w:noProof/>
-        </w:rPr>
-        <w:fldChar w:fldCharType="end"/>
-      </w:r>
+      <w:fldSimple w:instr=" SEQ Equation \* ARABIC ">
+        <w:r>
+          <w:rPr>
+            <w:noProof/>
+          </w:rPr>
+          <w:t>1</w:t>
+        </w:r>
+      </w:fldSimple>
       <w:bookmarkEnd w:id="28"/>
     </w:p>
     <w:p>
@@ -2771,27 +2629,14 @@
         <w:lastRenderedPageBreak/>
         <w:t xml:space="preserve">Equation </w:t>
       </w:r>
-      <w:r>
-        <w:fldChar w:fldCharType="begin"/>
-      </w:r>
-      <w:r>
-        <w:instrText xml:space="preserve"> SEQ Equation \* ARABIC </w:instrText>
-      </w:r>
-      <w:r>
-        <w:fldChar w:fldCharType="separate"/>
-      </w:r>
-      <w:r>
-        <w:rPr>
-          <w:noProof/>
-        </w:rPr>
-        <w:t>2</w:t>
-      </w:r>
-      <w:r>
-        <w:rPr>
-          <w:noProof/>
-        </w:rPr>
-        <w:fldChar w:fldCharType="end"/>
-      </w:r>
+      <w:fldSimple w:instr=" SEQ Equation \* ARABIC ">
+        <w:r>
+          <w:rPr>
+            <w:noProof/>
+          </w:rPr>
+          <w:t>2</w:t>
+        </w:r>
+      </w:fldSimple>
       <w:bookmarkEnd w:id="29"/>
     </w:p>
     <w:p>
@@ -4560,27 +4405,14 @@
       <w:r>
         <w:t xml:space="preserve">Equation </w:t>
       </w:r>
-      <w:r>
-        <w:fldChar w:fldCharType="begin"/>
-      </w:r>
-      <w:r>
-        <w:instrText xml:space="preserve"> SEQ Equation \* ARABIC </w:instrText>
-      </w:r>
-      <w:r>
-        <w:fldChar w:fldCharType="separate"/>
-      </w:r>
-      <w:r>
-        <w:rPr>
-          <w:noProof/>
-        </w:rPr>
-        <w:t>3</w:t>
-      </w:r>
-      <w:r>
-        <w:rPr>
-          <w:noProof/>
-        </w:rPr>
-        <w:fldChar w:fldCharType="end"/>
-      </w:r>
+      <w:fldSimple w:instr=" SEQ Equation \* ARABIC ">
+        <w:r>
+          <w:rPr>
+            <w:noProof/>
+          </w:rPr>
+          <w:t>3</w:t>
+        </w:r>
+      </w:fldSimple>
       <w:bookmarkEnd w:id="31"/>
     </w:p>
     <w:p>
@@ -4733,27 +4565,14 @@
       <w:r>
         <w:t xml:space="preserve">Equation </w:t>
       </w:r>
-      <w:r>
-        <w:fldChar w:fldCharType="begin"/>
-      </w:r>
-      <w:r>
-        <w:instrText xml:space="preserve"> SEQ Equation \* ARABIC </w:instrText>
-      </w:r>
-      <w:r>
-        <w:fldChar w:fldCharType="separate"/>
-      </w:r>
-      <w:r>
-        <w:rPr>
-          <w:noProof/>
-        </w:rPr>
-        <w:t>4</w:t>
-      </w:r>
-      <w:r>
-        <w:rPr>
-          <w:noProof/>
-        </w:rPr>
-        <w:fldChar w:fldCharType="end"/>
-      </w:r>
+      <w:fldSimple w:instr=" SEQ Equation \* ARABIC ">
+        <w:r>
+          <w:rPr>
+            <w:noProof/>
+          </w:rPr>
+          <w:t>4</w:t>
+        </w:r>
+      </w:fldSimple>
       <w:bookmarkEnd w:id="32"/>
     </w:p>
     <w:p>
@@ -5188,21 +5007,7 @@
         <w:rPr>
           <w:rFonts w:eastAsiaTheme="minorEastAsia"/>
         </w:rPr>
-        <w:t xml:space="preserve"> The fixed effect covariates for the growth model are the same as those for the survival model, except that a quadratic effect of initial size (and the associated interactions) </w:t>
-      </w:r>
-      <w:proofErr w:type="gramStart"/>
-      <w:r>
-        <w:rPr>
-          <w:rFonts w:eastAsiaTheme="minorEastAsia"/>
-        </w:rPr>
-        <w:t>were</w:t>
-      </w:r>
-      <w:proofErr w:type="gramEnd"/>
-      <w:r>
-        <w:rPr>
-          <w:rFonts w:eastAsiaTheme="minorEastAsia"/>
-        </w:rPr>
-        <w:t xml:space="preserve"> omitted because </w:t>
+        <w:t xml:space="preserve"> The fixed effect covariates for the growth model are the same as those for the survival model, except that a quadratic effect of initial size (and the associated interactions) were omitted because </w:t>
       </w:r>
       <w:r>
         <w:rPr>
@@ -5431,27 +5236,14 @@
       <w:r>
         <w:t xml:space="preserve">Equation </w:t>
       </w:r>
-      <w:r>
-        <w:fldChar w:fldCharType="begin"/>
-      </w:r>
-      <w:r>
-        <w:instrText xml:space="preserve"> SEQ Equation \* ARABIC </w:instrText>
-      </w:r>
-      <w:r>
-        <w:fldChar w:fldCharType="separate"/>
-      </w:r>
-      <w:r>
-        <w:rPr>
-          <w:noProof/>
-        </w:rPr>
-        <w:t>5</w:t>
-      </w:r>
-      <w:r>
-        <w:rPr>
-          <w:noProof/>
-        </w:rPr>
-        <w:fldChar w:fldCharType="end"/>
-      </w:r>
+      <w:fldSimple w:instr=" SEQ Equation \* ARABIC ">
+        <w:r>
+          <w:rPr>
+            <w:noProof/>
+          </w:rPr>
+          <w:t>5</w:t>
+        </w:r>
+      </w:fldSimple>
     </w:p>
     <w:p>
       <w:pPr>
@@ -5984,14 +5776,12 @@
         </w:rPr>
         <w:t xml:space="preserve"> g</w:t>
       </w:r>
-      <w:proofErr w:type="spellStart"/>
       <w:r>
         <w:rPr>
           <w:rFonts w:eastAsiaTheme="minorEastAsia"/>
         </w:rPr>
         <w:t>ives</w:t>
       </w:r>
-      <w:proofErr w:type="spellEnd"/>
       <w:r>
         <w:rPr>
           <w:rFonts w:eastAsiaTheme="minorEastAsia"/>
@@ -6173,27 +5963,14 @@
         <w:lastRenderedPageBreak/>
         <w:t xml:space="preserve">Equation </w:t>
       </w:r>
-      <w:r>
-        <w:fldChar w:fldCharType="begin"/>
-      </w:r>
-      <w:r>
-        <w:instrText xml:space="preserve"> SEQ Equation \* ARABIC </w:instrText>
-      </w:r>
-      <w:r>
-        <w:fldChar w:fldCharType="separate"/>
-      </w:r>
-      <w:r>
-        <w:rPr>
-          <w:noProof/>
-        </w:rPr>
-        <w:t>6</w:t>
-      </w:r>
-      <w:r>
-        <w:rPr>
-          <w:noProof/>
-        </w:rPr>
-        <w:fldChar w:fldCharType="end"/>
-      </w:r>
+      <w:fldSimple w:instr=" SEQ Equation \* ARABIC ">
+        <w:r>
+          <w:rPr>
+            <w:noProof/>
+          </w:rPr>
+          <w:t>6</w:t>
+        </w:r>
+      </w:fldSimple>
     </w:p>
     <w:p>
       <w:pPr>
@@ -6484,14 +6261,7 @@
         <w:rPr>
           <w:rFonts w:eastAsiaTheme="minorEastAsia"/>
         </w:rPr>
-        <w:t xml:space="preserve"> size </w:t>
-      </w:r>
-      <w:proofErr w:type="gramStart"/>
-      <w:r>
-        <w:rPr>
-          <w:rFonts w:eastAsiaTheme="minorEastAsia"/>
-        </w:rPr>
-        <w:t>classes,</w:t>
+        <w:t xml:space="preserve"> size classes,</w:t>
       </w:r>
       <w:r>
         <w:rPr>
@@ -6503,14 +6273,7 @@
         <w:rPr>
           <w:rFonts w:eastAsiaTheme="minorEastAsia"/>
         </w:rPr>
-        <w:t xml:space="preserve"> which</w:t>
-      </w:r>
-      <w:proofErr w:type="gramEnd"/>
-      <w:r>
-        <w:rPr>
-          <w:rFonts w:eastAsiaTheme="minorEastAsia"/>
-        </w:rPr>
-        <w:t xml:space="preserve"> includes fecundity as well as growth and survival.</w:t>
+        <w:t xml:space="preserve"> which includes fecundity as well as growth and survival.</w:t>
       </w:r>
       <w:r>
         <w:rPr>
@@ -6710,16 +6473,8 @@
         <w:rPr>
           <w:rFonts w:eastAsiaTheme="minorEastAsia"/>
         </w:rPr>
-        <w:t xml:space="preserve">, which are observed </w:t>
-      </w:r>
-      <w:proofErr w:type="gramStart"/>
-      <w:r>
-        <w:rPr>
-          <w:rFonts w:eastAsiaTheme="minorEastAsia"/>
-        </w:rPr>
-        <w:t>data.</w:t>
-      </w:r>
-      <w:proofErr w:type="gramEnd"/>
+        <w:t>, which are observed data.</w:t>
+      </w:r>
       <w:r>
         <w:rPr>
           <w:rFonts w:eastAsiaTheme="minorEastAsia"/>
@@ -6799,27 +6554,14 @@
       <w:r>
         <w:t xml:space="preserve">Equation </w:t>
       </w:r>
-      <w:r>
-        <w:fldChar w:fldCharType="begin"/>
-      </w:r>
-      <w:r>
-        <w:instrText xml:space="preserve"> SEQ Equation \* ARABIC </w:instrText>
-      </w:r>
-      <w:r>
-        <w:fldChar w:fldCharType="separate"/>
-      </w:r>
-      <w:r>
-        <w:rPr>
-          <w:noProof/>
-        </w:rPr>
-        <w:t>7</w:t>
-      </w:r>
-      <w:r>
-        <w:rPr>
-          <w:noProof/>
-        </w:rPr>
-        <w:fldChar w:fldCharType="end"/>
-      </w:r>
+      <w:fldSimple w:instr=" SEQ Equation \* ARABIC ">
+        <w:r>
+          <w:rPr>
+            <w:noProof/>
+          </w:rPr>
+          <w:t>7</w:t>
+        </w:r>
+      </w:fldSimple>
     </w:p>
     <w:p>
       <w:pPr>
@@ -7366,21 +7108,7 @@
         <w:rPr>
           <w:rFonts w:eastAsiaTheme="minorEastAsia"/>
         </w:rPr>
-        <w:t xml:space="preserve"> </w:t>
-      </w:r>
-      <w:proofErr w:type="spellStart"/>
-      <w:r>
-        <w:rPr>
-          <w:rFonts w:eastAsiaTheme="minorEastAsia"/>
-        </w:rPr>
-        <w:t>Doak</w:t>
-      </w:r>
-      <w:proofErr w:type="spellEnd"/>
-      <w:r>
-        <w:rPr>
-          <w:rFonts w:eastAsiaTheme="minorEastAsia"/>
-        </w:rPr>
-        <w:t xml:space="preserve"> et al. (2021)</w:t>
+        <w:t xml:space="preserve"> Doak et al. (2021)</w:t>
       </w:r>
       <w:r>
         <w:rPr>
@@ -7568,27 +7296,14 @@
       <w:r>
         <w:t xml:space="preserve"> </w:t>
       </w:r>
-      <w:r>
-        <w:fldChar w:fldCharType="begin"/>
-      </w:r>
-      <w:r>
-        <w:instrText xml:space="preserve"> SEQ Equation \* ARABIC </w:instrText>
-      </w:r>
-      <w:r>
-        <w:fldChar w:fldCharType="separate"/>
-      </w:r>
-      <w:r>
-        <w:rPr>
-          <w:noProof/>
-        </w:rPr>
-        <w:t>8</w:t>
-      </w:r>
-      <w:r>
-        <w:rPr>
-          <w:noProof/>
-        </w:rPr>
-        <w:fldChar w:fldCharType="end"/>
-      </w:r>
+      <w:fldSimple w:instr=" SEQ Equation \* ARABIC ">
+        <w:r>
+          <w:rPr>
+            <w:noProof/>
+          </w:rPr>
+          <w:t>8</w:t>
+        </w:r>
+      </w:fldSimple>
       <w:bookmarkEnd w:id="38"/>
     </w:p>
     <w:p>
@@ -9041,27 +8756,14 @@
       <w:r>
         <w:t xml:space="preserve">Equation </w:t>
       </w:r>
-      <w:r>
-        <w:fldChar w:fldCharType="begin"/>
-      </w:r>
-      <w:r>
-        <w:instrText xml:space="preserve"> SEQ Equation \* ARABIC </w:instrText>
-      </w:r>
-      <w:r>
-        <w:fldChar w:fldCharType="separate"/>
-      </w:r>
-      <w:r>
-        <w:rPr>
-          <w:noProof/>
-        </w:rPr>
-        <w:t>9</w:t>
-      </w:r>
-      <w:r>
-        <w:rPr>
-          <w:noProof/>
-        </w:rPr>
-        <w:fldChar w:fldCharType="end"/>
-      </w:r>
+      <w:fldSimple w:instr=" SEQ Equation \* ARABIC ">
+        <w:r>
+          <w:rPr>
+            <w:noProof/>
+          </w:rPr>
+          <w:t>9</w:t>
+        </w:r>
+      </w:fldSimple>
       <w:bookmarkEnd w:id="44"/>
     </w:p>
     <w:p>
@@ -9435,49 +9137,7 @@
           <w:rFonts w:eastAsiaTheme="minorEastAsia"/>
         </w:rPr>
         <w:tab/>
-        <w:t xml:space="preserve">Model data was prepared using the </w:t>
-      </w:r>
-      <w:proofErr w:type="spellStart"/>
-      <w:r>
-        <w:rPr>
-          <w:rFonts w:eastAsiaTheme="minorEastAsia"/>
-        </w:rPr>
-        <w:t>tidyverse</w:t>
-      </w:r>
-      <w:proofErr w:type="spellEnd"/>
-      <w:r>
-        <w:rPr>
-          <w:rFonts w:eastAsiaTheme="minorEastAsia"/>
-        </w:rPr>
-        <w:t xml:space="preserve"> package in R Version 4.1.1, and Bayesian parameter estimation was performed using </w:t>
-      </w:r>
-      <w:proofErr w:type="spellStart"/>
-      <w:r>
-        <w:rPr>
-          <w:rFonts w:eastAsiaTheme="minorEastAsia"/>
-        </w:rPr>
-        <w:t>Hamiltonion</w:t>
-      </w:r>
-      <w:proofErr w:type="spellEnd"/>
-      <w:r>
-        <w:rPr>
-          <w:rFonts w:eastAsiaTheme="minorEastAsia"/>
-        </w:rPr>
-        <w:t xml:space="preserve"> Monte Carlo as implemented in stan version 2.28.2 and the </w:t>
-      </w:r>
-      <w:proofErr w:type="spellStart"/>
-      <w:r>
-        <w:rPr>
-          <w:rFonts w:eastAsiaTheme="minorEastAsia"/>
-        </w:rPr>
-        <w:t>cmdstanr</w:t>
-      </w:r>
-      <w:proofErr w:type="spellEnd"/>
-      <w:r>
-        <w:rPr>
-          <w:rFonts w:eastAsiaTheme="minorEastAsia"/>
-        </w:rPr>
-        <w:t xml:space="preserve"> </w:t>
+        <w:t xml:space="preserve">Model data was prepared using the tidyverse package in R Version 4.1.1, and Bayesian parameter estimation was performed using Hamiltonion Monte Carlo as implemented in stan version 2.28.2 and the cmdstanr </w:t>
       </w:r>
       <w:commentRangeStart w:id="45"/>
       <w:r>
@@ -9535,7 +9195,6 @@
         </w:rPr>
         <w:t xml:space="preserve">The prior distribution specified for all parameters was </w:t>
       </w:r>
-      <w:proofErr w:type="gramStart"/>
       <m:oMath>
         <m:r>
           <m:rPr>
@@ -9544,17 +9203,7 @@
           <w:rPr>
             <w:rFonts w:ascii="Cambria Math" w:eastAsiaTheme="minorEastAsia" w:hAnsi="Cambria Math"/>
           </w:rPr>
-          <m:t>Normal(</m:t>
-        </m:r>
-        <w:proofErr w:type="gramEnd"/>
-        <m:r>
-          <m:rPr>
-            <m:nor/>
-          </m:rPr>
-          <w:rPr>
-            <w:rFonts w:ascii="Cambria Math" w:eastAsiaTheme="minorEastAsia" w:hAnsi="Cambria Math"/>
-          </w:rPr>
-          <m:t>0,5)</m:t>
+          <m:t>Normal(0,5)</m:t>
         </m:r>
       </m:oMath>
       <w:r>
@@ -9619,14 +9268,7 @@
         <w:rPr>
           <w:rFonts w:eastAsiaTheme="minorEastAsia"/>
         </w:rPr>
-        <w:t xml:space="preserve">packages used for data acquisition, data management, and plotting </w:t>
-      </w:r>
-      <w:proofErr w:type="gramStart"/>
-      <w:r>
-        <w:rPr>
-          <w:rFonts w:eastAsiaTheme="minorEastAsia"/>
-        </w:rPr>
-        <w:t>include</w:t>
+        <w:t>packages used for data acquisition, data management, and plotting include</w:t>
       </w:r>
       <w:r>
         <w:rPr>
@@ -9634,82 +9276,23 @@
         </w:rPr>
         <w:t>:</w:t>
       </w:r>
-      <w:proofErr w:type="gramEnd"/>
-      <w:r>
-        <w:rPr>
-          <w:rFonts w:eastAsiaTheme="minorEastAsia"/>
-        </w:rPr>
-        <w:t xml:space="preserve"> here, sf, </w:t>
-      </w:r>
-      <w:proofErr w:type="spellStart"/>
-      <w:r>
-        <w:rPr>
-          <w:rFonts w:eastAsiaTheme="minorEastAsia"/>
-        </w:rPr>
-        <w:t>spdata</w:t>
-      </w:r>
-      <w:proofErr w:type="spellEnd"/>
-      <w:r>
-        <w:rPr>
-          <w:rFonts w:eastAsiaTheme="minorEastAsia"/>
-        </w:rPr>
-        <w:t xml:space="preserve">, </w:t>
-      </w:r>
-      <w:proofErr w:type="spellStart"/>
-      <w:r>
-        <w:rPr>
-          <w:rFonts w:eastAsiaTheme="minorEastAsia"/>
-        </w:rPr>
-        <w:t>bayesplot</w:t>
-      </w:r>
-      <w:proofErr w:type="spellEnd"/>
-      <w:r>
-        <w:rPr>
-          <w:rFonts w:eastAsiaTheme="minorEastAsia"/>
-        </w:rPr>
-        <w:t xml:space="preserve">, posterior, units, raster, ggplot2, </w:t>
-      </w:r>
-      <w:proofErr w:type="spellStart"/>
-      <w:r>
-        <w:rPr>
-          <w:rFonts w:eastAsiaTheme="minorEastAsia"/>
-        </w:rPr>
-        <w:t>USAboundaries</w:t>
-      </w:r>
-      <w:proofErr w:type="spellEnd"/>
-      <w:r>
-        <w:rPr>
-          <w:rFonts w:eastAsiaTheme="minorEastAsia"/>
-        </w:rPr>
-        <w:t xml:space="preserve">, </w:t>
-      </w:r>
-      <w:proofErr w:type="spellStart"/>
-      <w:r>
-        <w:rPr>
-          <w:rFonts w:eastAsiaTheme="minorEastAsia"/>
-        </w:rPr>
-        <w:t>truncnorm</w:t>
-      </w:r>
-      <w:proofErr w:type="spellEnd"/>
-      <w:r>
-        <w:rPr>
-          <w:rFonts w:eastAsiaTheme="minorEastAsia"/>
-        </w:rPr>
-        <w:t xml:space="preserve">, </w:t>
-      </w:r>
-      <w:proofErr w:type="spellStart"/>
-      <w:r>
-        <w:rPr>
-          <w:rFonts w:eastAsiaTheme="minorEastAsia"/>
-        </w:rPr>
-        <w:t>cowplot</w:t>
-      </w:r>
-      <w:proofErr w:type="spellEnd"/>
-      <w:r>
-        <w:rPr>
-          <w:rFonts w:eastAsiaTheme="minorEastAsia"/>
-        </w:rPr>
-        <w:t xml:space="preserve">, foreach, </w:t>
+      <w:r>
+        <w:rPr>
+          <w:rFonts w:eastAsiaTheme="minorEastAsia"/>
+        </w:rPr>
+        <w:t xml:space="preserve"> here, sf, spdata, bayesplot, posterior, units, raster, ggplot2, </w:t>
+      </w:r>
+      <w:r>
+        <w:rPr>
+          <w:rFonts w:eastAsiaTheme="minorEastAsia"/>
+        </w:rPr>
+        <w:t>USAboundaries, truncnorm</w:t>
+      </w:r>
+      <w:r>
+        <w:rPr>
+          <w:rFonts w:eastAsiaTheme="minorEastAsia"/>
+        </w:rPr>
+        <w:t xml:space="preserve">, cowplot, foreach, </w:t>
       </w:r>
       <w:r>
         <w:rPr>
@@ -9718,7 +9301,6 @@
         <w:t xml:space="preserve">and </w:t>
       </w:r>
       <w:commentRangeStart w:id="47"/>
-      <w:proofErr w:type="spellStart"/>
       <w:r>
         <w:rPr>
           <w:rFonts w:eastAsiaTheme="minorEastAsia"/>
@@ -9726,7 +9308,6 @@
         <w:t>doParallel</w:t>
       </w:r>
       <w:commentRangeEnd w:id="47"/>
-      <w:proofErr w:type="spellEnd"/>
       <w:r>
         <w:rPr>
           <w:rStyle w:val="CommentReference"/>
@@ -9768,15 +9349,7 @@
         <w:ind w:firstLine="720"/>
       </w:pPr>
       <w:r>
-        <w:t xml:space="preserve">The basic diagnostics provided by </w:t>
-      </w:r>
-      <w:proofErr w:type="spellStart"/>
-      <w:r>
-        <w:t>cmdrstan</w:t>
-      </w:r>
-      <w:proofErr w:type="spellEnd"/>
-      <w:r>
-        <w:t xml:space="preserve"> (R-hat values, trace plots, per-chain posterior density plots, posterior pair plots, and assessment of divergences) were inspected for evidence of convergence and between-chain consistency or signs of difficulty estimating parameters. </w:t>
+        <w:t xml:space="preserve">The basic diagnostics provided by cmdrstan (R-hat values, trace plots, per-chain posterior density plots, posterior pair plots, and assessment of divergences) were inspected for evidence of convergence and between-chain consistency or signs of difficulty estimating parameters. </w:t>
       </w:r>
       <w:commentRangeStart w:id="49"/>
       <w:r>
@@ -9793,18 +9366,10 @@
         <w:t xml:space="preserve">% of plots were randomly held out </w:t>
       </w:r>
       <w:r>
-        <w:t xml:space="preserve">the training dataset used to estimate </w:t>
-      </w:r>
-      <w:proofErr w:type="gramStart"/>
-      <w:r>
-        <w:t xml:space="preserve">parameters, </w:t>
-      </w:r>
-      <w:r>
-        <w:t>and</w:t>
-      </w:r>
-      <w:proofErr w:type="gramEnd"/>
-      <w:r>
-        <w:t xml:space="preserve"> </w:t>
+        <w:t xml:space="preserve">the training dataset used to estimate parameters, </w:t>
+      </w:r>
+      <w:r>
+        <w:t xml:space="preserve">and </w:t>
       </w:r>
       <w:r>
         <w:t xml:space="preserve">were </w:t>
@@ -10010,15 +9575,7 @@
         </w:rPr>
       </w:pPr>
       <w:r>
-        <w:t xml:space="preserve">For this paper, three suites of IPMs were constructed. The first suite of IPMs was used for estimating the parameters for the fecundity </w:t>
-      </w:r>
-      <w:proofErr w:type="gramStart"/>
-      <w:r>
-        <w:t>function, and</w:t>
-      </w:r>
-      <w:proofErr w:type="gramEnd"/>
-      <w:r>
-        <w:t xml:space="preserve"> is described above. In the second suite of IPMs, w</w:t>
+        <w:t>For this paper, three suites of IPMs were constructed. The first suite of IPMs was used for estimating the parameters for the fecundity function, and is described above. In the second suite of IPMs, w</w:t>
       </w:r>
       <w:r>
         <w:t xml:space="preserve"> </w:t>
@@ -10207,30 +9764,14 @@
       <w:r>
         <w:t xml:space="preserve">Equation </w:t>
       </w:r>
-      <w:r>
-        <w:fldChar w:fldCharType="begin"/>
-      </w:r>
-      <w:r>
-        <w:instrText xml:space="preserve"> SEQ Equati</w:instrText>
-      </w:r>
-      <w:r>
-        <w:instrText xml:space="preserve">on \* ARABIC </w:instrText>
-      </w:r>
-      <w:r>
-        <w:fldChar w:fldCharType="separate"/>
-      </w:r>
-      <w:r>
-        <w:rPr>
-          <w:noProof/>
-        </w:rPr>
-        <w:t>10</w:t>
-      </w:r>
-      <w:r>
-        <w:rPr>
-          <w:noProof/>
-        </w:rPr>
-        <w:fldChar w:fldCharType="end"/>
-      </w:r>
+      <w:fldSimple w:instr=" SEQ Equation \* ARABIC ">
+        <w:r>
+          <w:rPr>
+            <w:noProof/>
+          </w:rPr>
+          <w:t>10</w:t>
+        </w:r>
+      </w:fldSimple>
       <w:bookmarkEnd w:id="52"/>
     </w:p>
     <w:p>
@@ -11040,21 +10581,7 @@
         <w:rPr>
           <w:rFonts w:eastAsiaTheme="minorEastAsia"/>
         </w:rPr>
-        <w:t xml:space="preserve"> parameters was likely </w:t>
-      </w:r>
-      <w:proofErr w:type="gramStart"/>
-      <w:r>
-        <w:rPr>
-          <w:rFonts w:eastAsiaTheme="minorEastAsia"/>
-        </w:rPr>
-        <w:t>due to the fact that</w:t>
-      </w:r>
-      <w:proofErr w:type="gramEnd"/>
-      <w:r>
-        <w:rPr>
-          <w:rFonts w:eastAsiaTheme="minorEastAsia"/>
-        </w:rPr>
-        <w:t xml:space="preserve"> fecundity was not directly observed, and the uncertainty regarding interactions involving WPBR </w:t>
+        <w:t xml:space="preserve"> parameters was likely due to the fact that fecundity was not directly observed, and the uncertainty regarding interactions involving WPBR </w:t>
       </w:r>
       <w:r>
         <w:rPr>
@@ -11209,55 +10736,13 @@
         <w:rPr>
           <w:rFonts w:eastAsiaTheme="minorEastAsia"/>
         </w:rPr>
-        <w:t xml:space="preserve">The survival model appeared slightly underconfident, in that true survival rates were slightly lower than predicted survival rates for </w:t>
-      </w:r>
-      <w:proofErr w:type="spellStart"/>
-      <w:r>
-        <w:rPr>
-          <w:rFonts w:eastAsiaTheme="minorEastAsia"/>
-        </w:rPr>
-        <w:t>p_s</w:t>
-      </w:r>
-      <w:proofErr w:type="spellEnd"/>
-      <w:r>
-        <w:rPr>
-          <w:rFonts w:eastAsiaTheme="minorEastAsia"/>
-        </w:rPr>
-        <w:t xml:space="preserve"> &lt; 0.8, and true survival rates were slightly higher than predicted survival rates for </w:t>
-      </w:r>
-      <w:proofErr w:type="spellStart"/>
-      <w:r>
-        <w:rPr>
-          <w:rFonts w:eastAsiaTheme="minorEastAsia"/>
-        </w:rPr>
-        <w:t>p_s</w:t>
-      </w:r>
-      <w:proofErr w:type="spellEnd"/>
-      <w:r>
-        <w:rPr>
-          <w:rFonts w:eastAsiaTheme="minorEastAsia"/>
-        </w:rPr>
-        <w:t xml:space="preserve"> &gt; 0.8. </w:t>
-      </w:r>
-      <w:r>
-        <w:rPr>
-          <w:rFonts w:eastAsiaTheme="minorEastAsia"/>
-        </w:rPr>
-        <w:t xml:space="preserve">Some plots with relatively high predicted seedling </w:t>
-      </w:r>
-      <w:proofErr w:type="gramStart"/>
-      <w:r>
-        <w:rPr>
-          <w:rFonts w:eastAsiaTheme="minorEastAsia"/>
-        </w:rPr>
-        <w:t>counts</w:t>
-      </w:r>
-      <w:proofErr w:type="gramEnd"/>
-      <w:r>
-        <w:rPr>
-          <w:rFonts w:eastAsiaTheme="minorEastAsia"/>
-        </w:rPr>
-        <w:t xml:space="preserve"> actually had few or no seedlings (which was within the expected range of variation). Simulations generated</w:t>
+        <w:t xml:space="preserve">The survival model appeared slightly underconfident, in that true survival rates were slightly lower than predicted survival rates for p_s &lt; 0.8, and true survival rates were slightly higher than predicted survival rates for p_s &gt; 0.8. </w:t>
+      </w:r>
+      <w:r>
+        <w:rPr>
+          <w:rFonts w:eastAsiaTheme="minorEastAsia"/>
+        </w:rPr>
+        <w:t>Some plots with relatively high predicted seedling counts actually had few or no seedlings (which was within the expected range of variation). Simulations generated</w:t>
       </w:r>
       <w:r>
         <w:rPr>
@@ -11597,15 +11082,7 @@
         <w:t>the smallest trees</w:t>
       </w:r>
       <w:r>
-        <w:t xml:space="preserve"> </w:t>
-      </w:r>
-      <w:proofErr w:type="spellStart"/>
-      <w:r>
-        <w:t>trees</w:t>
-      </w:r>
-      <w:proofErr w:type="spellEnd"/>
-      <w:r>
-        <w:t xml:space="preserve"> grew an average </w:t>
+        <w:t xml:space="preserve"> trees grew an average </w:t>
       </w:r>
       <w:r>
         <w:t>3.8 cm</w:t>
@@ -11660,15 +11137,7 @@
         <w:commentReference w:id="60"/>
       </w:r>
       <w:r>
-        <w:t xml:space="preserve">Fire had weak or no effect on growth of the smallest </w:t>
-      </w:r>
-      <w:proofErr w:type="gramStart"/>
-      <w:r>
-        <w:t>trees, but</w:t>
-      </w:r>
-      <w:proofErr w:type="gramEnd"/>
-      <w:r>
-        <w:t xml:space="preserve"> did reduce the growth of larger stems. </w:t>
+        <w:t xml:space="preserve">Fire had weak or no effect on growth of the smallest trees, but did reduce the growth of larger stems. </w:t>
       </w:r>
       <w:r>
         <w:t xml:space="preserve">By contrast, basal area reduced the growth of small stems but not large ones. Site dryness had a negative main effect and a positive interaction with initial size: For the smallest stems growth was lower </w:t>
@@ -12872,21 +12341,7 @@
         <w:rPr>
           <w:rFonts w:cstheme="minorHAnsi"/>
         </w:rPr>
-        <w:t xml:space="preserve">However, we caution that the asymptotic population growth rates presented in this study should not be interpreted as predictions, because </w:t>
-      </w:r>
-      <w:proofErr w:type="gramStart"/>
-      <w:r>
-        <w:rPr>
-          <w:rFonts w:cstheme="minorHAnsi"/>
-        </w:rPr>
-        <w:t>in reality fire</w:t>
-      </w:r>
-      <w:proofErr w:type="gramEnd"/>
-      <w:r>
-        <w:rPr>
-          <w:rFonts w:cstheme="minorHAnsi"/>
-        </w:rPr>
-        <w:t xml:space="preserve"> is unlikely to repeatedly occur on the same site during every census interval. Instead, the asymptotic population </w:t>
+        <w:t xml:space="preserve">However, we caution that the asymptotic population growth rates presented in this study should not be interpreted as predictions, because in reality fire is unlikely to repeatedly occur on the same site during every census interval. Instead, the asymptotic population </w:t>
       </w:r>
       <w:r>
         <w:rPr>
@@ -13129,21 +12584,7 @@
         <w:rPr>
           <w:rFonts w:cstheme="minorHAnsi"/>
         </w:rPr>
-        <w:t xml:space="preserve">, </w:t>
-      </w:r>
-      <w:proofErr w:type="gramStart"/>
-      <w:r>
-        <w:rPr>
-          <w:rFonts w:cstheme="minorHAnsi"/>
-        </w:rPr>
-        <w:t>it is clear that the</w:t>
-      </w:r>
-      <w:proofErr w:type="gramEnd"/>
-      <w:r>
-        <w:rPr>
-          <w:rFonts w:cstheme="minorHAnsi"/>
-        </w:rPr>
-        <w:t xml:space="preserve"> disrupted fire regime is </w:t>
+        <w:t xml:space="preserve">, it is clear that the disrupted fire regime is </w:t>
       </w:r>
       <w:r>
         <w:rPr>
@@ -14947,35 +14388,7 @@
         <w:rPr>
           <w:rFonts w:cstheme="minorHAnsi"/>
         </w:rPr>
-        <w:t xml:space="preserve">hough the resolution of the </w:t>
-      </w:r>
-      <w:proofErr w:type="spellStart"/>
-      <w:r>
-        <w:rPr>
-          <w:rFonts w:cstheme="minorHAnsi"/>
-        </w:rPr>
-        <w:t>terraClimate</w:t>
-      </w:r>
-      <w:proofErr w:type="spellEnd"/>
-      <w:r>
-        <w:rPr>
-          <w:rFonts w:cstheme="minorHAnsi"/>
-        </w:rPr>
-        <w:t xml:space="preserve"> data is </w:t>
-      </w:r>
-      <w:proofErr w:type="gramStart"/>
-      <w:r>
-        <w:rPr>
-          <w:rFonts w:cstheme="minorHAnsi"/>
-        </w:rPr>
-        <w:t>similar to</w:t>
-      </w:r>
-      <w:proofErr w:type="gramEnd"/>
-      <w:r>
-        <w:rPr>
-          <w:rFonts w:cstheme="minorHAnsi"/>
-        </w:rPr>
-        <w:t xml:space="preserve"> the scale at which plot coordinates are fuzzed, the </w:t>
+        <w:t xml:space="preserve">hough the resolution of the terraClimate data is similar to the scale at which plot coordinates are fuzzed, the </w:t>
       </w:r>
       <w:r>
         <w:rPr>
@@ -15753,21 +15166,7 @@
         <w:rPr>
           <w:rFonts w:cstheme="minorHAnsi"/>
         </w:rPr>
-        <w:t xml:space="preserve">. Drought and density both alter the </w:t>
-      </w:r>
-      <w:proofErr w:type="spellStart"/>
-      <w:r>
-        <w:rPr>
-          <w:rFonts w:cstheme="minorHAnsi"/>
-        </w:rPr>
-        <w:t>fuelbed</w:t>
-      </w:r>
-      <w:proofErr w:type="spellEnd"/>
-      <w:r>
-        <w:rPr>
-          <w:rFonts w:cstheme="minorHAnsi"/>
-        </w:rPr>
-        <w:t xml:space="preserve"> in ways that may increase the intensity of wildfires</w:t>
+        <w:t>. Drought and density both alter the fuelbed in ways that may increase the intensity of wildfires</w:t>
       </w:r>
       <w:r>
         <w:rPr>
@@ -20945,7 +20344,6 @@
                 <w:bCs/>
               </w:rPr>
             </w:pPr>
-            <w:proofErr w:type="spellStart"/>
             <w:r>
               <w:rPr>
                 <w:rFonts w:ascii="Calibri" w:hAnsi="Calibri" w:cs="Calibri"/>
@@ -20955,7 +20353,6 @@
               </w:rPr>
               <w:t>StDev</w:t>
             </w:r>
-            <w:proofErr w:type="spellEnd"/>
           </w:p>
         </w:tc>
         <w:tc>
@@ -21022,7 +20419,6 @@
                 <w:bCs/>
               </w:rPr>
             </w:pPr>
-            <w:proofErr w:type="spellStart"/>
             <w:r>
               <w:rPr>
                 <w:rFonts w:ascii="Calibri" w:hAnsi="Calibri" w:cs="Calibri"/>
@@ -21032,7 +20428,6 @@
               </w:rPr>
               <w:t>rhat</w:t>
             </w:r>
-            <w:proofErr w:type="spellEnd"/>
           </w:p>
         </w:tc>
         <w:tc>
@@ -21049,7 +20444,6 @@
                 <w:bCs/>
               </w:rPr>
             </w:pPr>
-            <w:proofErr w:type="spellStart"/>
             <w:r>
               <w:rPr>
                 <w:rFonts w:ascii="Calibri" w:hAnsi="Calibri" w:cs="Calibri"/>
@@ -21059,7 +20453,6 @@
               </w:rPr>
               <w:t>ess_bulk</w:t>
             </w:r>
-            <w:proofErr w:type="spellEnd"/>
           </w:p>
         </w:tc>
         <w:tc>
@@ -21076,7 +20469,6 @@
                 <w:bCs/>
               </w:rPr>
             </w:pPr>
-            <w:proofErr w:type="spellStart"/>
             <w:r>
               <w:rPr>
                 <w:rFonts w:ascii="Calibri" w:hAnsi="Calibri" w:cs="Calibri"/>
@@ -21086,7 +20478,6 @@
               </w:rPr>
               <w:t>ess_tail</w:t>
             </w:r>
-            <w:proofErr w:type="spellEnd"/>
           </w:p>
         </w:tc>
       </w:tr>
@@ -24386,14 +23777,27 @@
       <w:r>
         <w:t xml:space="preserve">Table </w:t>
       </w:r>
-      <w:fldSimple w:instr=" SEQ Table \* ARABIC ">
-        <w:r>
-          <w:rPr>
-            <w:noProof/>
-          </w:rPr>
-          <w:t>1</w:t>
-        </w:r>
-      </w:fldSimple>
+      <w:r>
+        <w:fldChar w:fldCharType="begin"/>
+      </w:r>
+      <w:r>
+        <w:instrText xml:space="preserve"> SEQ Table \* ARABIC </w:instrText>
+      </w:r>
+      <w:r>
+        <w:fldChar w:fldCharType="separate"/>
+      </w:r>
+      <w:r>
+        <w:rPr>
+          <w:noProof/>
+        </w:rPr>
+        <w:t>1</w:t>
+      </w:r>
+      <w:r>
+        <w:rPr>
+          <w:noProof/>
+        </w:rPr>
+        <w:fldChar w:fldCharType="end"/>
+      </w:r>
       <w:bookmarkEnd w:id="74"/>
       <w:r>
         <w:t>:</w:t>
@@ -24526,7 +23930,6 @@
                 <w:bCs/>
               </w:rPr>
             </w:pPr>
-            <w:proofErr w:type="spellStart"/>
             <w:r>
               <w:rPr>
                 <w:b/>
@@ -24534,7 +23937,6 @@
               </w:rPr>
               <w:t>StDev</w:t>
             </w:r>
-            <w:proofErr w:type="spellEnd"/>
           </w:p>
         </w:tc>
         <w:tc>
@@ -24594,7 +23996,6 @@
                 <w:bCs/>
               </w:rPr>
             </w:pPr>
-            <w:proofErr w:type="spellStart"/>
             <w:r>
               <w:rPr>
                 <w:b/>
@@ -24602,7 +24003,6 @@
               </w:rPr>
               <w:t>rhat</w:t>
             </w:r>
-            <w:proofErr w:type="spellEnd"/>
           </w:p>
         </w:tc>
         <w:tc>
@@ -24618,7 +24018,6 @@
                 <w:bCs/>
               </w:rPr>
             </w:pPr>
-            <w:proofErr w:type="spellStart"/>
             <w:r>
               <w:rPr>
                 <w:b/>
@@ -24626,7 +24025,6 @@
               </w:rPr>
               <w:t>ess_bulk</w:t>
             </w:r>
-            <w:proofErr w:type="spellEnd"/>
           </w:p>
         </w:tc>
         <w:tc>
@@ -24642,7 +24040,6 @@
                 <w:bCs/>
               </w:rPr>
             </w:pPr>
-            <w:proofErr w:type="spellStart"/>
             <w:r>
               <w:rPr>
                 <w:b/>
@@ -24650,7 +24047,6 @@
               </w:rPr>
               <w:t>ess_tail</w:t>
             </w:r>
-            <w:proofErr w:type="spellEnd"/>
           </w:p>
         </w:tc>
       </w:tr>
@@ -27111,27 +26507,14 @@
       <w:r>
         <w:t xml:space="preserve">Table </w:t>
       </w:r>
-      <w:r>
-        <w:fldChar w:fldCharType="begin"/>
-      </w:r>
-      <w:r>
-        <w:instrText xml:space="preserve"> SEQ Table \* ARABIC </w:instrText>
-      </w:r>
-      <w:r>
-        <w:fldChar w:fldCharType="separate"/>
-      </w:r>
-      <w:r>
-        <w:rPr>
-          <w:noProof/>
-        </w:rPr>
-        <w:t>2</w:t>
-      </w:r>
-      <w:r>
-        <w:rPr>
-          <w:noProof/>
-        </w:rPr>
-        <w:fldChar w:fldCharType="end"/>
-      </w:r>
+      <w:fldSimple w:instr=" SEQ Table \* ARABIC ">
+        <w:r>
+          <w:rPr>
+            <w:noProof/>
+          </w:rPr>
+          <w:t>2</w:t>
+        </w:r>
+      </w:fldSimple>
       <w:bookmarkEnd w:id="75"/>
       <w:r>
         <w:t>: Summary of results for growth sub model, giving the mean, median, standard deviation, 5</w:t>
@@ -27271,7 +26654,6 @@
                 <w:bCs/>
               </w:rPr>
             </w:pPr>
-            <w:proofErr w:type="spellStart"/>
             <w:r>
               <w:rPr>
                 <w:rFonts w:ascii="Calibri" w:hAnsi="Calibri" w:cs="Calibri"/>
@@ -27281,7 +26663,6 @@
               </w:rPr>
               <w:t>StDev</w:t>
             </w:r>
-            <w:proofErr w:type="spellEnd"/>
           </w:p>
         </w:tc>
         <w:tc>
@@ -27348,7 +26729,6 @@
                 <w:bCs/>
               </w:rPr>
             </w:pPr>
-            <w:proofErr w:type="spellStart"/>
             <w:r>
               <w:rPr>
                 <w:rFonts w:ascii="Calibri" w:hAnsi="Calibri" w:cs="Calibri"/>
@@ -27358,7 +26738,6 @@
               </w:rPr>
               <w:t>rhat</w:t>
             </w:r>
-            <w:proofErr w:type="spellEnd"/>
           </w:p>
         </w:tc>
         <w:tc>
@@ -27375,7 +26754,6 @@
                 <w:bCs/>
               </w:rPr>
             </w:pPr>
-            <w:proofErr w:type="spellStart"/>
             <w:r>
               <w:rPr>
                 <w:rFonts w:ascii="Calibri" w:hAnsi="Calibri" w:cs="Calibri"/>
@@ -27385,7 +26763,6 @@
               </w:rPr>
               <w:t>ess_bulk</w:t>
             </w:r>
-            <w:proofErr w:type="spellEnd"/>
           </w:p>
         </w:tc>
         <w:tc>
@@ -27402,7 +26779,6 @@
                 <w:bCs/>
               </w:rPr>
             </w:pPr>
-            <w:proofErr w:type="spellStart"/>
             <w:r>
               <w:rPr>
                 <w:rFonts w:ascii="Calibri" w:hAnsi="Calibri" w:cs="Calibri"/>
@@ -27412,7 +26788,6 @@
               </w:rPr>
               <w:t>ess_tail</w:t>
             </w:r>
-            <w:proofErr w:type="spellEnd"/>
           </w:p>
         </w:tc>
       </w:tr>
@@ -30718,27 +30093,14 @@
       <w:r>
         <w:t xml:space="preserve">Table </w:t>
       </w:r>
-      <w:r>
-        <w:fldChar w:fldCharType="begin"/>
-      </w:r>
-      <w:r>
-        <w:instrText xml:space="preserve"> SEQ Table \* ARABIC </w:instrText>
-      </w:r>
-      <w:r>
-        <w:fldChar w:fldCharType="separate"/>
-      </w:r>
-      <w:r>
-        <w:rPr>
-          <w:noProof/>
-        </w:rPr>
-        <w:t>3</w:t>
-      </w:r>
-      <w:r>
-        <w:rPr>
-          <w:noProof/>
-        </w:rPr>
-        <w:fldChar w:fldCharType="end"/>
-      </w:r>
+      <w:fldSimple w:instr=" SEQ Table \* ARABIC ">
+        <w:r>
+          <w:rPr>
+            <w:noProof/>
+          </w:rPr>
+          <w:t>3</w:t>
+        </w:r>
+      </w:fldSimple>
       <w:bookmarkEnd w:id="76"/>
       <w:r>
         <w:t>: Summary of results for recruitment sub model, giving the mean, median, standard deviation, 5</w:t>
@@ -30786,8 +30148,8 @@
           <w:noProof/>
         </w:rPr>
         <w:drawing>
-          <wp:inline distT="0" distB="0" distL="0" distR="0" wp14:anchorId="69642FD4" wp14:editId="4D6E8769">
-            <wp:extent cx="2933700" cy="4566051"/>
+          <wp:inline distT="0" distB="0" distL="0" distR="0" wp14:anchorId="69642FD4" wp14:editId="19737D5F">
+            <wp:extent cx="2938668" cy="4573783"/>
             <wp:effectExtent l="0" t="0" r="0" b="0"/>
             <wp:docPr id="1" name="Picture 1"/>
             <wp:cNvGraphicFramePr>
@@ -30845,33 +30207,26 @@
       <w:r>
         <w:t xml:space="preserve">Figure </w:t>
       </w:r>
-      <w:r>
-        <w:fldChar w:fldCharType="begin"/>
-      </w:r>
-      <w:r>
-        <w:instrText xml:space="preserve"> SEQ Figure \* ARABIC </w:instrText>
-      </w:r>
-      <w:r>
-        <w:fldChar w:fldCharType="separate"/>
-      </w:r>
-      <w:r>
-        <w:rPr>
-          <w:noProof/>
-        </w:rPr>
-        <w:t>1</w:t>
-      </w:r>
-      <w:r>
-        <w:rPr>
-          <w:noProof/>
-        </w:rPr>
-        <w:fldChar w:fldCharType="end"/>
-      </w:r>
+      <w:fldSimple w:instr=" SEQ Figure \* ARABIC ">
+        <w:r>
+          <w:rPr>
+            <w:noProof/>
+          </w:rPr>
+          <w:t>1</w:t>
+        </w:r>
+      </w:fldSimple>
       <w:bookmarkEnd w:id="77"/>
       <w:r>
         <w:t xml:space="preserve">: </w:t>
       </w:r>
       <w:r>
-        <w:t xml:space="preserve">1,102 Forest Inventory and Analysis (FIA) plots where </w:t>
+        <w:t>1,</w:t>
+      </w:r>
+      <w:r>
+        <w:t>221</w:t>
+      </w:r>
+      <w:r>
+        <w:t xml:space="preserve"> Forest Inventory and Analysis (FIA) plots where </w:t>
       </w:r>
       <w:r>
         <w:t xml:space="preserve">live </w:t>
@@ -30880,10 +30235,22 @@
         <w:t xml:space="preserve">sugar pine </w:t>
       </w:r>
       <w:r>
-        <w:t>was present at initial measurement (2001-2010)</w:t>
-      </w:r>
-      <w:r>
-        <w:t xml:space="preserve"> with US state borders. Plot locations based on the nominal, rather than true, coordinates. </w:t>
+        <w:t>was present at initial measurement (2001-20</w:t>
+      </w:r>
+      <w:r>
+        <w:t>09</w:t>
+      </w:r>
+      <w:r>
+        <w:t>)</w:t>
+      </w:r>
+      <w:r>
+        <w:t xml:space="preserve"> </w:t>
+      </w:r>
+      <w:r>
+        <w:t xml:space="preserve">or remeasurement (2010-2019) </w:t>
+      </w:r>
+      <w:r>
+        <w:t xml:space="preserve">with US state borders. Plot locations based on the nominal, rather than true, coordinates. </w:t>
       </w:r>
       <w:r>
         <w:t xml:space="preserve"> Inset shows position relative to North America</w:t>
@@ -30964,27 +30331,14 @@
       <w:r>
         <w:t xml:space="preserve">Figure </w:t>
       </w:r>
-      <w:r>
-        <w:fldChar w:fldCharType="begin"/>
-      </w:r>
-      <w:r>
-        <w:instrText xml:space="preserve"> SEQ Figure \* ARABIC </w:instrText>
-      </w:r>
-      <w:r>
-        <w:fldChar w:fldCharType="separate"/>
-      </w:r>
-      <w:r>
-        <w:rPr>
-          <w:noProof/>
-        </w:rPr>
-        <w:t>2</w:t>
-      </w:r>
-      <w:r>
-        <w:rPr>
-          <w:noProof/>
-        </w:rPr>
-        <w:fldChar w:fldCharType="end"/>
-      </w:r>
+      <w:fldSimple w:instr=" SEQ Figure \* ARABIC ">
+        <w:r>
+          <w:rPr>
+            <w:noProof/>
+          </w:rPr>
+          <w:t>2</w:t>
+        </w:r>
+      </w:fldSimple>
       <w:bookmarkEnd w:id="78"/>
       <w:r>
         <w:rPr>
@@ -31143,27 +30497,14 @@
       <w:r>
         <w:t xml:space="preserve">Figure </w:t>
       </w:r>
-      <w:r>
-        <w:fldChar w:fldCharType="begin"/>
-      </w:r>
-      <w:r>
-        <w:instrText xml:space="preserve"> SEQ Figure \* ARABIC </w:instrText>
-      </w:r>
-      <w:r>
-        <w:fldChar w:fldCharType="separate"/>
-      </w:r>
-      <w:r>
-        <w:rPr>
-          <w:noProof/>
-        </w:rPr>
-        <w:t>3</w:t>
-      </w:r>
-      <w:r>
-        <w:rPr>
-          <w:noProof/>
-        </w:rPr>
-        <w:fldChar w:fldCharType="end"/>
-      </w:r>
+      <w:fldSimple w:instr=" SEQ Figure \* ARABIC ">
+        <w:r>
+          <w:rPr>
+            <w:noProof/>
+          </w:rPr>
+          <w:t>3</w:t>
+        </w:r>
+      </w:fldSimple>
       <w:bookmarkEnd w:id="82"/>
       <w:r>
         <w:rPr>
@@ -31289,27 +30630,14 @@
       <w:r>
         <w:t xml:space="preserve">Figure </w:t>
       </w:r>
-      <w:r>
-        <w:fldChar w:fldCharType="begin"/>
-      </w:r>
-      <w:r>
-        <w:instrText xml:space="preserve"> SEQ Figure \* ARABIC </w:instrText>
-      </w:r>
-      <w:r>
-        <w:fldChar w:fldCharType="separate"/>
-      </w:r>
-      <w:r>
-        <w:rPr>
-          <w:noProof/>
-        </w:rPr>
-        <w:t>4</w:t>
-      </w:r>
-      <w:r>
-        <w:rPr>
-          <w:noProof/>
-        </w:rPr>
-        <w:fldChar w:fldCharType="end"/>
-      </w:r>
+      <w:fldSimple w:instr=" SEQ Figure \* ARABIC ">
+        <w:r>
+          <w:rPr>
+            <w:noProof/>
+          </w:rPr>
+          <w:t>4</w:t>
+        </w:r>
+      </w:fldSimple>
       <w:bookmarkEnd w:id="86"/>
       <w:r>
         <w:rPr>
@@ -31469,27 +30797,14 @@
       <w:r>
         <w:t xml:space="preserve">Figure </w:t>
       </w:r>
-      <w:r>
-        <w:fldChar w:fldCharType="begin"/>
-      </w:r>
-      <w:r>
-        <w:instrText xml:space="preserve"> SEQ Figure \* ARABIC </w:instrText>
-      </w:r>
-      <w:r>
-        <w:fldChar w:fldCharType="separate"/>
-      </w:r>
-      <w:r>
-        <w:rPr>
-          <w:noProof/>
-        </w:rPr>
-        <w:t>5</w:t>
-      </w:r>
-      <w:r>
-        <w:rPr>
-          <w:noProof/>
-        </w:rPr>
-        <w:fldChar w:fldCharType="end"/>
-      </w:r>
+      <w:fldSimple w:instr=" SEQ Figure \* ARABIC ">
+        <w:r>
+          <w:rPr>
+            <w:noProof/>
+          </w:rPr>
+          <w:t>5</w:t>
+        </w:r>
+      </w:fldSimple>
       <w:bookmarkEnd w:id="87"/>
       <w:r>
         <w:t>: Posterior distribution of asymptotic population growth rate (</w:t>
@@ -31600,27 +30915,14 @@
       <w:r>
         <w:t xml:space="preserve">Supplementary Figure </w:t>
       </w:r>
-      <w:r>
-        <w:fldChar w:fldCharType="begin"/>
-      </w:r>
-      <w:r>
-        <w:instrText xml:space="preserve"> SEQ Supplementary_Figure \* ARABIC </w:instrText>
-      </w:r>
-      <w:r>
-        <w:fldChar w:fldCharType="separate"/>
-      </w:r>
-      <w:r>
-        <w:rPr>
-          <w:noProof/>
-        </w:rPr>
-        <w:t>1</w:t>
-      </w:r>
-      <w:r>
-        <w:rPr>
-          <w:noProof/>
-        </w:rPr>
-        <w:fldChar w:fldCharType="end"/>
-      </w:r>
+      <w:fldSimple w:instr=" SEQ Supplementary_Figure \* ARABIC ">
+        <w:r>
+          <w:rPr>
+            <w:noProof/>
+          </w:rPr>
+          <w:t>1</w:t>
+        </w:r>
+      </w:fldSimple>
       <w:bookmarkEnd w:id="89"/>
       <w:r>
         <w:t xml:space="preserve">: Posterior distributions (black) and prior distributions (red) for </w:t>
@@ -31724,27 +31026,14 @@
       <w:r>
         <w:t xml:space="preserve">Supplementary Figure </w:t>
       </w:r>
-      <w:r>
-        <w:fldChar w:fldCharType="begin"/>
-      </w:r>
-      <w:r>
-        <w:instrText xml:space="preserve"> SEQ Supplementary_Figure \* ARABIC </w:instrText>
-      </w:r>
-      <w:r>
-        <w:fldChar w:fldCharType="separate"/>
-      </w:r>
-      <w:r>
-        <w:rPr>
-          <w:noProof/>
-        </w:rPr>
-        <w:t>2</w:t>
-      </w:r>
-      <w:r>
-        <w:rPr>
-          <w:noProof/>
-        </w:rPr>
-        <w:fldChar w:fldCharType="end"/>
-      </w:r>
+      <w:fldSimple w:instr=" SEQ Supplementary_Figure \* ARABIC ">
+        <w:r>
+          <w:rPr>
+            <w:noProof/>
+          </w:rPr>
+          <w:t>2</w:t>
+        </w:r>
+      </w:fldSimple>
       <w:bookmarkEnd w:id="90"/>
       <w:r>
         <w:t>: Posterior distributions (black) against prior distributions (red) for the standard deviations of the plot and ecoregion random effects in the survival model.</w:t>
@@ -31810,30 +31099,14 @@
       <w:r>
         <w:t xml:space="preserve">Supplementary Figure </w:t>
       </w:r>
-      <w:r>
-        <w:fldChar w:fldCharType="begin"/>
-      </w:r>
-      <w:r>
-        <w:instrText xml:space="preserve"> SEQ Supplementary_Figure \* ARAB</w:instrText>
-      </w:r>
-      <w:r>
-        <w:instrText xml:space="preserve">IC </w:instrText>
-      </w:r>
-      <w:r>
-        <w:fldChar w:fldCharType="separate"/>
-      </w:r>
-      <w:r>
-        <w:rPr>
-          <w:noProof/>
-        </w:rPr>
-        <w:t>3</w:t>
-      </w:r>
-      <w:r>
-        <w:rPr>
-          <w:noProof/>
-        </w:rPr>
-        <w:fldChar w:fldCharType="end"/>
-      </w:r>
+      <w:fldSimple w:instr=" SEQ Supplementary_Figure \* ARABIC ">
+        <w:r>
+          <w:rPr>
+            <w:noProof/>
+          </w:rPr>
+          <w:t>3</w:t>
+        </w:r>
+      </w:fldSimple>
       <w:bookmarkEnd w:id="91"/>
       <w:r>
         <w:t>: Posterior distributions (black) against prior distributions (red) for fixed effect coefficients in the growth model.</w:t>
@@ -31898,27 +31171,14 @@
       <w:r>
         <w:t xml:space="preserve">Supplementary Figure </w:t>
       </w:r>
-      <w:r>
-        <w:fldChar w:fldCharType="begin"/>
-      </w:r>
-      <w:r>
-        <w:instrText xml:space="preserve"> SEQ Supplementary_Figure \* ARABIC </w:instrText>
-      </w:r>
-      <w:r>
-        <w:fldChar w:fldCharType="separate"/>
-      </w:r>
-      <w:r>
-        <w:rPr>
-          <w:noProof/>
-        </w:rPr>
-        <w:t>4</w:t>
-      </w:r>
-      <w:r>
-        <w:rPr>
-          <w:noProof/>
-        </w:rPr>
-        <w:fldChar w:fldCharType="end"/>
-      </w:r>
+      <w:fldSimple w:instr=" SEQ Supplementary_Figure \* ARABIC ">
+        <w:r>
+          <w:rPr>
+            <w:noProof/>
+          </w:rPr>
+          <w:t>4</w:t>
+        </w:r>
+      </w:fldSimple>
       <w:bookmarkEnd w:id="92"/>
       <w:r>
         <w:t>: Posterior distributions (black, along Y axis) against prior distributions (red, along X axis) for the standard deviations of the plot random effect, the ecoregion random effect, and the residuals in the growth model.</w:t>
@@ -31984,27 +31244,14 @@
       <w:r>
         <w:t xml:space="preserve">Supplementary Figure </w:t>
       </w:r>
-      <w:r>
-        <w:fldChar w:fldCharType="begin"/>
-      </w:r>
-      <w:r>
-        <w:instrText xml:space="preserve"> SEQ Supplementary_Figure \* ARABIC </w:instrText>
-      </w:r>
-      <w:r>
-        <w:fldChar w:fldCharType="separate"/>
-      </w:r>
-      <w:r>
-        <w:rPr>
-          <w:noProof/>
-        </w:rPr>
-        <w:t>5</w:t>
-      </w:r>
-      <w:r>
-        <w:rPr>
-          <w:noProof/>
-        </w:rPr>
-        <w:fldChar w:fldCharType="end"/>
-      </w:r>
+      <w:fldSimple w:instr=" SEQ Supplementary_Figure \* ARABIC ">
+        <w:r>
+          <w:rPr>
+            <w:noProof/>
+          </w:rPr>
+          <w:t>5</w:t>
+        </w:r>
+      </w:fldSimple>
       <w:bookmarkEnd w:id="93"/>
       <w:r>
         <w:t>: Posterior distributions (black) against prior distributions (red) for the fixed effect coefficients affecting fecundity in the recruitment model.</w:t>
@@ -32077,27 +31324,14 @@
       <w:r>
         <w:t xml:space="preserve">Supplementary Figure </w:t>
       </w:r>
-      <w:r>
-        <w:fldChar w:fldCharType="begin"/>
-      </w:r>
-      <w:r>
-        <w:instrText xml:space="preserve"> SEQ Supplementary_Figure \* ARABIC </w:instrText>
-      </w:r>
-      <w:r>
-        <w:fldChar w:fldCharType="separate"/>
-      </w:r>
-      <w:r>
-        <w:rPr>
-          <w:noProof/>
-        </w:rPr>
-        <w:t>6</w:t>
-      </w:r>
-      <w:r>
-        <w:rPr>
-          <w:noProof/>
-        </w:rPr>
-        <w:fldChar w:fldCharType="end"/>
-      </w:r>
+      <w:fldSimple w:instr=" SEQ Supplementary_Figure \* ARABIC ">
+        <w:r>
+          <w:rPr>
+            <w:noProof/>
+          </w:rPr>
+          <w:t>6</w:t>
+        </w:r>
+      </w:fldSimple>
       <w:bookmarkEnd w:id="95"/>
       <w:r>
         <w:t>: Posterior distribution (black, along Y axis) against prior distribution (red, along X axis) for the dispersion term of the negative binomial response in the recruitment model.</w:t>
@@ -32162,52 +31396,39 @@
       <w:r>
         <w:t xml:space="preserve">Supplementary Figure </w:t>
       </w:r>
+      <w:fldSimple w:instr=" SEQ Supplementary_Figure \* ARABIC ">
+        <w:r>
+          <w:rPr>
+            <w:noProof/>
+          </w:rPr>
+          <w:t>7</w:t>
+        </w:r>
+      </w:fldSimple>
+      <w:r>
+        <w:t xml:space="preserve">: Results of posterior retrodictive simulations for survival of individual trees. Posterior samples of the parameters were used to predict the survival probability of each individual tree using </w:t>
+      </w:r>
       <w:r>
         <w:fldChar w:fldCharType="begin"/>
       </w:r>
       <w:r>
-        <w:instrText xml:space="preserve"> SEQ Supplementary_Figure \* ARABIC </w:instrText>
+        <w:instrText xml:space="preserve"> REF _Ref93579342 \h </w:instrText>
       </w:r>
       <w:r>
         <w:fldChar w:fldCharType="separate"/>
       </w:r>
       <w:r>
-        <w:rPr>
-          <w:noProof/>
-        </w:rPr>
-        <w:t>7</w:t>
-      </w:r>
-      <w:r>
-        <w:rPr>
-          <w:noProof/>
-        </w:rPr>
+        <w:t xml:space="preserve">Equation </w:t>
+      </w:r>
+      <w:r>
+        <w:rPr>
+          <w:noProof/>
+        </w:rPr>
+        <w:t>2</w:t>
+      </w:r>
+      <w:r>
         <w:fldChar w:fldCharType="end"/>
       </w:r>
       <w:r>
-        <w:t xml:space="preserve">: Results of posterior retrodictive simulations for survival of individual trees. Posterior samples of the parameters were used to predict the survival probability of each individual tree using </w:t>
-      </w:r>
-      <w:r>
-        <w:fldChar w:fldCharType="begin"/>
-      </w:r>
-      <w:r>
-        <w:instrText xml:space="preserve"> REF _Ref93579342 \h </w:instrText>
-      </w:r>
-      <w:r>
-        <w:fldChar w:fldCharType="separate"/>
-      </w:r>
-      <w:r>
-        <w:t xml:space="preserve">Equation </w:t>
-      </w:r>
-      <w:r>
-        <w:rPr>
-          <w:noProof/>
-        </w:rPr>
-        <w:t>2</w:t>
-      </w:r>
-      <w:r>
-        <w:fldChar w:fldCharType="end"/>
-      </w:r>
-      <w:r>
         <w:t xml:space="preserve"> and the training data used to fit the model. </w:t>
       </w:r>
       <w:r>
@@ -32235,15 +31456,7 @@
         <w:t xml:space="preserve">. Black points indicate the </w:t>
       </w:r>
       <w:r>
-        <w:t xml:space="preserve">mean predicted survival for </w:t>
-      </w:r>
-      <w:proofErr w:type="gramStart"/>
-      <w:r>
-        <w:t>each individual</w:t>
-      </w:r>
-      <w:proofErr w:type="gramEnd"/>
-      <w:r>
-        <w:t xml:space="preserve">, with a gray ribbon showing a 95% credible interval for survival probability for each individual. The model does a good job ranking trees by their actual survival probability, as shown by the red points. However, the model is slightly under-certain about survival probability, relative to reality: It slightly overpredicts survival for the least-likely-to-survive trees, and slightly underpredicts survival for the most-likely-to-survive trees. </w:t>
+        <w:t xml:space="preserve">mean predicted survival for each individual, with a gray ribbon showing a 95% credible interval for survival probability for each individual. The model does a good job ranking trees by their actual survival probability, as shown by the red points. However, the model is slightly under-certain about survival probability, relative to reality: It slightly overpredicts survival for the least-likely-to-survive trees, and slightly underpredicts survival for the most-likely-to-survive trees. </w:t>
       </w:r>
     </w:p>
     <w:p>
@@ -32305,27 +31518,14 @@
       <w:r>
         <w:t xml:space="preserve">Supplementary Figure </w:t>
       </w:r>
-      <w:r>
-        <w:fldChar w:fldCharType="begin"/>
-      </w:r>
-      <w:r>
-        <w:instrText xml:space="preserve"> SEQ Supplementary_Figure \* ARABIC </w:instrText>
-      </w:r>
-      <w:r>
-        <w:fldChar w:fldCharType="separate"/>
-      </w:r>
-      <w:r>
-        <w:rPr>
-          <w:noProof/>
-        </w:rPr>
-        <w:t>8</w:t>
-      </w:r>
-      <w:r>
-        <w:rPr>
-          <w:noProof/>
-        </w:rPr>
-        <w:fldChar w:fldCharType="end"/>
-      </w:r>
+      <w:fldSimple w:instr=" SEQ Supplementary_Figure \* ARABIC ">
+        <w:r>
+          <w:rPr>
+            <w:noProof/>
+          </w:rPr>
+          <w:t>8</w:t>
+        </w:r>
+      </w:fldSimple>
       <w:r>
         <w:t xml:space="preserve">: </w:t>
       </w:r>
@@ -32336,23 +31536,7 @@
         <w:t xml:space="preserve">Individual trees (black points) are plotted </w:t>
       </w:r>
       <w:r>
-        <w:t xml:space="preserve">with their median predicted size at remeasurement along the X-axis, and their true size at remeasurement along the y axis. The blue line has slope 1 and intercept 0, </w:t>
-      </w:r>
-      <w:proofErr w:type="gramStart"/>
-      <w:r>
-        <w:t>i.e.</w:t>
-      </w:r>
-      <w:proofErr w:type="gramEnd"/>
-      <w:r>
-        <w:t xml:space="preserve"> perfect prediction. The gray ribbon gives a 95% credible interval for size at remeasurement as predicted by the </w:t>
-      </w:r>
-      <w:proofErr w:type="gramStart"/>
-      <w:r>
-        <w:t>model, and</w:t>
-      </w:r>
-      <w:proofErr w:type="gramEnd"/>
-      <w:r>
-        <w:t xml:space="preserve"> contains nearly all of the true sizes. </w:t>
+        <w:t xml:space="preserve">with their median predicted size at remeasurement along the X-axis, and their true size at remeasurement along the y axis. The blue line has slope 1 and intercept 0, i.e. perfect prediction. The gray ribbon gives a 95% credible interval for size at remeasurement as predicted by the model, and contains nearly all of the true sizes. </w:t>
       </w:r>
     </w:p>
     <w:p>
@@ -32414,27 +31598,14 @@
       <w:r>
         <w:t xml:space="preserve">Supplementary Figure </w:t>
       </w:r>
-      <w:r>
-        <w:fldChar w:fldCharType="begin"/>
-      </w:r>
-      <w:r>
-        <w:instrText xml:space="preserve"> SEQ Supplementary_Figure \* ARABIC </w:instrText>
-      </w:r>
-      <w:r>
-        <w:fldChar w:fldCharType="separate"/>
-      </w:r>
-      <w:r>
-        <w:rPr>
-          <w:noProof/>
-        </w:rPr>
-        <w:t>9</w:t>
-      </w:r>
-      <w:r>
-        <w:rPr>
-          <w:noProof/>
-        </w:rPr>
-        <w:fldChar w:fldCharType="end"/>
-      </w:r>
+      <w:fldSimple w:instr=" SEQ Supplementary_Figure \* ARABIC ">
+        <w:r>
+          <w:rPr>
+            <w:noProof/>
+          </w:rPr>
+          <w:t>9</w:t>
+        </w:r>
+      </w:fldSimple>
       <w:r>
         <w:t xml:space="preserve">: </w:t>
       </w:r>
@@ -32442,15 +31613,7 @@
         <w:t xml:space="preserve">Posterior retrodictions for the recruitment model. The black points show the observed count of untagged individuals (new recruits and preexisting small stems) on each subplot on the Y-axis, and the median predicted density on the X-axis. </w:t>
       </w:r>
       <w:r>
-        <w:t xml:space="preserve">The blue line has slope 1 and intercept 0, </w:t>
-      </w:r>
-      <w:proofErr w:type="gramStart"/>
-      <w:r>
-        <w:t>i.e.</w:t>
-      </w:r>
-      <w:proofErr w:type="gramEnd"/>
-      <w:r>
-        <w:t xml:space="preserve"> perfect prediction. The bounds of the grey ribbon correspond to the 2.5</w:t>
+        <w:t>The blue line has slope 1 and intercept 0, i.e. perfect prediction. The bounds of the grey ribbon correspond to the 2.5</w:t>
       </w:r>
       <w:r>
         <w:rPr>
@@ -32468,15 +31631,7 @@
         <w:t>th</w:t>
       </w:r>
       <w:r>
-        <w:t xml:space="preserve"> percentiles of simulated counts drawn from a negative binomial distribution with location parameter predicted from the posterior distribution of the model. The gray ribbon contains all the true values, indicating that </w:t>
-      </w:r>
-      <w:proofErr w:type="gramStart"/>
-      <w:r>
-        <w:t>all of</w:t>
-      </w:r>
-      <w:proofErr w:type="gramEnd"/>
-      <w:r>
-        <w:t xml:space="preserve"> the observed counts are consistent with the variability expected from the model.</w:t>
+        <w:t xml:space="preserve"> percentiles of simulated counts drawn from a negative binomial distribution with location parameter predicted from the posterior distribution of the model. The gray ribbon contains all the true values, indicating that all of the observed counts are consistent with the variability expected from the model.</w:t>
       </w:r>
     </w:p>
     <w:p>
@@ -32538,70 +31693,49 @@
       <w:r>
         <w:t xml:space="preserve">Supplementary Figure </w:t>
       </w:r>
+      <w:fldSimple w:instr=" SEQ Supplementary_Figure \* ARABIC ">
+        <w:r>
+          <w:rPr>
+            <w:noProof/>
+          </w:rPr>
+          <w:t>10</w:t>
+        </w:r>
+      </w:fldSimple>
+      <w:r>
+        <w:rPr>
+          <w:noProof/>
+        </w:rPr>
+        <w:t>:</w:t>
+      </w:r>
+      <w:r>
+        <w:t xml:space="preserve"> </w:t>
+      </w:r>
+      <w:r>
+        <w:t xml:space="preserve">Results of posterior predictive simulations for survival of individual trees. Posterior samples of the parameters were used to predict the survival probability of each individual tree using </w:t>
+      </w:r>
       <w:r>
         <w:fldChar w:fldCharType="begin"/>
       </w:r>
       <w:r>
-        <w:instrText xml:space="preserve"> SEQ Supplementary_Figure \* ARABIC </w:instrText>
+        <w:instrText xml:space="preserve"> REF _Ref93579342 \h </w:instrText>
       </w:r>
       <w:r>
         <w:fldChar w:fldCharType="separate"/>
       </w:r>
       <w:r>
-        <w:rPr>
-          <w:noProof/>
-        </w:rPr>
-        <w:t>10</w:t>
-      </w:r>
-      <w:r>
-        <w:rPr>
-          <w:noProof/>
-        </w:rPr>
+        <w:t xml:space="preserve">Equation </w:t>
+      </w:r>
+      <w:r>
+        <w:rPr>
+          <w:noProof/>
+        </w:rPr>
+        <w:t>2</w:t>
+      </w:r>
+      <w:r>
         <w:fldChar w:fldCharType="end"/>
       </w:r>
       <w:r>
-        <w:rPr>
-          <w:noProof/>
-        </w:rPr>
-        <w:t>:</w:t>
-      </w:r>
-      <w:r>
-        <w:t xml:space="preserve"> </w:t>
-      </w:r>
-      <w:r>
-        <w:t xml:space="preserve">Results of posterior predictive simulations for survival of individual trees. Posterior samples of the parameters were used to predict the survival probability of each individual tree using </w:t>
-      </w:r>
-      <w:r>
-        <w:fldChar w:fldCharType="begin"/>
-      </w:r>
-      <w:r>
-        <w:instrText xml:space="preserve"> REF _Ref93579342 \h </w:instrText>
-      </w:r>
-      <w:r>
-        <w:fldChar w:fldCharType="separate"/>
-      </w:r>
-      <w:r>
-        <w:t xml:space="preserve">Equation </w:t>
-      </w:r>
-      <w:r>
-        <w:rPr>
-          <w:noProof/>
-        </w:rPr>
-        <w:t>2</w:t>
-      </w:r>
-      <w:r>
-        <w:fldChar w:fldCharType="end"/>
-      </w:r>
-      <w:r>
-        <w:t xml:space="preserve"> and the validation data. Individual trees (red points) are ranked along the X-axis by their mean predicted survival probability, and their actual survival (0 or 1) is plotted along the Y-axis (including a jitter for readability). Blue points indicate the actual proportion of individuals in each rank bin which survived. Black points indicate the mean predicted survival for </w:t>
-      </w:r>
-      <w:proofErr w:type="gramStart"/>
-      <w:r>
-        <w:t>each individual</w:t>
-      </w:r>
-      <w:proofErr w:type="gramEnd"/>
-      <w:r>
-        <w:t xml:space="preserve">, with a gray ribbon showing a 95% credible interval for survival probability for each individual. </w:t>
+        <w:t xml:space="preserve"> and the validation data. Individual trees (red points) are ranked along the X-axis by their mean predicted survival probability, and their actual survival (0 or 1) is plotted along the Y-axis (including a jitter for readability). Blue points indicate the actual proportion of individuals in each rank bin which survived. Black points indicate the mean predicted survival for each individual, with a gray ribbon showing a 95% credible interval for survival probability for each individual. </w:t>
       </w:r>
     </w:p>
     <w:p>
@@ -32663,27 +31797,14 @@
       <w:r>
         <w:t xml:space="preserve">Supplementary Figure </w:t>
       </w:r>
-      <w:r>
-        <w:fldChar w:fldCharType="begin"/>
-      </w:r>
-      <w:r>
-        <w:instrText xml:space="preserve"> SEQ Supplementary_Figure \* ARABIC </w:instrText>
-      </w:r>
-      <w:r>
-        <w:fldChar w:fldCharType="separate"/>
-      </w:r>
-      <w:r>
-        <w:rPr>
-          <w:noProof/>
-        </w:rPr>
-        <w:t>11</w:t>
-      </w:r>
-      <w:r>
-        <w:rPr>
-          <w:noProof/>
-        </w:rPr>
-        <w:fldChar w:fldCharType="end"/>
-      </w:r>
+      <w:fldSimple w:instr=" SEQ Supplementary_Figure \* ARABIC ">
+        <w:r>
+          <w:rPr>
+            <w:noProof/>
+          </w:rPr>
+          <w:t>11</w:t>
+        </w:r>
+      </w:fldSimple>
       <w:r>
         <w:rPr>
           <w:noProof/>
@@ -32694,23 +31815,7 @@
         <w:t xml:space="preserve"> </w:t>
       </w:r>
       <w:r>
-        <w:t xml:space="preserve">Posterior retrodictions for the growth model, using posterior parameter values and the validation data. Individual trees (black points) are plotted with their median predicted size at remeasurement along the X-axis, and their true size at remeasurement along the y axis. The blue line has slope 1 and intercept 0, </w:t>
-      </w:r>
-      <w:proofErr w:type="gramStart"/>
-      <w:r>
-        <w:t>i.e.</w:t>
-      </w:r>
-      <w:proofErr w:type="gramEnd"/>
-      <w:r>
-        <w:t xml:space="preserve"> perfect prediction. The gray ribbon gives a 95% credible interval for size at remeasurement as predicted by the </w:t>
-      </w:r>
-      <w:proofErr w:type="gramStart"/>
-      <w:r>
-        <w:t>model, and</w:t>
-      </w:r>
-      <w:proofErr w:type="gramEnd"/>
-      <w:r>
-        <w:t xml:space="preserve"> contains nearly all of the true sizes.</w:t>
+        <w:t>Posterior retrodictions for the growth model, using posterior parameter values and the validation data. Individual trees (black points) are plotted with their median predicted size at remeasurement along the X-axis, and their true size at remeasurement along the y axis. The blue line has slope 1 and intercept 0, i.e. perfect prediction. The gray ribbon gives a 95% credible interval for size at remeasurement as predicted by the model, and contains nearly all of the true sizes.</w:t>
       </w:r>
     </w:p>
     <w:p>
@@ -32772,27 +31877,14 @@
       <w:r>
         <w:t xml:space="preserve">Supplementary Figure </w:t>
       </w:r>
-      <w:r>
-        <w:fldChar w:fldCharType="begin"/>
-      </w:r>
-      <w:r>
-        <w:instrText xml:space="preserve"> SEQ Supplementary_Figure \* ARABIC </w:instrText>
-      </w:r>
-      <w:r>
-        <w:fldChar w:fldCharType="separate"/>
-      </w:r>
-      <w:r>
-        <w:rPr>
-          <w:noProof/>
-        </w:rPr>
-        <w:t>12</w:t>
-      </w:r>
-      <w:r>
-        <w:rPr>
-          <w:noProof/>
-        </w:rPr>
-        <w:fldChar w:fldCharType="end"/>
-      </w:r>
+      <w:fldSimple w:instr=" SEQ Supplementary_Figure \* ARABIC ">
+        <w:r>
+          <w:rPr>
+            <w:noProof/>
+          </w:rPr>
+          <w:t>12</w:t>
+        </w:r>
+      </w:fldSimple>
       <w:r>
         <w:rPr>
           <w:noProof/>
@@ -32800,15 +31892,7 @@
         <w:t>:</w:t>
       </w:r>
       <w:r>
-        <w:t xml:space="preserve"> Posterior predictions for the recruitment model, using the out-of-sample validation data. The black points show the observed count of untagged individuals (new recruits and preexisting small stems) on each subplot on the Y-axis, and the median predicted density on the X-axis. The blue line has slope 1 and intercept 0, </w:t>
-      </w:r>
-      <w:proofErr w:type="gramStart"/>
-      <w:r>
-        <w:t>i.e.</w:t>
-      </w:r>
-      <w:proofErr w:type="gramEnd"/>
-      <w:r>
-        <w:t xml:space="preserve"> perfect prediction. The bounds of the grey ribbon correspond to the 2.5</w:t>
+        <w:t xml:space="preserve"> Posterior predictions for the recruitment model, using the out-of-sample validation data. The black points show the observed count of untagged individuals (new recruits and preexisting small stems) on each subplot on the Y-axis, and the median predicted density on the X-axis. The blue line has slope 1 and intercept 0, i.e. perfect prediction. The bounds of the grey ribbon correspond to the 2.5</w:t>
       </w:r>
       <w:r>
         <w:rPr>
@@ -33745,15 +32829,7 @@
         <w:t xml:space="preserve"> </w:t>
       </w:r>
       <w:r>
-        <w:t xml:space="preserve">was estimated for each posterior sample by constructing a transition matrix using the posterior sample parameters and the vital rate as described in the </w:t>
-      </w:r>
-      <w:proofErr w:type="gramStart"/>
-      <w:r>
-        <w:t>methods, and</w:t>
-      </w:r>
-      <w:proofErr w:type="gramEnd"/>
-      <w:r>
-        <w:t xml:space="preserve"> taking the dominant eigenvalue of the transition matrix.</w:t>
+        <w:t>was estimated for each posterior sample by constructing a transition matrix using the posterior sample parameters and the vital rate as described in the methods, and taking the dominant eigenvalue of the transition matrix.</w:t>
       </w:r>
     </w:p>
     <w:sectPr>

</xml_diff>

<commit_message>
propagate bugfix in previous commit through
</commit_message>
<xml_diff>
--- a/04-communication/pila_demography_2nd_draft.docx
+++ b/04-communication/pila_demography_2nd_draft.docx
@@ -247,7 +247,10 @@
       </w:r>
       <w:r>
         <w:lastRenderedPageBreak/>
-        <w:t>models including key stressors</w:t>
+        <w:t xml:space="preserve">models including </w:t>
+      </w:r>
+      <w:r>
+        <w:t>the effects of key stressors</w:t>
       </w:r>
       <w:r>
         <w:t>. By</w:t>
@@ -280,7 +283,7 @@
         <w:fldChar w:fldCharType="begin" w:fldLock="1"/>
       </w:r>
       <w:r>
-        <w:instrText>ADDIN CSL_CITATION {"citationItems":[{"id":"ITEM-1","itemData":{"DOI":"10.1111/ele.13291","ISSN":"14610248","PMID":"31209981","abstract":"The apparent failure of ecosystems to recover from increasingly widespread disturbance is a global concern. Despite growing focus on factors inhibiting resilience and restoration, we still know very little about how demographic and population processes influence recovery. Using inverse and forward demographic modelling of 531 post-fire sagebrush populations across the western US, we show that demographic processes during recovery from seeds do not initially lead to population growth but rather to years of population decline, low density, and risk of extirpation after disturbance and restoration, even at sites with potential to support long-term, stable populations. Changes in population structure, and resulting transient population dynamics, lead to a &gt; 50% decline in population growth rate after disturbance and significant reductions in population density. Our results indicate that demographic processes influence the recovery of ecosystems from disturbance and that demographic analyses can be used by resource managers to anticipate ecological transformation risk.","author":[{"dropping-particle":"","family":"Shriver","given":"Robert K.","non-dropping-particle":"","parse-names":false,"suffix":""},{"dropping-particle":"","family":"Andrews","given":"Caitlin M.","non-dropping-particle":"","parse-names":false,"suffix":""},{"dropping-particle":"","family":"Arkle","given":"Robert S.","non-dropping-particle":"","parse-names":false,"suffix":""},{"dropping-particle":"","family":"Barnard","given":"David M.","non-dropping-particle":"","parse-names":false,"suffix":""},{"dropping-particle":"","family":"Duniway","given":"Michael C.","non-dropping-particle":"","parse-names":false,"suffix":""},{"dropping-particle":"","family":"Germino","given":"Matthew J.","non-dropping-particle":"","parse-names":false,"suffix":""},{"dropping-particle":"","family":"Pilliod","given":"David S.","non-dropping-particle":"","parse-names":false,"suffix":""},{"dropping-particle":"","family":"Pyke","given":"David A.","non-dropping-particle":"","parse-names":false,"suffix":""},{"dropping-particle":"","family":"Welty","given":"Justin L.","non-dropping-particle":"","parse-names":false,"suffix":""},{"dropping-particle":"","family":"Bradford","given":"John B.","non-dropping-particle":"","parse-names":false,"suffix":""}],"container-title":"Ecology Letters","id":"ITEM-1","issue":"9","issued":{"date-parts":[["2019"]]},"page":"1357-1366","title":"Transient population dynamics impede restoration and may promote ecosystem transformation after disturbance","type":"article-journal","volume":"22"},"uris":["http://www.mendeley.com/documents/?uuid=2b5cea9f-f1cc-4605-9928-78a2aa0932f7"]},{"id":"ITEM-2","itemData":{"DOI":"10.1016/j.foreco.2022.120088","ISSN":"03781127","abstract":"Drought-induced tree mortality is predicted to increase in dry forests across the globe as future projections show hotter, drier climates. This could potentially result in large-scale tree die-offs, changes in species composition, and loss of forest ecosystem services, including carbon storage. While some studies have found that forest stands with greater basal areas (BA) have higher drought mortality, many have not evaluated the extent to which forests restored to lower densities via restoration activities affect drought mortality. The southwestern USA is particularly susceptible to tree mortality due to the predicted increases in temperature, drier soils, and forests with high density. Our objective was to evaluate how ponderosa pine mortality is expected to be influenced by the Four Forests Restoration Initiative (4FRI), a large-scale forest restoration effort ongoing in northern Arizona, USA, that will reduce stand BA by approximately 40%. Specifically, we modeled drought mortality in three time periods, one contemporary (1970–2010), and two future (2020–2059 and 2060–2099) under three restoration scenarios: no thinning, 4FRI thinning, and a BA reduction beyond the 4FRI plan (4FRI-intensive). We estimated mortality using 11 climate models under two emissions scenarios. Without thinning, our model predicted that by mid-century (2020–2059), changes in climate could increase annual ponderosa pine mortality rates by 45–57% over contemporary rates. However, with thinning, mid-century mortality was predicted to remain near or below contemporary rates and these rates are 31–35% (4FRI) and 46–51% (4FRI-intensive) less than the mid-century scenarios without thinning. Our study shows that while climate change is likely to increase tree mortality rates, large-scale forest restoration projects, such as 4FRI, have the potential to ameliorate the effects of climate change and keep mortality rates near contemporary levels for decades.","author":[{"dropping-particle":"","family":"McCauley","given":"Lisa A.","non-dropping-particle":"","parse-names":false,"suffix":""},{"dropping-particle":"","family":"Bradford","given":"John B.","non-dropping-particle":"","parse-names":false,"suffix":""},{"dropping-particle":"","family":"Robles","given":"Marcos D.","non-dropping-particle":"","parse-names":false,"suffix":""},{"dropping-particle":"","family":"Shriver","given":"Robert K.","non-dropping-particle":"","parse-names":false,"suffix":""},{"dropping-particle":"","family":"Woolley","given":"Travis J.","non-dropping-particle":"","parse-names":false,"suffix":""},{"dropping-particle":"","family":"Andrews","given":"Caitlin A.","non-dropping-particle":"","parse-names":false,"suffix":""}],"container-title":"Forest Ecology and Management","id":"ITEM-2","issue":"February","issued":{"date-parts":[["2022"]]},"page":"120088","publisher":"Elsevier B.V.","title":"Landscape-scale forest restoration decreases vulnerability to drought mortality under climate change in southwest USA ponderosa forest","type":"article-journal","volume":"509"},"uris":["http://www.mendeley.com/documents/?uuid=32e3ea94-03d4-42f6-8877-46356028669c"]},{"id":"ITEM-3","itemData":{"DOI":"10.1111/1365-2664.14073","ISSN":"13652664","abstract":"The future of dry forests around the world is uncertain given predictions that rising temperatures and enhanced aridity will increase drought-induced tree mortality. Using forest management and ecological restoration to reduce density and competition for water offers one of the few pathways that forests managers can potentially minimize drought-induced tree mortality. Competition for water during drought leads to elevated tree mortality in dense stands, although the influence of density on heat-induced stress and the durations of hot or dry conditions that most impact mortality remain unclear. Understanding how competition interacts with hot-drought stress is essential to recognize how, where and how much reducing density can help sustain dry forests in a rapidly changing world. Here, we integrated repeat measurements of 28,881 ponderosa pine trees across the western US (2000–2017) with soil moisture estimates from a water balance model to examine how annual mortality responds to competition, temperature and soil moisture conditions. Tree mortality responded most strongly to basal area, and was elevated in places with high mean temperatures, unusually hot 7-year high temperature anomalies, and unusually dry 8-year low soil moisture anomalies. Mortality was also lower in places that experienced unusually wet 3-year soil moisture anomalies between measurements. Importantly, we found that basal area interacts with temperature and soil moisture, exacerbating mortality during times of stress imposed by high temperature or low moisture. Synthesis and applications. Our results imply that a 50% reduction in forest basal area could reduce drought-driven tree mortality by 20%–80%. The largest impacts of density reduction are seen in areas with high current basal area and places that experience high temperatures and/or severe multiyear droughts. These interactions between competition and drought are critical to understand past and future patterns of tree mortality in the context of climate change, and provide information for resource managers seeking to enhance dry forest drought resistance.","author":[{"dropping-particle":"","family":"Bradford","given":"John B.","non-dropping-particle":"","parse-names":false,"suffix":""},{"dropping-particle":"","family":"Shriver","given":"Robert K.","non-dropping-particle":"","parse-names":false,"suffix":""},{"dropping-particle":"","family":"Robles","given":"Marcos D.","non-dropping-particle":"","parse-names":false,"suffix":""},{"dropping-particle":"","family":"McCauley","given":"Lisa A.","non-dropping-particle":"","parse-names":false,"suffix":""},{"dropping-particle":"","family":"Woolley","given":"Travis J.","non-dropping-particle":"","parse-names":false,"suffix":""},{"dropping-particle":"","family":"Andrews","given":"Caitlin A.","non-dropping-particle":"","parse-names":false,"suffix":""},{"dropping-particle":"","family":"Crimmins","given":"Michael","non-dropping-particle":"","parse-names":false,"suffix":""},{"dropping-particle":"","family":"Bell","given":"David M.","non-dropping-particle":"","parse-names":false,"suffix":""}],"container-title":"Journal of Applied Ecology","id":"ITEM-3","issue":"2","issued":{"date-parts":[["2022"]]},"page":"549-559","title":"Tree mortality response to drought-density interactions suggests opportunities to enhance drought resistance","type":"article-journal","volume":"59"},"uris":["http://www.mendeley.com/documents/?uuid=b5c155df-c555-4ef7-9f91-84c15344a5b7"]}],"mendeley":{"formattedCitation":"(Shriver &lt;i&gt;et al.&lt;/i&gt;, 2019; Bradford &lt;i&gt;et al.&lt;/i&gt;, 2022; McCauley &lt;i&gt;et al.&lt;/i&gt;, 2022)","plainTextFormattedCitation":"(Shriver et al., 2019; Bradford et al., 2022; McCauley et al., 2022)","previouslyFormattedCitation":"(Shriver &lt;i&gt;et al.&lt;/i&gt;, 2019)"},"properties":{"noteIndex":0},"schema":"https://github.com/citation-style-language/schema/raw/master/csl-citation.json"}</w:instrText>
+        <w:instrText>ADDIN CSL_CITATION {"citationItems":[{"id":"ITEM-1","itemData":{"DOI":"10.1111/ele.13291","ISSN":"14610248","PMID":"31209981","abstract":"The apparent failure of ecosystems to recover from increasingly widespread disturbance is a global concern. Despite growing focus on factors inhibiting resilience and restoration, we still know very little about how demographic and population processes influence recovery. Using inverse and forward demographic modelling of 531 post-fire sagebrush populations across the western US, we show that demographic processes during recovery from seeds do not initially lead to population growth but rather to years of population decline, low density, and risk of extirpation after disturbance and restoration, even at sites with potential to support long-term, stable populations. Changes in population structure, and resulting transient population dynamics, lead to a &gt; 50% decline in population growth rate after disturbance and significant reductions in population density. Our results indicate that demographic processes influence the recovery of ecosystems from disturbance and that demographic analyses can be used by resource managers to anticipate ecological transformation risk.","author":[{"dropping-particle":"","family":"Shriver","given":"Robert K.","non-dropping-particle":"","parse-names":false,"suffix":""},{"dropping-particle":"","family":"Andrews","given":"Caitlin M.","non-dropping-particle":"","parse-names":false,"suffix":""},{"dropping-particle":"","family":"Arkle","given":"Robert S.","non-dropping-particle":"","parse-names":false,"suffix":""},{"dropping-particle":"","family":"Barnard","given":"David M.","non-dropping-particle":"","parse-names":false,"suffix":""},{"dropping-particle":"","family":"Duniway","given":"Michael C.","non-dropping-particle":"","parse-names":false,"suffix":""},{"dropping-particle":"","family":"Germino","given":"Matthew J.","non-dropping-particle":"","parse-names":false,"suffix":""},{"dropping-particle":"","family":"Pilliod","given":"David S.","non-dropping-particle":"","parse-names":false,"suffix":""},{"dropping-particle":"","family":"Pyke","given":"David A.","non-dropping-particle":"","parse-names":false,"suffix":""},{"dropping-particle":"","family":"Welty","given":"Justin L.","non-dropping-particle":"","parse-names":false,"suffix":""},{"dropping-particle":"","family":"Bradford","given":"John B.","non-dropping-particle":"","parse-names":false,"suffix":""}],"container-title":"Ecology Letters","id":"ITEM-1","issue":"9","issued":{"date-parts":[["2019"]]},"page":"1357-1366","title":"Transient population dynamics impede restoration and may promote ecosystem transformation after disturbance","type":"article-journal","volume":"22"},"uris":["http://www.mendeley.com/documents/?uuid=2b5cea9f-f1cc-4605-9928-78a2aa0932f7"]},{"id":"ITEM-2","itemData":{"DOI":"10.1016/j.foreco.2022.120088","ISSN":"03781127","abstract":"Drought-induced tree mortality is predicted to increase in dry forests across the globe as future projections show hotter, drier climates. This could potentially result in large-scale tree die-offs, changes in species composition, and loss of forest ecosystem services, including carbon storage. While some studies have found that forest stands with greater basal areas (BA) have higher drought mortality, many have not evaluated the extent to which forests restored to lower densities via restoration activities affect drought mortality. The southwestern USA is particularly susceptible to tree mortality due to the predicted increases in temperature, drier soils, and forests with high density. Our objective was to evaluate how ponderosa pine mortality is expected to be influenced by the Four Forests Restoration Initiative (4FRI), a large-scale forest restoration effort ongoing in northern Arizona, USA, that will reduce stand BA by approximately 40%. Specifically, we modeled drought mortality in three time periods, one contemporary (1970–2010), and two future (2020–2059 and 2060–2099) under three restoration scenarios: no thinning, 4FRI thinning, and a BA reduction beyond the 4FRI plan (4FRI-intensive). We estimated mortality using 11 climate models under two emissions scenarios. Without thinning, our model predicted that by mid-century (2020–2059), changes in climate could increase annual ponderosa pine mortality rates by 45–57% over contemporary rates. However, with thinning, mid-century mortality was predicted to remain near or below contemporary rates and these rates are 31–35% (4FRI) and 46–51% (4FRI-intensive) less than the mid-century scenarios without thinning. Our study shows that while climate change is likely to increase tree mortality rates, large-scale forest restoration projects, such as 4FRI, have the potential to ameliorate the effects of climate change and keep mortality rates near contemporary levels for decades.","author":[{"dropping-particle":"","family":"McCauley","given":"Lisa A.","non-dropping-particle":"","parse-names":false,"suffix":""},{"dropping-particle":"","family":"Bradford","given":"John B.","non-dropping-particle":"","parse-names":false,"suffix":""},{"dropping-particle":"","family":"Robles","given":"Marcos D.","non-dropping-particle":"","parse-names":false,"suffix":""},{"dropping-particle":"","family":"Shriver","given":"Robert K.","non-dropping-particle":"","parse-names":false,"suffix":""},{"dropping-particle":"","family":"Woolley","given":"Travis J.","non-dropping-particle":"","parse-names":false,"suffix":""},{"dropping-particle":"","family":"Andrews","given":"Caitlin A.","non-dropping-particle":"","parse-names":false,"suffix":""}],"container-title":"Forest Ecology and Management","id":"ITEM-2","issue":"February","issued":{"date-parts":[["2022"]]},"page":"120088","publisher":"Elsevier B.V.","title":"Landscape-scale forest restoration decreases vulnerability to drought mortality under climate change in southwest USA ponderosa forest","type":"article-journal","volume":"509"},"uris":["http://www.mendeley.com/documents/?uuid=32e3ea94-03d4-42f6-8877-46356028669c"]},{"id":"ITEM-3","itemData":{"DOI":"10.1111/1365-2664.14073","ISSN":"13652664","abstract":"The future of dry forests around the world is uncertain given predictions that rising temperatures and enhanced aridity will increase drought-induced tree mortality. Using forest management and ecological restoration to reduce density and competition for water offers one of the few pathways that forests managers can potentially minimize drought-induced tree mortality. Competition for water during drought leads to elevated tree mortality in dense stands, although the influence of density on heat-induced stress and the durations of hot or dry conditions that most impact mortality remain unclear. Understanding how competition interacts with hot-drought stress is essential to recognize how, where and how much reducing density can help sustain dry forests in a rapidly changing world. Here, we integrated repeat measurements of 28,881 ponderosa pine trees across the western US (2000–2017) with soil moisture estimates from a water balance model to examine how annual mortality responds to competition, temperature and soil moisture conditions. Tree mortality responded most strongly to basal area, and was elevated in places with high mean temperatures, unusually hot 7-year high temperature anomalies, and unusually dry 8-year low soil moisture anomalies. Mortality was also lower in places that experienced unusually wet 3-year soil moisture anomalies between measurements. Importantly, we found that basal area interacts with temperature and soil moisture, exacerbating mortality during times of stress imposed by high temperature or low moisture. Synthesis and applications. Our results imply that a 50% reduction in forest basal area could reduce drought-driven tree mortality by 20%–80%. The largest impacts of density reduction are seen in areas with high current basal area and places that experience high temperatures and/or severe multiyear droughts. These interactions between competition and drought are critical to understand past and future patterns of tree mortality in the context of climate change, and provide information for resource managers seeking to enhance dry forest drought resistance.","author":[{"dropping-particle":"","family":"Bradford","given":"John B.","non-dropping-particle":"","parse-names":false,"suffix":""},{"dropping-particle":"","family":"Shriver","given":"Robert K.","non-dropping-particle":"","parse-names":false,"suffix":""},{"dropping-particle":"","family":"Robles","given":"Marcos D.","non-dropping-particle":"","parse-names":false,"suffix":""},{"dropping-particle":"","family":"McCauley","given":"Lisa A.","non-dropping-particle":"","parse-names":false,"suffix":""},{"dropping-particle":"","family":"Woolley","given":"Travis J.","non-dropping-particle":"","parse-names":false,"suffix":""},{"dropping-particle":"","family":"Andrews","given":"Caitlin A.","non-dropping-particle":"","parse-names":false,"suffix":""},{"dropping-particle":"","family":"Crimmins","given":"Michael","non-dropping-particle":"","parse-names":false,"suffix":""},{"dropping-particle":"","family":"Bell","given":"David M.","non-dropping-particle":"","parse-names":false,"suffix":""}],"container-title":"Journal of Applied Ecology","id":"ITEM-3","issue":"2","issued":{"date-parts":[["2022"]]},"page":"549-559","title":"Tree mortality response to drought-density interactions suggests opportunities to enhance drought resistance","type":"article-journal","volume":"59"},"uris":["http://www.mendeley.com/documents/?uuid=b5c155df-c555-4ef7-9f91-84c15344a5b7"]}],"mendeley":{"formattedCitation":"(Shriver &lt;i&gt;et al.&lt;/i&gt;, 2019; Bradford &lt;i&gt;et al.&lt;/i&gt;, 2022; McCauley &lt;i&gt;et al.&lt;/i&gt;, 2022)","plainTextFormattedCitation":"(Shriver et al., 2019; Bradford et al., 2022; McCauley et al., 2022)","previouslyFormattedCitation":"(Shriver &lt;i&gt;et al.&lt;/i&gt;, 2019; Bradford &lt;i&gt;et al.&lt;/i&gt;, 2022; McCauley &lt;i&gt;et al.&lt;/i&gt;, 2022)"},"properties":{"noteIndex":0},"schema":"https://github.com/citation-style-language/schema/raw/master/csl-citation.json"}</w:instrText>
       </w:r>
       <w:r>
         <w:fldChar w:fldCharType="separate"/>
@@ -2683,14 +2686,27 @@
         <w:lastRenderedPageBreak/>
         <w:t xml:space="preserve">Equation </w:t>
       </w:r>
-      <w:fldSimple w:instr=" SEQ Equation \* ARABIC ">
-        <w:r>
-          <w:rPr>
-            <w:noProof/>
-          </w:rPr>
-          <w:t>1</w:t>
-        </w:r>
-      </w:fldSimple>
+      <w:r>
+        <w:fldChar w:fldCharType="begin"/>
+      </w:r>
+      <w:r>
+        <w:instrText xml:space="preserve"> SEQ Equation \* ARABIC </w:instrText>
+      </w:r>
+      <w:r>
+        <w:fldChar w:fldCharType="separate"/>
+      </w:r>
+      <w:r>
+        <w:rPr>
+          <w:noProof/>
+        </w:rPr>
+        <w:t>1</w:t>
+      </w:r>
+      <w:r>
+        <w:rPr>
+          <w:noProof/>
+        </w:rPr>
+        <w:fldChar w:fldCharType="end"/>
+      </w:r>
       <w:bookmarkEnd w:id="28"/>
     </w:p>
     <w:p>
@@ -2793,14 +2809,27 @@
       <w:r>
         <w:t xml:space="preserve">Equation </w:t>
       </w:r>
-      <w:fldSimple w:instr=" SEQ Equation \* ARABIC ">
-        <w:r>
-          <w:rPr>
-            <w:noProof/>
-          </w:rPr>
-          <w:t>2</w:t>
-        </w:r>
-      </w:fldSimple>
+      <w:r>
+        <w:fldChar w:fldCharType="begin"/>
+      </w:r>
+      <w:r>
+        <w:instrText xml:space="preserve"> SEQ Equation \* ARABIC </w:instrText>
+      </w:r>
+      <w:r>
+        <w:fldChar w:fldCharType="separate"/>
+      </w:r>
+      <w:r>
+        <w:rPr>
+          <w:noProof/>
+        </w:rPr>
+        <w:t>2</w:t>
+      </w:r>
+      <w:r>
+        <w:rPr>
+          <w:noProof/>
+        </w:rPr>
+        <w:fldChar w:fldCharType="end"/>
+      </w:r>
       <w:bookmarkEnd w:id="29"/>
     </w:p>
     <w:p>
@@ -4569,14 +4598,27 @@
       <w:r>
         <w:t xml:space="preserve">Equation </w:t>
       </w:r>
-      <w:fldSimple w:instr=" SEQ Equation \* ARABIC ">
-        <w:r>
-          <w:rPr>
-            <w:noProof/>
-          </w:rPr>
-          <w:t>3</w:t>
-        </w:r>
-      </w:fldSimple>
+      <w:r>
+        <w:fldChar w:fldCharType="begin"/>
+      </w:r>
+      <w:r>
+        <w:instrText xml:space="preserve"> SEQ Equation \* ARABIC </w:instrText>
+      </w:r>
+      <w:r>
+        <w:fldChar w:fldCharType="separate"/>
+      </w:r>
+      <w:r>
+        <w:rPr>
+          <w:noProof/>
+        </w:rPr>
+        <w:t>3</w:t>
+      </w:r>
+      <w:r>
+        <w:rPr>
+          <w:noProof/>
+        </w:rPr>
+        <w:fldChar w:fldCharType="end"/>
+      </w:r>
       <w:bookmarkEnd w:id="31"/>
     </w:p>
     <w:p>
@@ -4729,14 +4771,27 @@
       <w:r>
         <w:t xml:space="preserve">Equation </w:t>
       </w:r>
-      <w:fldSimple w:instr=" SEQ Equation \* ARABIC ">
-        <w:r>
-          <w:rPr>
-            <w:noProof/>
-          </w:rPr>
-          <w:t>4</w:t>
-        </w:r>
-      </w:fldSimple>
+      <w:r>
+        <w:fldChar w:fldCharType="begin"/>
+      </w:r>
+      <w:r>
+        <w:instrText xml:space="preserve"> SEQ Equation \* ARABIC </w:instrText>
+      </w:r>
+      <w:r>
+        <w:fldChar w:fldCharType="separate"/>
+      </w:r>
+      <w:r>
+        <w:rPr>
+          <w:noProof/>
+        </w:rPr>
+        <w:t>4</w:t>
+      </w:r>
+      <w:r>
+        <w:rPr>
+          <w:noProof/>
+        </w:rPr>
+        <w:fldChar w:fldCharType="end"/>
+      </w:r>
       <w:bookmarkEnd w:id="32"/>
     </w:p>
     <w:p>
@@ -5400,14 +5455,27 @@
       <w:r>
         <w:t xml:space="preserve">Equation </w:t>
       </w:r>
-      <w:fldSimple w:instr=" SEQ Equation \* ARABIC ">
-        <w:r>
-          <w:rPr>
-            <w:noProof/>
-          </w:rPr>
-          <w:t>5</w:t>
-        </w:r>
-      </w:fldSimple>
+      <w:r>
+        <w:fldChar w:fldCharType="begin"/>
+      </w:r>
+      <w:r>
+        <w:instrText xml:space="preserve"> SEQ Equation \* ARABIC </w:instrText>
+      </w:r>
+      <w:r>
+        <w:fldChar w:fldCharType="separate"/>
+      </w:r>
+      <w:r>
+        <w:rPr>
+          <w:noProof/>
+        </w:rPr>
+        <w:t>5</w:t>
+      </w:r>
+      <w:r>
+        <w:rPr>
+          <w:noProof/>
+        </w:rPr>
+        <w:fldChar w:fldCharType="end"/>
+      </w:r>
     </w:p>
     <w:p>
       <w:pPr>
@@ -6127,14 +6195,27 @@
       <w:r>
         <w:t xml:space="preserve">Equation </w:t>
       </w:r>
-      <w:fldSimple w:instr=" SEQ Equation \* ARABIC ">
-        <w:r>
-          <w:rPr>
-            <w:noProof/>
-          </w:rPr>
-          <w:t>6</w:t>
-        </w:r>
-      </w:fldSimple>
+      <w:r>
+        <w:fldChar w:fldCharType="begin"/>
+      </w:r>
+      <w:r>
+        <w:instrText xml:space="preserve"> SEQ Equation \* ARABIC </w:instrText>
+      </w:r>
+      <w:r>
+        <w:fldChar w:fldCharType="separate"/>
+      </w:r>
+      <w:r>
+        <w:rPr>
+          <w:noProof/>
+        </w:rPr>
+        <w:t>6</w:t>
+      </w:r>
+      <w:r>
+        <w:rPr>
+          <w:noProof/>
+        </w:rPr>
+        <w:fldChar w:fldCharType="end"/>
+      </w:r>
     </w:p>
     <w:p>
       <w:pPr>
@@ -6718,14 +6799,27 @@
       <w:r>
         <w:t xml:space="preserve">Equation </w:t>
       </w:r>
-      <w:fldSimple w:instr=" SEQ Equation \* ARABIC ">
-        <w:r>
-          <w:rPr>
-            <w:noProof/>
-          </w:rPr>
-          <w:t>7</w:t>
-        </w:r>
-      </w:fldSimple>
+      <w:r>
+        <w:fldChar w:fldCharType="begin"/>
+      </w:r>
+      <w:r>
+        <w:instrText xml:space="preserve"> SEQ Equation \* ARABIC </w:instrText>
+      </w:r>
+      <w:r>
+        <w:fldChar w:fldCharType="separate"/>
+      </w:r>
+      <w:r>
+        <w:rPr>
+          <w:noProof/>
+        </w:rPr>
+        <w:t>7</w:t>
+      </w:r>
+      <w:r>
+        <w:rPr>
+          <w:noProof/>
+        </w:rPr>
+        <w:fldChar w:fldCharType="end"/>
+      </w:r>
     </w:p>
     <w:p>
       <w:pPr>
@@ -7460,14 +7554,27 @@
       <w:r>
         <w:t xml:space="preserve"> </w:t>
       </w:r>
-      <w:fldSimple w:instr=" SEQ Equation \* ARABIC ">
-        <w:r>
-          <w:rPr>
-            <w:noProof/>
-          </w:rPr>
-          <w:t>8</w:t>
-        </w:r>
-      </w:fldSimple>
+      <w:r>
+        <w:fldChar w:fldCharType="begin"/>
+      </w:r>
+      <w:r>
+        <w:instrText xml:space="preserve"> SEQ Equation \* ARABIC </w:instrText>
+      </w:r>
+      <w:r>
+        <w:fldChar w:fldCharType="separate"/>
+      </w:r>
+      <w:r>
+        <w:rPr>
+          <w:noProof/>
+        </w:rPr>
+        <w:t>8</w:t>
+      </w:r>
+      <w:r>
+        <w:rPr>
+          <w:noProof/>
+        </w:rPr>
+        <w:fldChar w:fldCharType="end"/>
+      </w:r>
       <w:bookmarkEnd w:id="38"/>
     </w:p>
     <w:p>
@@ -8914,14 +9021,27 @@
       <w:r>
         <w:t xml:space="preserve">Equation </w:t>
       </w:r>
-      <w:fldSimple w:instr=" SEQ Equation \* ARABIC ">
-        <w:r>
-          <w:rPr>
-            <w:noProof/>
-          </w:rPr>
-          <w:t>9</w:t>
-        </w:r>
-      </w:fldSimple>
+      <w:r>
+        <w:fldChar w:fldCharType="begin"/>
+      </w:r>
+      <w:r>
+        <w:instrText xml:space="preserve"> SEQ Equation \* ARABIC </w:instrText>
+      </w:r>
+      <w:r>
+        <w:fldChar w:fldCharType="separate"/>
+      </w:r>
+      <w:r>
+        <w:rPr>
+          <w:noProof/>
+        </w:rPr>
+        <w:t>9</w:t>
+      </w:r>
+      <w:r>
+        <w:rPr>
+          <w:noProof/>
+        </w:rPr>
+        <w:fldChar w:fldCharType="end"/>
+      </w:r>
       <w:bookmarkEnd w:id="44"/>
     </w:p>
     <w:p>
@@ -9728,7 +9848,13 @@
       </w:pPr>
       <w:r>
         <w:lastRenderedPageBreak/>
-        <w:t>For this paper, three suites of IPMs were constructed. The first suite of IPMs was used for estimating the parameters for the fecundity function, and is described above. In the second suite of IPMs, w</w:t>
+        <w:t xml:space="preserve">For this paper, </w:t>
+      </w:r>
+      <w:r>
+        <w:t>two</w:t>
+      </w:r>
+      <w:r>
+        <w:t xml:space="preserve"> suites of IPMs were constructed. The first suite of IPMs was used for estimating the parameters for the fecundity function, and is described above. In the second suite of IPMs, w</w:t>
       </w:r>
       <w:r>
         <w:t xml:space="preserve"> </w:t>
@@ -9913,14 +10039,27 @@
       <w:r>
         <w:t xml:space="preserve">Equation </w:t>
       </w:r>
-      <w:fldSimple w:instr=" SEQ Equation \* ARABIC ">
-        <w:r>
-          <w:rPr>
-            <w:noProof/>
-          </w:rPr>
-          <w:t>10</w:t>
-        </w:r>
-      </w:fldSimple>
+      <w:r>
+        <w:fldChar w:fldCharType="begin"/>
+      </w:r>
+      <w:r>
+        <w:instrText xml:space="preserve"> SEQ Equation \* ARABIC </w:instrText>
+      </w:r>
+      <w:r>
+        <w:fldChar w:fldCharType="separate"/>
+      </w:r>
+      <w:r>
+        <w:rPr>
+          <w:noProof/>
+        </w:rPr>
+        <w:t>10</w:t>
+      </w:r>
+      <w:r>
+        <w:rPr>
+          <w:noProof/>
+        </w:rPr>
+        <w:fldChar w:fldCharType="end"/>
+      </w:r>
       <w:bookmarkEnd w:id="52"/>
     </w:p>
     <w:p>
@@ -14898,7 +15037,25 @@
         <w:rPr>
           <w:rFonts w:cstheme="minorHAnsi"/>
         </w:rPr>
-        <w:t xml:space="preserve">Bark beetles are a driver of mortality for these trees: </w:t>
+        <w:t>One possible explanation is b</w:t>
+      </w:r>
+      <w:r>
+        <w:rPr>
+          <w:rFonts w:cstheme="minorHAnsi"/>
+        </w:rPr>
+        <w:t>ark beetles</w:t>
+      </w:r>
+      <w:r>
+        <w:rPr>
+          <w:rFonts w:cstheme="minorHAnsi"/>
+        </w:rPr>
+        <w:t xml:space="preserve">, which </w:t>
+      </w:r>
+      <w:r>
+        <w:rPr>
+          <w:rFonts w:cstheme="minorHAnsi"/>
+        </w:rPr>
+        <w:t xml:space="preserve">are a driver of mortality for these trees: </w:t>
       </w:r>
       <w:r>
         <w:rPr>
@@ -15059,7 +15216,19 @@
         <w:rPr>
           <w:rFonts w:cstheme="minorHAnsi"/>
         </w:rPr>
-        <w:t>An important limitation of this study is that we did not test for interaction between stressors in shaping vital rates of sugar pine. The literature suggests that</w:t>
+        <w:t xml:space="preserve">An important limitation of this study is that we did not test for interaction between stressors in shaping vital rates of sugar pine. </w:t>
+      </w:r>
+      <w:r>
+        <w:rPr>
+          <w:rFonts w:cstheme="minorHAnsi"/>
+        </w:rPr>
+        <w:t xml:space="preserve">We did not test for interactions because including numerous three-way interactions between size and two stressors would have resulted in difficult-to-interpret vital rate models. </w:t>
+      </w:r>
+      <w:r>
+        <w:rPr>
+          <w:rFonts w:cstheme="minorHAnsi"/>
+        </w:rPr>
+        <w:t>The literature suggests that</w:t>
       </w:r>
       <w:r>
         <w:rPr>
@@ -15489,7 +15658,14 @@
         <w:rPr>
           <w:rFonts w:cstheme="minorHAnsi"/>
         </w:rPr>
-        <w:t xml:space="preserve">, and beetle epidemics may kill off the largest and most fire-resistant individuals </w:t>
+        <w:t xml:space="preserve">, </w:t>
+      </w:r>
+      <w:r>
+        <w:rPr>
+          <w:rFonts w:cstheme="minorHAnsi"/>
+        </w:rPr>
+        <w:lastRenderedPageBreak/>
+        <w:t xml:space="preserve">and beetle epidemics may kill off the largest and most fire-resistant individuals </w:t>
       </w:r>
       <w:r>
         <w:rPr>
@@ -15556,14 +15732,7 @@
         <w:rPr>
           <w:rFonts w:cstheme="minorHAnsi"/>
         </w:rPr>
-        <w:t xml:space="preserve">. Drought and density both alter the fuelbed in ways that may </w:t>
-      </w:r>
-      <w:r>
-        <w:rPr>
-          <w:rFonts w:cstheme="minorHAnsi"/>
-        </w:rPr>
-        <w:lastRenderedPageBreak/>
-        <w:t>increase the intensity of wildfires</w:t>
+        <w:t>. Drought and density both alter the fuelbed in ways that may increase the intensity of wildfires</w:t>
       </w:r>
       <w:r>
         <w:rPr>
@@ -15718,7 +15887,7 @@
         <w:rPr>
           <w:rFonts w:cstheme="minorHAnsi"/>
         </w:rPr>
-        <w:instrText>ADDIN CSL_CITATION {"citationItems":[{"id":"ITEM-1","itemData":{"DOI":"10.1002/eap.2507","ISSN":"1051-0761","abstract":"In an emerging era of megadisturbance, bolstering forest resilience to wildfire, insects, and drought has become a central objective in many western forests. Climate has received considerable attention as a driver of these disturbances, but few studies have examined the complexities of climate-vegetation-disturbance interactions. Current strategies for creating resilient forests often rely on retrospective approaches, seeking to impart resilience by restoring historical conditions to contemporary landscapes, but historical conditions are becoming increasingly unattainable amidst modern bioclimatic conditions. What becomes an appropriate benchmark for resilience when we have novel forests, rapidly changing climate, and unprecedented disturbance regimes? We combined two longitudinal datasets-each representing some of the most comprehensive spatially explicit, annual tree mortality data in existence-in a post-hoc factorial design to examine the non-linear relationships between fire, climate, forest spatial structure, and bark beetles. We found that while pre-fire drought elevated mortality risk, advantageous local neighborhoods could offset these effects. Surprisingly, mortality risk (Pm) was higher in crowded local neighborhoods that burned in wet years (Pm = 42%) compared with sparse neighborhoods that burned during drought (Pm = 30%). Risk of beetle attack was also increased by drought, but lower conspecific crowding impeded the otherwise positive interaction between fire and beetle attack. Antecedent fire increased drought-related mortality over short timespans (&lt;7 yrs) but reduced mortality over longer intervals. These results clarify interacting disturbance dynamics and provide a mechanistic underpinning for forest restoration strategies. Importantly, they demonstrate the potential for managed fire and silvicultural strategies to offset climate effects and bolster resilience to fire, beetles, and drought.","author":[{"dropping-particle":"","family":"Furniss","given":"Tucker J.","non-dropping-particle":"","parse-names":false,"suffix":""},{"dropping-particle":"","family":"Das","given":"Adrian J.","non-dropping-particle":"","parse-names":false,"suffix":""},{"dropping-particle":"","family":"Mantgem","given":"Phillip J.","non-dropping-particle":"","parse-names":false,"suffix":""},{"dropping-particle":"","family":"Stephenson","given":"Nathan L.","non-dropping-particle":"","parse-names":false,"suffix":""},{"dropping-particle":"","family":"Lutz","given":"James A.","non-dropping-particle":"","parse-names":false,"suffix":""}],"container-title":"Ecological Applications","id":"ITEM-1","issue":"June 2021","issued":{"date-parts":[["2021"]]},"page":"1-14","title":"Crowding, climate, and the case for social distancing among trees","type":"article-journal"},"uris":["http://www.mendeley.com/documents/?uuid=923f9f80-0634-4566-ac74-bb9eb698fef4"]},{"id":"ITEM-2","itemData":{"DOI":"10.1111/ele.12711","ISSN":"1461023X","author":[{"dropping-particle":"","family":"Young","given":"Derek J. N.","non-dropping-particle":"","parse-names":false,"suffix":""},{"dropping-particle":"","family":"Stevens","given":"Jens T.","non-dropping-particle":"","parse-names":false,"suffix":""},{"dropping-particle":"","family":"Earles","given":"J. Mason","non-dropping-particle":"","parse-names":false,"suffix":""},{"dropping-particle":"","family":"Moore","given":"Jeffrey","non-dropping-particle":"","parse-names":false,"suffix":""},{"dropping-particle":"","family":"Ellis","given":"Adam","non-dropping-particle":"","parse-names":false,"suffix":""},{"dropping-particle":"","family":"Jirka","given":"Amy L.","non-dropping-particle":"","parse-names":false,"suffix":""},{"dropping-particle":"","family":"Latimer","given":"Andrew M.","non-dropping-particle":"","parse-names":false,"suffix":""}],"container-title":"Ecology Letters","id":"ITEM-2","issue":"1","issued":{"date-parts":[["2017"]]},"page":"78-86","title":"Long-term climate and competition explain forest mortality patterns under extreme drought","type":"article-journal","volume":"20"},"uris":["http://www.mendeley.com/documents/?uuid=11db3a96-5a65-4eb7-b92a-5cde2681bbb2"]}],"mendeley":{"formattedCitation":"(Young &lt;i&gt;et al.&lt;/i&gt;, 2017; Furniss &lt;i&gt;et al.&lt;/i&gt;, 2021)","plainTextFormattedCitation":"(Young et al., 2017; Furniss et al., 2021)","previouslyFormattedCitation":"(Young &lt;i&gt;et al.&lt;/i&gt;, 2017; Furniss &lt;i&gt;et al.&lt;/i&gt;, 2021)"},"properties":{"noteIndex":0},"schema":"https://github.com/citation-style-language/schema/raw/master/csl-citation.json"}</w:instrText>
+        <w:instrText>ADDIN CSL_CITATION {"citationItems":[{"id":"ITEM-1","itemData":{"DOI":"10.1002/eap.2507","ISSN":"1051-0761","abstract":"In an emerging era of megadisturbance, bolstering forest resilience to wildfire, insects, and drought has become a central objective in many western forests. Climate has received considerable attention as a driver of these disturbances, but few studies have examined the complexities of climate-vegetation-disturbance interactions. Current strategies for creating resilient forests often rely on retrospective approaches, seeking to impart resilience by restoring historical conditions to contemporary landscapes, but historical conditions are becoming increasingly unattainable amidst modern bioclimatic conditions. What becomes an appropriate benchmark for resilience when we have novel forests, rapidly changing climate, and unprecedented disturbance regimes? We combined two longitudinal datasets-each representing some of the most comprehensive spatially explicit, annual tree mortality data in existence-in a post-hoc factorial design to examine the non-linear relationships between fire, climate, forest spatial structure, and bark beetles. We found that while pre-fire drought elevated mortality risk, advantageous local neighborhoods could offset these effects. Surprisingly, mortality risk (Pm) was higher in crowded local neighborhoods that burned in wet years (Pm = 42%) compared with sparse neighborhoods that burned during drought (Pm = 30%). Risk of beetle attack was also increased by drought, but lower conspecific crowding impeded the otherwise positive interaction between fire and beetle attack. Antecedent fire increased drought-related mortality over short timespans (&lt;7 yrs) but reduced mortality over longer intervals. These results clarify interacting disturbance dynamics and provide a mechanistic underpinning for forest restoration strategies. Importantly, they demonstrate the potential for managed fire and silvicultural strategies to offset climate effects and bolster resilience to fire, beetles, and drought.","author":[{"dropping-particle":"","family":"Furniss","given":"Tucker J.","non-dropping-particle":"","parse-names":false,"suffix":""},{"dropping-particle":"","family":"Das","given":"Adrian J.","non-dropping-particle":"","parse-names":false,"suffix":""},{"dropping-particle":"","family":"Mantgem","given":"Phillip J.","non-dropping-particle":"","parse-names":false,"suffix":""},{"dropping-particle":"","family":"Stephenson","given":"Nathan L.","non-dropping-particle":"","parse-names":false,"suffix":""},{"dropping-particle":"","family":"Lutz","given":"James A.","non-dropping-particle":"","parse-names":false,"suffix":""}],"container-title":"Ecological Applications","id":"ITEM-1","issue":"June 2021","issued":{"date-parts":[["2021"]]},"page":"1-14","title":"Crowding, climate, and the case for social distancing among trees","type":"article-journal"},"uris":["http://www.mendeley.com/documents/?uuid=923f9f80-0634-4566-ac74-bb9eb698fef4"]},{"id":"ITEM-2","itemData":{"DOI":"10.1111/ele.12711","ISSN":"1461023X","author":[{"dropping-particle":"","family":"Young","given":"Derek J. N.","non-dropping-particle":"","parse-names":false,"suffix":""},{"dropping-particle":"","family":"Stevens","given":"Jens T.","non-dropping-particle":"","parse-names":false,"suffix":""},{"dropping-particle":"","family":"Earles","given":"J. Mason","non-dropping-particle":"","parse-names":false,"suffix":""},{"dropping-particle":"","family":"Moore","given":"Jeffrey","non-dropping-particle":"","parse-names":false,"suffix":""},{"dropping-particle":"","family":"Ellis","given":"Adam","non-dropping-particle":"","parse-names":false,"suffix":""},{"dropping-particle":"","family":"Jirka","given":"Amy L.","non-dropping-particle":"","parse-names":false,"suffix":""},{"dropping-particle":"","family":"Latimer","given":"Andrew M.","non-dropping-particle":"","parse-names":false,"suffix":""}],"container-title":"Ecology Letters","id":"ITEM-2","issue":"1","issued":{"date-parts":[["2017"]]},"page":"78-86","title":"Long-term climate and competition explain forest mortality patterns under extreme drought","type":"article-journal","volume":"20"},"uris":["http://www.mendeley.com/documents/?uuid=11db3a96-5a65-4eb7-b92a-5cde2681bbb2"]},{"id":"ITEM-3","itemData":{"DOI":"10.1111/1365-2664.14073","ISSN":"13652664","abstract":"The future of dry forests around the world is uncertain given predictions that rising temperatures and enhanced aridity will increase drought-induced tree mortality. Using forest management and ecological restoration to reduce density and competition for water offers one of the few pathways that forests managers can potentially minimize drought-induced tree mortality. Competition for water during drought leads to elevated tree mortality in dense stands, although the influence of density on heat-induced stress and the durations of hot or dry conditions that most impact mortality remain unclear. Understanding how competition interacts with hot-drought stress is essential to recognize how, where and how much reducing density can help sustain dry forests in a rapidly changing world. Here, we integrated repeat measurements of 28,881 ponderosa pine trees across the western US (2000–2017) with soil moisture estimates from a water balance model to examine how annual mortality responds to competition, temperature and soil moisture conditions. Tree mortality responded most strongly to basal area, and was elevated in places with high mean temperatures, unusually hot 7-year high temperature anomalies, and unusually dry 8-year low soil moisture anomalies. Mortality was also lower in places that experienced unusually wet 3-year soil moisture anomalies between measurements. Importantly, we found that basal area interacts with temperature and soil moisture, exacerbating mortality during times of stress imposed by high temperature or low moisture. Synthesis and applications. Our results imply that a 50% reduction in forest basal area could reduce drought-driven tree mortality by 20%–80%. The largest impacts of density reduction are seen in areas with high current basal area and places that experience high temperatures and/or severe multiyear droughts. These interactions between competition and drought are critical to understand past and future patterns of tree mortality in the context of climate change, and provide information for resource managers seeking to enhance dry forest drought resistance.","author":[{"dropping-particle":"","family":"Bradford","given":"John B.","non-dropping-particle":"","parse-names":false,"suffix":""},{"dropping-particle":"","family":"Shriver","given":"Robert K.","non-dropping-particle":"","parse-names":false,"suffix":""},{"dropping-particle":"","family":"Robles","given":"Marcos D.","non-dropping-particle":"","parse-names":false,"suffix":""},{"dropping-particle":"","family":"McCauley","given":"Lisa A.","non-dropping-particle":"","parse-names":false,"suffix":""},{"dropping-particle":"","family":"Woolley","given":"Travis J.","non-dropping-particle":"","parse-names":false,"suffix":""},{"dropping-particle":"","family":"Andrews","given":"Caitlin A.","non-dropping-particle":"","parse-names":false,"suffix":""},{"dropping-particle":"","family":"Crimmins","given":"Michael","non-dropping-particle":"","parse-names":false,"suffix":""},{"dropping-particle":"","family":"Bell","given":"David M.","non-dropping-particle":"","parse-names":false,"suffix":""}],"container-title":"Journal of Applied Ecology","id":"ITEM-3","issue":"2","issued":{"date-parts":[["2022"]]},"page":"549-559","title":"Tree mortality response to drought-density interactions suggests opportunities to enhance drought resistance","type":"article-journal","volume":"59"},"uris":["http://www.mendeley.com/documents/?uuid=b5c155df-c555-4ef7-9f91-84c15344a5b7"]}],"mendeley":{"formattedCitation":"(Young &lt;i&gt;et al.&lt;/i&gt;, 2017; Furniss &lt;i&gt;et al.&lt;/i&gt;, 2021; Bradford &lt;i&gt;et al.&lt;/i&gt;, 2022)","plainTextFormattedCitation":"(Young et al., 2017; Furniss et al., 2021; Bradford et al., 2022)","previouslyFormattedCitation":"(Young &lt;i&gt;et al.&lt;/i&gt;, 2017; Bradford &lt;i&gt;et al.&lt;/i&gt;, 2021; Furniss &lt;i&gt;et al.&lt;/i&gt;, 2021)"},"properties":{"noteIndex":0},"schema":"https://github.com/citation-style-language/schema/raw/master/csl-citation.json"}</w:instrText>
       </w:r>
       <w:r>
         <w:rPr>
@@ -15761,7 +15930,22 @@
           <w:rFonts w:cstheme="minorHAnsi"/>
           <w:noProof/>
         </w:rPr>
-        <w:t>, 2021)</w:t>
+        <w:t xml:space="preserve">, 2021; Bradford </w:t>
+      </w:r>
+      <w:r>
+        <w:rPr>
+          <w:rFonts w:cstheme="minorHAnsi"/>
+          <w:i/>
+          <w:noProof/>
+        </w:rPr>
+        <w:t>et al.</w:t>
+      </w:r>
+      <w:r>
+        <w:rPr>
+          <w:rFonts w:cstheme="minorHAnsi"/>
+          <w:noProof/>
+        </w:rPr>
+        <w:t>, 2022)</w:t>
       </w:r>
       <w:r>
         <w:rPr>
@@ -16536,6 +16720,7 @@
           <w:sz w:val="20"/>
           <w:szCs w:val="20"/>
         </w:rPr>
+        <w:lastRenderedPageBreak/>
         <w:t xml:space="preserve"> </w:t>
       </w:r>
     </w:p>
@@ -24716,27 +24901,14 @@
       <w:r>
         <w:t xml:space="preserve">Table </w:t>
       </w:r>
-      <w:r>
-        <w:fldChar w:fldCharType="begin"/>
-      </w:r>
-      <w:r>
-        <w:instrText xml:space="preserve"> SEQ Table \* ARABIC </w:instrText>
-      </w:r>
-      <w:r>
-        <w:fldChar w:fldCharType="separate"/>
-      </w:r>
-      <w:r>
-        <w:rPr>
-          <w:noProof/>
-        </w:rPr>
-        <w:t>1</w:t>
-      </w:r>
-      <w:r>
-        <w:rPr>
-          <w:noProof/>
-        </w:rPr>
-        <w:fldChar w:fldCharType="end"/>
-      </w:r>
+      <w:fldSimple w:instr=" SEQ Table \* ARABIC ">
+        <w:r>
+          <w:rPr>
+            <w:noProof/>
+          </w:rPr>
+          <w:t>1</w:t>
+        </w:r>
+      </w:fldSimple>
       <w:bookmarkEnd w:id="74"/>
       <w:r>
         <w:t>:</w:t>
@@ -27446,14 +27618,27 @@
       <w:r>
         <w:t xml:space="preserve">Table </w:t>
       </w:r>
-      <w:fldSimple w:instr=" SEQ Table \* ARABIC ">
-        <w:r>
-          <w:rPr>
-            <w:noProof/>
-          </w:rPr>
-          <w:t>2</w:t>
-        </w:r>
-      </w:fldSimple>
+      <w:r>
+        <w:fldChar w:fldCharType="begin"/>
+      </w:r>
+      <w:r>
+        <w:instrText xml:space="preserve"> SEQ Table \* ARABIC </w:instrText>
+      </w:r>
+      <w:r>
+        <w:fldChar w:fldCharType="separate"/>
+      </w:r>
+      <w:r>
+        <w:rPr>
+          <w:noProof/>
+        </w:rPr>
+        <w:t>2</w:t>
+      </w:r>
+      <w:r>
+        <w:rPr>
+          <w:noProof/>
+        </w:rPr>
+        <w:fldChar w:fldCharType="end"/>
+      </w:r>
       <w:bookmarkEnd w:id="75"/>
       <w:r>
         <w:t>: Summary of results for growth sub model, giving the mean, median, standard deviation, 5</w:t>
@@ -31032,14 +31217,27 @@
       <w:r>
         <w:t xml:space="preserve">Table </w:t>
       </w:r>
-      <w:fldSimple w:instr=" SEQ Table \* ARABIC ">
-        <w:r>
-          <w:rPr>
-            <w:noProof/>
-          </w:rPr>
-          <w:t>3</w:t>
-        </w:r>
-      </w:fldSimple>
+      <w:r>
+        <w:fldChar w:fldCharType="begin"/>
+      </w:r>
+      <w:r>
+        <w:instrText xml:space="preserve"> SEQ Table \* ARABIC </w:instrText>
+      </w:r>
+      <w:r>
+        <w:fldChar w:fldCharType="separate"/>
+      </w:r>
+      <w:r>
+        <w:rPr>
+          <w:noProof/>
+        </w:rPr>
+        <w:t>3</w:t>
+      </w:r>
+      <w:r>
+        <w:rPr>
+          <w:noProof/>
+        </w:rPr>
+        <w:fldChar w:fldCharType="end"/>
+      </w:r>
       <w:bookmarkEnd w:id="76"/>
       <w:r>
         <w:t>: Summary of results for recruitment sub model, giving the mean, median, standard deviation, 5</w:t>
@@ -31146,14 +31344,27 @@
       <w:r>
         <w:t xml:space="preserve">Figure </w:t>
       </w:r>
-      <w:fldSimple w:instr=" SEQ Figure \* ARABIC ">
-        <w:r>
-          <w:rPr>
-            <w:noProof/>
-          </w:rPr>
-          <w:t>1</w:t>
-        </w:r>
-      </w:fldSimple>
+      <w:r>
+        <w:fldChar w:fldCharType="begin"/>
+      </w:r>
+      <w:r>
+        <w:instrText xml:space="preserve"> SEQ Figure \* ARABIC </w:instrText>
+      </w:r>
+      <w:r>
+        <w:fldChar w:fldCharType="separate"/>
+      </w:r>
+      <w:r>
+        <w:rPr>
+          <w:noProof/>
+        </w:rPr>
+        <w:t>1</w:t>
+      </w:r>
+      <w:r>
+        <w:rPr>
+          <w:noProof/>
+        </w:rPr>
+        <w:fldChar w:fldCharType="end"/>
+      </w:r>
       <w:bookmarkEnd w:id="77"/>
       <w:r>
         <w:t xml:space="preserve">: </w:t>
@@ -31266,27 +31477,14 @@
       <w:r>
         <w:t xml:space="preserve">Figure </w:t>
       </w:r>
-      <w:r>
-        <w:fldChar w:fldCharType="begin"/>
-      </w:r>
-      <w:r>
-        <w:instrText xml:space="preserve"> SEQ Figure \* ARABIC </w:instrText>
-      </w:r>
-      <w:r>
-        <w:fldChar w:fldCharType="separate"/>
-      </w:r>
-      <w:r>
-        <w:rPr>
-          <w:noProof/>
-        </w:rPr>
-        <w:t>2</w:t>
-      </w:r>
-      <w:r>
-        <w:rPr>
-          <w:noProof/>
-        </w:rPr>
-        <w:fldChar w:fldCharType="end"/>
-      </w:r>
+      <w:fldSimple w:instr=" SEQ Figure \* ARABIC ">
+        <w:r>
+          <w:rPr>
+            <w:noProof/>
+          </w:rPr>
+          <w:t>2</w:t>
+        </w:r>
+      </w:fldSimple>
       <w:bookmarkEnd w:id="78"/>
       <w:r>
         <w:t>: Changes in plot-level basal area and stems per hectare for</w:t>
@@ -31397,14 +31595,27 @@
       <w:r>
         <w:t xml:space="preserve">Figure </w:t>
       </w:r>
-      <w:fldSimple w:instr=" SEQ Figure \* ARABIC ">
-        <w:r>
-          <w:rPr>
-            <w:noProof/>
-          </w:rPr>
-          <w:t>3</w:t>
-        </w:r>
-      </w:fldSimple>
+      <w:r>
+        <w:fldChar w:fldCharType="begin"/>
+      </w:r>
+      <w:r>
+        <w:instrText xml:space="preserve"> SEQ Figure \* ARABIC </w:instrText>
+      </w:r>
+      <w:r>
+        <w:fldChar w:fldCharType="separate"/>
+      </w:r>
+      <w:r>
+        <w:rPr>
+          <w:noProof/>
+        </w:rPr>
+        <w:t>3</w:t>
+      </w:r>
+      <w:r>
+        <w:rPr>
+          <w:noProof/>
+        </w:rPr>
+        <w:fldChar w:fldCharType="end"/>
+      </w:r>
       <w:bookmarkEnd w:id="79"/>
       <w:r>
         <w:rPr>
@@ -31563,14 +31774,27 @@
       <w:r>
         <w:t xml:space="preserve">Figure </w:t>
       </w:r>
-      <w:fldSimple w:instr=" SEQ Figure \* ARABIC ">
-        <w:r>
-          <w:rPr>
-            <w:noProof/>
-          </w:rPr>
-          <w:t>4</w:t>
-        </w:r>
-      </w:fldSimple>
+      <w:r>
+        <w:fldChar w:fldCharType="begin"/>
+      </w:r>
+      <w:r>
+        <w:instrText xml:space="preserve"> SEQ Figure \* ARABIC </w:instrText>
+      </w:r>
+      <w:r>
+        <w:fldChar w:fldCharType="separate"/>
+      </w:r>
+      <w:r>
+        <w:rPr>
+          <w:noProof/>
+        </w:rPr>
+        <w:t>4</w:t>
+      </w:r>
+      <w:r>
+        <w:rPr>
+          <w:noProof/>
+        </w:rPr>
+        <w:fldChar w:fldCharType="end"/>
+      </w:r>
       <w:bookmarkEnd w:id="83"/>
       <w:r>
         <w:rPr>
@@ -31696,14 +31920,27 @@
       <w:r>
         <w:t xml:space="preserve">Figure </w:t>
       </w:r>
-      <w:fldSimple w:instr=" SEQ Figure \* ARABIC ">
-        <w:r>
-          <w:rPr>
-            <w:noProof/>
-          </w:rPr>
-          <w:t>5</w:t>
-        </w:r>
-      </w:fldSimple>
+      <w:r>
+        <w:fldChar w:fldCharType="begin"/>
+      </w:r>
+      <w:r>
+        <w:instrText xml:space="preserve"> SEQ Figure \* ARABIC </w:instrText>
+      </w:r>
+      <w:r>
+        <w:fldChar w:fldCharType="separate"/>
+      </w:r>
+      <w:r>
+        <w:rPr>
+          <w:noProof/>
+        </w:rPr>
+        <w:t>5</w:t>
+      </w:r>
+      <w:r>
+        <w:rPr>
+          <w:noProof/>
+        </w:rPr>
+        <w:fldChar w:fldCharType="end"/>
+      </w:r>
       <w:bookmarkEnd w:id="87"/>
       <w:r>
         <w:rPr>
@@ -31863,14 +32100,27 @@
       <w:r>
         <w:t xml:space="preserve">Figure </w:t>
       </w:r>
-      <w:fldSimple w:instr=" SEQ Figure \* ARABIC ">
-        <w:r>
-          <w:rPr>
-            <w:noProof/>
-          </w:rPr>
-          <w:t>6</w:t>
-        </w:r>
-      </w:fldSimple>
+      <w:r>
+        <w:fldChar w:fldCharType="begin"/>
+      </w:r>
+      <w:r>
+        <w:instrText xml:space="preserve"> SEQ Figure \* ARABIC </w:instrText>
+      </w:r>
+      <w:r>
+        <w:fldChar w:fldCharType="separate"/>
+      </w:r>
+      <w:r>
+        <w:rPr>
+          <w:noProof/>
+        </w:rPr>
+        <w:t>6</w:t>
+      </w:r>
+      <w:r>
+        <w:rPr>
+          <w:noProof/>
+        </w:rPr>
+        <w:fldChar w:fldCharType="end"/>
+      </w:r>
       <w:bookmarkEnd w:id="88"/>
       <w:r>
         <w:t>: Posterior distribution of asymptotic population growth rate (</w:t>
@@ -31981,14 +32231,27 @@
       <w:r>
         <w:t xml:space="preserve">Supplementary Figure </w:t>
       </w:r>
-      <w:fldSimple w:instr=" SEQ Supplementary_Figure \* ARABIC ">
-        <w:r>
-          <w:rPr>
-            <w:noProof/>
-          </w:rPr>
-          <w:t>1</w:t>
-        </w:r>
-      </w:fldSimple>
+      <w:r>
+        <w:fldChar w:fldCharType="begin"/>
+      </w:r>
+      <w:r>
+        <w:instrText xml:space="preserve"> SEQ Supplementary_Figure \* ARABIC </w:instrText>
+      </w:r>
+      <w:r>
+        <w:fldChar w:fldCharType="separate"/>
+      </w:r>
+      <w:r>
+        <w:rPr>
+          <w:noProof/>
+        </w:rPr>
+        <w:t>1</w:t>
+      </w:r>
+      <w:r>
+        <w:rPr>
+          <w:noProof/>
+        </w:rPr>
+        <w:fldChar w:fldCharType="end"/>
+      </w:r>
       <w:bookmarkEnd w:id="90"/>
       <w:r>
         <w:t xml:space="preserve">: Posterior distributions (black) and prior distributions (red) for </w:t>
@@ -32092,14 +32355,27 @@
       <w:r>
         <w:t xml:space="preserve">Supplementary Figure </w:t>
       </w:r>
-      <w:fldSimple w:instr=" SEQ Supplementary_Figure \* ARABIC ">
-        <w:r>
-          <w:rPr>
-            <w:noProof/>
-          </w:rPr>
-          <w:t>2</w:t>
-        </w:r>
-      </w:fldSimple>
+      <w:r>
+        <w:fldChar w:fldCharType="begin"/>
+      </w:r>
+      <w:r>
+        <w:instrText xml:space="preserve"> SEQ Supplementary_Figure \* ARABIC </w:instrText>
+      </w:r>
+      <w:r>
+        <w:fldChar w:fldCharType="separate"/>
+      </w:r>
+      <w:r>
+        <w:rPr>
+          <w:noProof/>
+        </w:rPr>
+        <w:t>2</w:t>
+      </w:r>
+      <w:r>
+        <w:rPr>
+          <w:noProof/>
+        </w:rPr>
+        <w:fldChar w:fldCharType="end"/>
+      </w:r>
       <w:bookmarkEnd w:id="91"/>
       <w:r>
         <w:t>: Posterior distributions (black) against prior distributions (red) for the standard deviations of the plot and ecoregion random effects in the survival model.</w:t>
@@ -32165,14 +32441,27 @@
       <w:r>
         <w:t xml:space="preserve">Supplementary Figure </w:t>
       </w:r>
-      <w:fldSimple w:instr=" SEQ Supplementary_Figure \* ARABIC ">
-        <w:r>
-          <w:rPr>
-            <w:noProof/>
-          </w:rPr>
-          <w:t>3</w:t>
-        </w:r>
-      </w:fldSimple>
+      <w:r>
+        <w:fldChar w:fldCharType="begin"/>
+      </w:r>
+      <w:r>
+        <w:instrText xml:space="preserve"> SEQ Supplementary_Figure \* ARABIC </w:instrText>
+      </w:r>
+      <w:r>
+        <w:fldChar w:fldCharType="separate"/>
+      </w:r>
+      <w:r>
+        <w:rPr>
+          <w:noProof/>
+        </w:rPr>
+        <w:t>3</w:t>
+      </w:r>
+      <w:r>
+        <w:rPr>
+          <w:noProof/>
+        </w:rPr>
+        <w:fldChar w:fldCharType="end"/>
+      </w:r>
       <w:bookmarkEnd w:id="92"/>
       <w:r>
         <w:t>: Posterior distributions (black) against prior distributions (red) for fixed effect coefficients in the growth model.</w:t>
@@ -32237,14 +32526,27 @@
       <w:r>
         <w:t xml:space="preserve">Supplementary Figure </w:t>
       </w:r>
-      <w:fldSimple w:instr=" SEQ Supplementary_Figure \* ARABIC ">
-        <w:r>
-          <w:rPr>
-            <w:noProof/>
-          </w:rPr>
-          <w:t>4</w:t>
-        </w:r>
-      </w:fldSimple>
+      <w:r>
+        <w:fldChar w:fldCharType="begin"/>
+      </w:r>
+      <w:r>
+        <w:instrText xml:space="preserve"> SEQ Supplementary_Figure \* ARABIC </w:instrText>
+      </w:r>
+      <w:r>
+        <w:fldChar w:fldCharType="separate"/>
+      </w:r>
+      <w:r>
+        <w:rPr>
+          <w:noProof/>
+        </w:rPr>
+        <w:t>4</w:t>
+      </w:r>
+      <w:r>
+        <w:rPr>
+          <w:noProof/>
+        </w:rPr>
+        <w:fldChar w:fldCharType="end"/>
+      </w:r>
       <w:bookmarkEnd w:id="93"/>
       <w:r>
         <w:t>: Posterior distributions (black, along Y axis) against prior distributions (red, along X axis) for the standard deviations of the plot random effect, the ecoregion random effect, and the residuals in the growth model.</w:t>
@@ -32310,14 +32612,27 @@
       <w:r>
         <w:t xml:space="preserve">Supplementary Figure </w:t>
       </w:r>
-      <w:fldSimple w:instr=" SEQ Supplementary_Figure \* ARABIC ">
-        <w:r>
-          <w:rPr>
-            <w:noProof/>
-          </w:rPr>
-          <w:t>5</w:t>
-        </w:r>
-      </w:fldSimple>
+      <w:r>
+        <w:fldChar w:fldCharType="begin"/>
+      </w:r>
+      <w:r>
+        <w:instrText xml:space="preserve"> SEQ Supplementary_Figure \* ARABIC </w:instrText>
+      </w:r>
+      <w:r>
+        <w:fldChar w:fldCharType="separate"/>
+      </w:r>
+      <w:r>
+        <w:rPr>
+          <w:noProof/>
+        </w:rPr>
+        <w:t>5</w:t>
+      </w:r>
+      <w:r>
+        <w:rPr>
+          <w:noProof/>
+        </w:rPr>
+        <w:fldChar w:fldCharType="end"/>
+      </w:r>
       <w:bookmarkEnd w:id="94"/>
       <w:r>
         <w:t>: Posterior distributions (black) against prior distributions (red) for the fixed effect coefficients affecting fecundity in the recruitment model.</w:t>
@@ -32390,14 +32705,27 @@
       <w:r>
         <w:t xml:space="preserve">Supplementary Figure </w:t>
       </w:r>
-      <w:fldSimple w:instr=" SEQ Supplementary_Figure \* ARABIC ">
-        <w:r>
-          <w:rPr>
-            <w:noProof/>
-          </w:rPr>
-          <w:t>6</w:t>
-        </w:r>
-      </w:fldSimple>
+      <w:r>
+        <w:fldChar w:fldCharType="begin"/>
+      </w:r>
+      <w:r>
+        <w:instrText xml:space="preserve"> SEQ Supplementary_Figure \* ARABIC </w:instrText>
+      </w:r>
+      <w:r>
+        <w:fldChar w:fldCharType="separate"/>
+      </w:r>
+      <w:r>
+        <w:rPr>
+          <w:noProof/>
+        </w:rPr>
+        <w:t>6</w:t>
+      </w:r>
+      <w:r>
+        <w:rPr>
+          <w:noProof/>
+        </w:rPr>
+        <w:fldChar w:fldCharType="end"/>
+      </w:r>
       <w:bookmarkEnd w:id="96"/>
       <w:r>
         <w:t>: Posterior distribution (black, along Y axis) against prior distribution (red, along X axis) for the dispersion term of the negative binomial response in the recruitment model.</w:t>
@@ -32462,14 +32790,27 @@
       <w:r>
         <w:t xml:space="preserve">Supplementary Figure </w:t>
       </w:r>
-      <w:fldSimple w:instr=" SEQ Supplementary_Figure \* ARABIC ">
-        <w:r>
-          <w:rPr>
-            <w:noProof/>
-          </w:rPr>
-          <w:t>7</w:t>
-        </w:r>
-      </w:fldSimple>
+      <w:r>
+        <w:fldChar w:fldCharType="begin"/>
+      </w:r>
+      <w:r>
+        <w:instrText xml:space="preserve"> SEQ Supplementary_Figure \* ARABIC </w:instrText>
+      </w:r>
+      <w:r>
+        <w:fldChar w:fldCharType="separate"/>
+      </w:r>
+      <w:r>
+        <w:rPr>
+          <w:noProof/>
+        </w:rPr>
+        <w:t>7</w:t>
+      </w:r>
+      <w:r>
+        <w:rPr>
+          <w:noProof/>
+        </w:rPr>
+        <w:fldChar w:fldCharType="end"/>
+      </w:r>
       <w:r>
         <w:t xml:space="preserve">: Results of posterior retrodictive simulations for survival of individual trees. Posterior samples of the parameters were used to predict the survival probability of each individual tree using </w:t>
       </w:r>
@@ -32584,14 +32925,27 @@
       <w:r>
         <w:t xml:space="preserve">Supplementary Figure </w:t>
       </w:r>
-      <w:fldSimple w:instr=" SEQ Supplementary_Figure \* ARABIC ">
-        <w:r>
-          <w:rPr>
-            <w:noProof/>
-          </w:rPr>
-          <w:t>8</w:t>
-        </w:r>
-      </w:fldSimple>
+      <w:r>
+        <w:fldChar w:fldCharType="begin"/>
+      </w:r>
+      <w:r>
+        <w:instrText xml:space="preserve"> SEQ Supplementary_Figure \* ARABIC </w:instrText>
+      </w:r>
+      <w:r>
+        <w:fldChar w:fldCharType="separate"/>
+      </w:r>
+      <w:r>
+        <w:rPr>
+          <w:noProof/>
+        </w:rPr>
+        <w:t>8</w:t>
+      </w:r>
+      <w:r>
+        <w:rPr>
+          <w:noProof/>
+        </w:rPr>
+        <w:fldChar w:fldCharType="end"/>
+      </w:r>
       <w:r>
         <w:t xml:space="preserve">: </w:t>
       </w:r>
@@ -32664,14 +33018,30 @@
       <w:r>
         <w:t xml:space="preserve">Supplementary Figure </w:t>
       </w:r>
-      <w:fldSimple w:instr=" SEQ Supplementary_Figure \* ARABIC ">
-        <w:r>
-          <w:rPr>
-            <w:noProof/>
-          </w:rPr>
-          <w:t>9</w:t>
-        </w:r>
-      </w:fldSimple>
+      <w:r>
+        <w:fldChar w:fldCharType="begin"/>
+      </w:r>
+      <w:r>
+        <w:instrText xml:space="preserve"> SEQ Su</w:instrText>
+      </w:r>
+      <w:r>
+        <w:instrText xml:space="preserve">pplementary_Figure \* ARABIC </w:instrText>
+      </w:r>
+      <w:r>
+        <w:fldChar w:fldCharType="separate"/>
+      </w:r>
+      <w:r>
+        <w:rPr>
+          <w:noProof/>
+        </w:rPr>
+        <w:t>9</w:t>
+      </w:r>
+      <w:r>
+        <w:rPr>
+          <w:noProof/>
+        </w:rPr>
+        <w:fldChar w:fldCharType="end"/>
+      </w:r>
       <w:r>
         <w:t xml:space="preserve">: </w:t>
       </w:r>
@@ -32759,14 +33129,30 @@
       <w:r>
         <w:t xml:space="preserve">Supplementary Figure </w:t>
       </w:r>
-      <w:fldSimple w:instr=" SEQ Supplementary_Figure \* ARABIC ">
-        <w:r>
-          <w:rPr>
-            <w:noProof/>
-          </w:rPr>
-          <w:t>10</w:t>
-        </w:r>
-      </w:fldSimple>
+      <w:r>
+        <w:fldChar w:fldCharType="begin"/>
+      </w:r>
+      <w:r>
+        <w:instrText xml:space="preserve"> SEQ Supplementary_Figure \* ARAB</w:instrText>
+      </w:r>
+      <w:r>
+        <w:instrText xml:space="preserve">IC </w:instrText>
+      </w:r>
+      <w:r>
+        <w:fldChar w:fldCharType="separate"/>
+      </w:r>
+      <w:r>
+        <w:rPr>
+          <w:noProof/>
+        </w:rPr>
+        <w:t>10</w:t>
+      </w:r>
+      <w:r>
+        <w:rPr>
+          <w:noProof/>
+        </w:rPr>
+        <w:fldChar w:fldCharType="end"/>
+      </w:r>
       <w:r>
         <w:rPr>
           <w:noProof/>
@@ -32863,14 +33249,27 @@
       <w:r>
         <w:t xml:space="preserve">Supplementary Figure </w:t>
       </w:r>
-      <w:fldSimple w:instr=" SEQ Supplementary_Figure \* ARABIC ">
-        <w:r>
-          <w:rPr>
-            <w:noProof/>
-          </w:rPr>
-          <w:t>11</w:t>
-        </w:r>
-      </w:fldSimple>
+      <w:r>
+        <w:fldChar w:fldCharType="begin"/>
+      </w:r>
+      <w:r>
+        <w:instrText xml:space="preserve"> SEQ Supplementary_Figure \* ARABIC </w:instrText>
+      </w:r>
+      <w:r>
+        <w:fldChar w:fldCharType="separate"/>
+      </w:r>
+      <w:r>
+        <w:rPr>
+          <w:noProof/>
+        </w:rPr>
+        <w:t>11</w:t>
+      </w:r>
+      <w:r>
+        <w:rPr>
+          <w:noProof/>
+        </w:rPr>
+        <w:fldChar w:fldCharType="end"/>
+      </w:r>
       <w:r>
         <w:rPr>
           <w:noProof/>
@@ -32943,14 +33342,27 @@
       <w:r>
         <w:t xml:space="preserve">Supplementary Figure </w:t>
       </w:r>
-      <w:fldSimple w:instr=" SEQ Supplementary_Figure \* ARABIC ">
-        <w:r>
-          <w:rPr>
-            <w:noProof/>
-          </w:rPr>
-          <w:t>12</w:t>
-        </w:r>
-      </w:fldSimple>
+      <w:r>
+        <w:fldChar w:fldCharType="begin"/>
+      </w:r>
+      <w:r>
+        <w:instrText xml:space="preserve"> SEQ Supplementary_Figure \* ARABIC </w:instrText>
+      </w:r>
+      <w:r>
+        <w:fldChar w:fldCharType="separate"/>
+      </w:r>
+      <w:r>
+        <w:rPr>
+          <w:noProof/>
+        </w:rPr>
+        <w:t>12</w:t>
+      </w:r>
+      <w:r>
+        <w:rPr>
+          <w:noProof/>
+        </w:rPr>
+        <w:fldChar w:fldCharType="end"/>
+      </w:r>
       <w:r>
         <w:rPr>
           <w:noProof/>

</xml_diff>

<commit_message>
quadratic effect of size on growth propagated through results
</commit_message>
<xml_diff>
--- a/04-communication/pila_demography_2nd_draft.docx
+++ b/04-communication/pila_demography_2nd_draft.docx
@@ -2686,27 +2686,14 @@
         <w:lastRenderedPageBreak/>
         <w:t xml:space="preserve">Equation </w:t>
       </w:r>
-      <w:r>
-        <w:fldChar w:fldCharType="begin"/>
-      </w:r>
-      <w:r>
-        <w:instrText xml:space="preserve"> SEQ Equation \* ARABIC </w:instrText>
-      </w:r>
-      <w:r>
-        <w:fldChar w:fldCharType="separate"/>
-      </w:r>
-      <w:r>
-        <w:rPr>
-          <w:noProof/>
-        </w:rPr>
-        <w:t>1</w:t>
-      </w:r>
-      <w:r>
-        <w:rPr>
-          <w:noProof/>
-        </w:rPr>
-        <w:fldChar w:fldCharType="end"/>
-      </w:r>
+      <w:fldSimple w:instr=" SEQ Equation \* ARABIC ">
+        <w:r>
+          <w:rPr>
+            <w:noProof/>
+          </w:rPr>
+          <w:t>1</w:t>
+        </w:r>
+      </w:fldSimple>
       <w:bookmarkEnd w:id="28"/>
     </w:p>
     <w:p>
@@ -2809,27 +2796,14 @@
       <w:r>
         <w:t xml:space="preserve">Equation </w:t>
       </w:r>
-      <w:r>
-        <w:fldChar w:fldCharType="begin"/>
-      </w:r>
-      <w:r>
-        <w:instrText xml:space="preserve"> SEQ Equation \* ARABIC </w:instrText>
-      </w:r>
-      <w:r>
-        <w:fldChar w:fldCharType="separate"/>
-      </w:r>
-      <w:r>
-        <w:rPr>
-          <w:noProof/>
-        </w:rPr>
-        <w:t>2</w:t>
-      </w:r>
-      <w:r>
-        <w:rPr>
-          <w:noProof/>
-        </w:rPr>
-        <w:fldChar w:fldCharType="end"/>
-      </w:r>
+      <w:fldSimple w:instr=" SEQ Equation \* ARABIC ">
+        <w:r>
+          <w:rPr>
+            <w:noProof/>
+          </w:rPr>
+          <w:t>2</w:t>
+        </w:r>
+      </w:fldSimple>
       <w:bookmarkEnd w:id="29"/>
     </w:p>
     <w:p>
@@ -4598,27 +4572,14 @@
       <w:r>
         <w:t xml:space="preserve">Equation </w:t>
       </w:r>
-      <w:r>
-        <w:fldChar w:fldCharType="begin"/>
-      </w:r>
-      <w:r>
-        <w:instrText xml:space="preserve"> SEQ Equation \* ARABIC </w:instrText>
-      </w:r>
-      <w:r>
-        <w:fldChar w:fldCharType="separate"/>
-      </w:r>
-      <w:r>
-        <w:rPr>
-          <w:noProof/>
-        </w:rPr>
-        <w:t>3</w:t>
-      </w:r>
-      <w:r>
-        <w:rPr>
-          <w:noProof/>
-        </w:rPr>
-        <w:fldChar w:fldCharType="end"/>
-      </w:r>
+      <w:fldSimple w:instr=" SEQ Equation \* ARABIC ">
+        <w:r>
+          <w:rPr>
+            <w:noProof/>
+          </w:rPr>
+          <w:t>3</w:t>
+        </w:r>
+      </w:fldSimple>
       <w:bookmarkEnd w:id="31"/>
     </w:p>
     <w:p>
@@ -4771,27 +4732,14 @@
       <w:r>
         <w:t xml:space="preserve">Equation </w:t>
       </w:r>
-      <w:r>
-        <w:fldChar w:fldCharType="begin"/>
-      </w:r>
-      <w:r>
-        <w:instrText xml:space="preserve"> SEQ Equation \* ARABIC </w:instrText>
-      </w:r>
-      <w:r>
-        <w:fldChar w:fldCharType="separate"/>
-      </w:r>
-      <w:r>
-        <w:rPr>
-          <w:noProof/>
-        </w:rPr>
-        <w:t>4</w:t>
-      </w:r>
-      <w:r>
-        <w:rPr>
-          <w:noProof/>
-        </w:rPr>
-        <w:fldChar w:fldCharType="end"/>
-      </w:r>
+      <w:fldSimple w:instr=" SEQ Equation \* ARABIC ">
+        <w:r>
+          <w:rPr>
+            <w:noProof/>
+          </w:rPr>
+          <w:t>4</w:t>
+        </w:r>
+      </w:fldSimple>
       <w:bookmarkEnd w:id="32"/>
     </w:p>
     <w:p>
@@ -5455,27 +5403,14 @@
       <w:r>
         <w:t xml:space="preserve">Equation </w:t>
       </w:r>
-      <w:r>
-        <w:fldChar w:fldCharType="begin"/>
-      </w:r>
-      <w:r>
-        <w:instrText xml:space="preserve"> SEQ Equation \* ARABIC </w:instrText>
-      </w:r>
-      <w:r>
-        <w:fldChar w:fldCharType="separate"/>
-      </w:r>
-      <w:r>
-        <w:rPr>
-          <w:noProof/>
-        </w:rPr>
-        <w:t>5</w:t>
-      </w:r>
-      <w:r>
-        <w:rPr>
-          <w:noProof/>
-        </w:rPr>
-        <w:fldChar w:fldCharType="end"/>
-      </w:r>
+      <w:fldSimple w:instr=" SEQ Equation \* ARABIC ">
+        <w:r>
+          <w:rPr>
+            <w:noProof/>
+          </w:rPr>
+          <w:t>5</w:t>
+        </w:r>
+      </w:fldSimple>
     </w:p>
     <w:p>
       <w:pPr>
@@ -6195,27 +6130,14 @@
       <w:r>
         <w:t xml:space="preserve">Equation </w:t>
       </w:r>
-      <w:r>
-        <w:fldChar w:fldCharType="begin"/>
-      </w:r>
-      <w:r>
-        <w:instrText xml:space="preserve"> SEQ Equation \* ARABIC </w:instrText>
-      </w:r>
-      <w:r>
-        <w:fldChar w:fldCharType="separate"/>
-      </w:r>
-      <w:r>
-        <w:rPr>
-          <w:noProof/>
-        </w:rPr>
-        <w:t>6</w:t>
-      </w:r>
-      <w:r>
-        <w:rPr>
-          <w:noProof/>
-        </w:rPr>
-        <w:fldChar w:fldCharType="end"/>
-      </w:r>
+      <w:fldSimple w:instr=" SEQ Equation \* ARABIC ">
+        <w:r>
+          <w:rPr>
+            <w:noProof/>
+          </w:rPr>
+          <w:t>6</w:t>
+        </w:r>
+      </w:fldSimple>
     </w:p>
     <w:p>
       <w:pPr>
@@ -6799,27 +6721,14 @@
       <w:r>
         <w:t xml:space="preserve">Equation </w:t>
       </w:r>
-      <w:r>
-        <w:fldChar w:fldCharType="begin"/>
-      </w:r>
-      <w:r>
-        <w:instrText xml:space="preserve"> SEQ Equation \* ARABIC </w:instrText>
-      </w:r>
-      <w:r>
-        <w:fldChar w:fldCharType="separate"/>
-      </w:r>
-      <w:r>
-        <w:rPr>
-          <w:noProof/>
-        </w:rPr>
-        <w:t>7</w:t>
-      </w:r>
-      <w:r>
-        <w:rPr>
-          <w:noProof/>
-        </w:rPr>
-        <w:fldChar w:fldCharType="end"/>
-      </w:r>
+      <w:fldSimple w:instr=" SEQ Equation \* ARABIC ">
+        <w:r>
+          <w:rPr>
+            <w:noProof/>
+          </w:rPr>
+          <w:t>7</w:t>
+        </w:r>
+      </w:fldSimple>
     </w:p>
     <w:p>
       <w:pPr>
@@ -7554,27 +7463,14 @@
       <w:r>
         <w:t xml:space="preserve"> </w:t>
       </w:r>
-      <w:r>
-        <w:fldChar w:fldCharType="begin"/>
-      </w:r>
-      <w:r>
-        <w:instrText xml:space="preserve"> SEQ Equation \* ARABIC </w:instrText>
-      </w:r>
-      <w:r>
-        <w:fldChar w:fldCharType="separate"/>
-      </w:r>
-      <w:r>
-        <w:rPr>
-          <w:noProof/>
-        </w:rPr>
-        <w:t>8</w:t>
-      </w:r>
-      <w:r>
-        <w:rPr>
-          <w:noProof/>
-        </w:rPr>
-        <w:fldChar w:fldCharType="end"/>
-      </w:r>
+      <w:fldSimple w:instr=" SEQ Equation \* ARABIC ">
+        <w:r>
+          <w:rPr>
+            <w:noProof/>
+          </w:rPr>
+          <w:t>8</w:t>
+        </w:r>
+      </w:fldSimple>
       <w:bookmarkEnd w:id="38"/>
     </w:p>
     <w:p>
@@ -9021,27 +8917,14 @@
       <w:r>
         <w:t xml:space="preserve">Equation </w:t>
       </w:r>
-      <w:r>
-        <w:fldChar w:fldCharType="begin"/>
-      </w:r>
-      <w:r>
-        <w:instrText xml:space="preserve"> SEQ Equation \* ARABIC </w:instrText>
-      </w:r>
-      <w:r>
-        <w:fldChar w:fldCharType="separate"/>
-      </w:r>
-      <w:r>
-        <w:rPr>
-          <w:noProof/>
-        </w:rPr>
-        <w:t>9</w:t>
-      </w:r>
-      <w:r>
-        <w:rPr>
-          <w:noProof/>
-        </w:rPr>
-        <w:fldChar w:fldCharType="end"/>
-      </w:r>
+      <w:fldSimple w:instr=" SEQ Equation \* ARABIC ">
+        <w:r>
+          <w:rPr>
+            <w:noProof/>
+          </w:rPr>
+          <w:t>9</w:t>
+        </w:r>
+      </w:fldSimple>
       <w:bookmarkEnd w:id="44"/>
     </w:p>
     <w:p>
@@ -10039,27 +9922,14 @@
       <w:r>
         <w:t xml:space="preserve">Equation </w:t>
       </w:r>
-      <w:r>
-        <w:fldChar w:fldCharType="begin"/>
-      </w:r>
-      <w:r>
-        <w:instrText xml:space="preserve"> SEQ Equation \* ARABIC </w:instrText>
-      </w:r>
-      <w:r>
-        <w:fldChar w:fldCharType="separate"/>
-      </w:r>
-      <w:r>
-        <w:rPr>
-          <w:noProof/>
-        </w:rPr>
-        <w:t>10</w:t>
-      </w:r>
-      <w:r>
-        <w:rPr>
-          <w:noProof/>
-        </w:rPr>
-        <w:fldChar w:fldCharType="end"/>
-      </w:r>
+      <w:fldSimple w:instr=" SEQ Equation \* ARABIC ">
+        <w:r>
+          <w:rPr>
+            <w:noProof/>
+          </w:rPr>
+          <w:t>10</w:t>
+        </w:r>
+      </w:fldSimple>
       <w:bookmarkEnd w:id="52"/>
     </w:p>
     <w:p>
@@ -15037,6 +14907,12 @@
         <w:rPr>
           <w:rFonts w:cstheme="minorHAnsi"/>
         </w:rPr>
+        <w:t xml:space="preserve">Of the 43 individuals larger than 1.5 m in the dataset, only 28 survived to the remeasurement census. Of these trees that died, none were harvested. </w:t>
+      </w:r>
+      <w:r>
+        <w:rPr>
+          <w:rFonts w:cstheme="minorHAnsi"/>
+        </w:rPr>
         <w:t>One possible explanation is b</w:t>
       </w:r>
       <w:r>
@@ -15536,6 +15412,7 @@
           <w:i/>
           <w:noProof/>
         </w:rPr>
+        <w:lastRenderedPageBreak/>
         <w:t>et al.</w:t>
       </w:r>
       <w:r>
@@ -15658,14 +15535,7 @@
         <w:rPr>
           <w:rFonts w:cstheme="minorHAnsi"/>
         </w:rPr>
-        <w:t xml:space="preserve">, </w:t>
-      </w:r>
-      <w:r>
-        <w:rPr>
-          <w:rFonts w:cstheme="minorHAnsi"/>
-        </w:rPr>
-        <w:lastRenderedPageBreak/>
-        <w:t xml:space="preserve">and beetle epidemics may kill off the largest and most fire-resistant individuals </w:t>
+        <w:t xml:space="preserve">, and beetle epidemics may kill off the largest and most fire-resistant individuals </w:t>
       </w:r>
       <w:r>
         <w:rPr>
@@ -16675,7 +16545,14 @@
         <w:rPr>
           <w:rFonts w:cstheme="minorHAnsi"/>
         </w:rPr>
-        <w:t xml:space="preserve">The findings of this study indicate that managers can substantially benefit sugar pine populations by investing resources in addressing the tractable challenges posed by fire, densification, and white pine blister </w:t>
+        <w:t xml:space="preserve">The findings of this study indicate that managers can substantially benefit sugar pine </w:t>
+      </w:r>
+      <w:r>
+        <w:rPr>
+          <w:rFonts w:cstheme="minorHAnsi"/>
+        </w:rPr>
+        <w:lastRenderedPageBreak/>
+        <w:t xml:space="preserve">populations by investing resources in addressing the tractable challenges posed by fire, densification, and white pine blister </w:t>
       </w:r>
       <w:commentRangeStart w:id="73"/>
       <w:r>
@@ -16720,7 +16597,6 @@
           <w:sz w:val="20"/>
           <w:szCs w:val="20"/>
         </w:rPr>
-        <w:lastRenderedPageBreak/>
         <w:t xml:space="preserve"> </w:t>
       </w:r>
     </w:p>
@@ -24901,14 +24777,27 @@
       <w:r>
         <w:t xml:space="preserve">Table </w:t>
       </w:r>
-      <w:fldSimple w:instr=" SEQ Table \* ARABIC ">
-        <w:r>
-          <w:rPr>
-            <w:noProof/>
-          </w:rPr>
-          <w:t>1</w:t>
-        </w:r>
-      </w:fldSimple>
+      <w:r>
+        <w:fldChar w:fldCharType="begin"/>
+      </w:r>
+      <w:r>
+        <w:instrText xml:space="preserve"> SEQ Table \* ARABIC </w:instrText>
+      </w:r>
+      <w:r>
+        <w:fldChar w:fldCharType="separate"/>
+      </w:r>
+      <w:r>
+        <w:rPr>
+          <w:noProof/>
+        </w:rPr>
+        <w:t>1</w:t>
+      </w:r>
+      <w:r>
+        <w:rPr>
+          <w:noProof/>
+        </w:rPr>
+        <w:fldChar w:fldCharType="end"/>
+      </w:r>
       <w:bookmarkEnd w:id="74"/>
       <w:r>
         <w:t>:</w:t>
@@ -27618,27 +27507,14 @@
       <w:r>
         <w:t xml:space="preserve">Table </w:t>
       </w:r>
-      <w:r>
-        <w:fldChar w:fldCharType="begin"/>
-      </w:r>
-      <w:r>
-        <w:instrText xml:space="preserve"> SEQ Table \* ARABIC </w:instrText>
-      </w:r>
-      <w:r>
-        <w:fldChar w:fldCharType="separate"/>
-      </w:r>
-      <w:r>
-        <w:rPr>
-          <w:noProof/>
-        </w:rPr>
-        <w:t>2</w:t>
-      </w:r>
-      <w:r>
-        <w:rPr>
-          <w:noProof/>
-        </w:rPr>
-        <w:fldChar w:fldCharType="end"/>
-      </w:r>
+      <w:fldSimple w:instr=" SEQ Table \* ARABIC ">
+        <w:r>
+          <w:rPr>
+            <w:noProof/>
+          </w:rPr>
+          <w:t>2</w:t>
+        </w:r>
+      </w:fldSimple>
       <w:bookmarkEnd w:id="75"/>
       <w:r>
         <w:t>: Summary of results for growth sub model, giving the mean, median, standard deviation, 5</w:t>
@@ -31217,27 +31093,14 @@
       <w:r>
         <w:t xml:space="preserve">Table </w:t>
       </w:r>
-      <w:r>
-        <w:fldChar w:fldCharType="begin"/>
-      </w:r>
-      <w:r>
-        <w:instrText xml:space="preserve"> SEQ Table \* ARABIC </w:instrText>
-      </w:r>
-      <w:r>
-        <w:fldChar w:fldCharType="separate"/>
-      </w:r>
-      <w:r>
-        <w:rPr>
-          <w:noProof/>
-        </w:rPr>
-        <w:t>3</w:t>
-      </w:r>
-      <w:r>
-        <w:rPr>
-          <w:noProof/>
-        </w:rPr>
-        <w:fldChar w:fldCharType="end"/>
-      </w:r>
+      <w:fldSimple w:instr=" SEQ Table \* ARABIC ">
+        <w:r>
+          <w:rPr>
+            <w:noProof/>
+          </w:rPr>
+          <w:t>3</w:t>
+        </w:r>
+      </w:fldSimple>
       <w:bookmarkEnd w:id="76"/>
       <w:r>
         <w:t>: Summary of results for recruitment sub model, giving the mean, median, standard deviation, 5</w:t>
@@ -31344,27 +31207,14 @@
       <w:r>
         <w:t xml:space="preserve">Figure </w:t>
       </w:r>
-      <w:r>
-        <w:fldChar w:fldCharType="begin"/>
-      </w:r>
-      <w:r>
-        <w:instrText xml:space="preserve"> SEQ Figure \* ARABIC </w:instrText>
-      </w:r>
-      <w:r>
-        <w:fldChar w:fldCharType="separate"/>
-      </w:r>
-      <w:r>
-        <w:rPr>
-          <w:noProof/>
-        </w:rPr>
-        <w:t>1</w:t>
-      </w:r>
-      <w:r>
-        <w:rPr>
-          <w:noProof/>
-        </w:rPr>
-        <w:fldChar w:fldCharType="end"/>
-      </w:r>
+      <w:fldSimple w:instr=" SEQ Figure \* ARABIC ">
+        <w:r>
+          <w:rPr>
+            <w:noProof/>
+          </w:rPr>
+          <w:t>1</w:t>
+        </w:r>
+      </w:fldSimple>
       <w:bookmarkEnd w:id="77"/>
       <w:r>
         <w:t xml:space="preserve">: </w:t>
@@ -31477,14 +31327,27 @@
       <w:r>
         <w:t xml:space="preserve">Figure </w:t>
       </w:r>
-      <w:fldSimple w:instr=" SEQ Figure \* ARABIC ">
-        <w:r>
-          <w:rPr>
-            <w:noProof/>
-          </w:rPr>
-          <w:t>2</w:t>
-        </w:r>
-      </w:fldSimple>
+      <w:r>
+        <w:fldChar w:fldCharType="begin"/>
+      </w:r>
+      <w:r>
+        <w:instrText xml:space="preserve"> SEQ Figure \* ARABIC </w:instrText>
+      </w:r>
+      <w:r>
+        <w:fldChar w:fldCharType="separate"/>
+      </w:r>
+      <w:r>
+        <w:rPr>
+          <w:noProof/>
+        </w:rPr>
+        <w:t>2</w:t>
+      </w:r>
+      <w:r>
+        <w:rPr>
+          <w:noProof/>
+        </w:rPr>
+        <w:fldChar w:fldCharType="end"/>
+      </w:r>
       <w:bookmarkEnd w:id="78"/>
       <w:r>
         <w:t>: Changes in plot-level basal area and stems per hectare for</w:t>
@@ -31595,27 +31458,14 @@
       <w:r>
         <w:t xml:space="preserve">Figure </w:t>
       </w:r>
-      <w:r>
-        <w:fldChar w:fldCharType="begin"/>
-      </w:r>
-      <w:r>
-        <w:instrText xml:space="preserve"> SEQ Figure \* ARABIC </w:instrText>
-      </w:r>
-      <w:r>
-        <w:fldChar w:fldCharType="separate"/>
-      </w:r>
-      <w:r>
-        <w:rPr>
-          <w:noProof/>
-        </w:rPr>
-        <w:t>3</w:t>
-      </w:r>
-      <w:r>
-        <w:rPr>
-          <w:noProof/>
-        </w:rPr>
-        <w:fldChar w:fldCharType="end"/>
-      </w:r>
+      <w:fldSimple w:instr=" SEQ Figure \* ARABIC ">
+        <w:r>
+          <w:rPr>
+            <w:noProof/>
+          </w:rPr>
+          <w:t>3</w:t>
+        </w:r>
+      </w:fldSimple>
       <w:bookmarkEnd w:id="79"/>
       <w:r>
         <w:rPr>
@@ -31774,27 +31624,14 @@
       <w:r>
         <w:t xml:space="preserve">Figure </w:t>
       </w:r>
-      <w:r>
-        <w:fldChar w:fldCharType="begin"/>
-      </w:r>
-      <w:r>
-        <w:instrText xml:space="preserve"> SEQ Figure \* ARABIC </w:instrText>
-      </w:r>
-      <w:r>
-        <w:fldChar w:fldCharType="separate"/>
-      </w:r>
-      <w:r>
-        <w:rPr>
-          <w:noProof/>
-        </w:rPr>
-        <w:t>4</w:t>
-      </w:r>
-      <w:r>
-        <w:rPr>
-          <w:noProof/>
-        </w:rPr>
-        <w:fldChar w:fldCharType="end"/>
-      </w:r>
+      <w:fldSimple w:instr=" SEQ Figure \* ARABIC ">
+        <w:r>
+          <w:rPr>
+            <w:noProof/>
+          </w:rPr>
+          <w:t>4</w:t>
+        </w:r>
+      </w:fldSimple>
       <w:bookmarkEnd w:id="83"/>
       <w:r>
         <w:rPr>
@@ -31920,27 +31757,14 @@
       <w:r>
         <w:t xml:space="preserve">Figure </w:t>
       </w:r>
-      <w:r>
-        <w:fldChar w:fldCharType="begin"/>
-      </w:r>
-      <w:r>
-        <w:instrText xml:space="preserve"> SEQ Figure \* ARABIC </w:instrText>
-      </w:r>
-      <w:r>
-        <w:fldChar w:fldCharType="separate"/>
-      </w:r>
-      <w:r>
-        <w:rPr>
-          <w:noProof/>
-        </w:rPr>
-        <w:t>5</w:t>
-      </w:r>
-      <w:r>
-        <w:rPr>
-          <w:noProof/>
-        </w:rPr>
-        <w:fldChar w:fldCharType="end"/>
-      </w:r>
+      <w:fldSimple w:instr=" SEQ Figure \* ARABIC ">
+        <w:r>
+          <w:rPr>
+            <w:noProof/>
+          </w:rPr>
+          <w:t>5</w:t>
+        </w:r>
+      </w:fldSimple>
       <w:bookmarkEnd w:id="87"/>
       <w:r>
         <w:rPr>
@@ -32100,27 +31924,14 @@
       <w:r>
         <w:t xml:space="preserve">Figure </w:t>
       </w:r>
-      <w:r>
-        <w:fldChar w:fldCharType="begin"/>
-      </w:r>
-      <w:r>
-        <w:instrText xml:space="preserve"> SEQ Figure \* ARABIC </w:instrText>
-      </w:r>
-      <w:r>
-        <w:fldChar w:fldCharType="separate"/>
-      </w:r>
-      <w:r>
-        <w:rPr>
-          <w:noProof/>
-        </w:rPr>
-        <w:t>6</w:t>
-      </w:r>
-      <w:r>
-        <w:rPr>
-          <w:noProof/>
-        </w:rPr>
-        <w:fldChar w:fldCharType="end"/>
-      </w:r>
+      <w:fldSimple w:instr=" SEQ Figure \* ARABIC ">
+        <w:r>
+          <w:rPr>
+            <w:noProof/>
+          </w:rPr>
+          <w:t>6</w:t>
+        </w:r>
+      </w:fldSimple>
       <w:bookmarkEnd w:id="88"/>
       <w:r>
         <w:t>: Posterior distribution of asymptotic population growth rate (</w:t>
@@ -32231,27 +32042,14 @@
       <w:r>
         <w:t xml:space="preserve">Supplementary Figure </w:t>
       </w:r>
-      <w:r>
-        <w:fldChar w:fldCharType="begin"/>
-      </w:r>
-      <w:r>
-        <w:instrText xml:space="preserve"> SEQ Supplementary_Figure \* ARABIC </w:instrText>
-      </w:r>
-      <w:r>
-        <w:fldChar w:fldCharType="separate"/>
-      </w:r>
-      <w:r>
-        <w:rPr>
-          <w:noProof/>
-        </w:rPr>
-        <w:t>1</w:t>
-      </w:r>
-      <w:r>
-        <w:rPr>
-          <w:noProof/>
-        </w:rPr>
-        <w:fldChar w:fldCharType="end"/>
-      </w:r>
+      <w:fldSimple w:instr=" SEQ Supplementary_Figure \* ARABIC ">
+        <w:r>
+          <w:rPr>
+            <w:noProof/>
+          </w:rPr>
+          <w:t>1</w:t>
+        </w:r>
+      </w:fldSimple>
       <w:bookmarkEnd w:id="90"/>
       <w:r>
         <w:t xml:space="preserve">: Posterior distributions (black) and prior distributions (red) for </w:t>
@@ -32355,27 +32153,14 @@
       <w:r>
         <w:t xml:space="preserve">Supplementary Figure </w:t>
       </w:r>
-      <w:r>
-        <w:fldChar w:fldCharType="begin"/>
-      </w:r>
-      <w:r>
-        <w:instrText xml:space="preserve"> SEQ Supplementary_Figure \* ARABIC </w:instrText>
-      </w:r>
-      <w:r>
-        <w:fldChar w:fldCharType="separate"/>
-      </w:r>
-      <w:r>
-        <w:rPr>
-          <w:noProof/>
-        </w:rPr>
-        <w:t>2</w:t>
-      </w:r>
-      <w:r>
-        <w:rPr>
-          <w:noProof/>
-        </w:rPr>
-        <w:fldChar w:fldCharType="end"/>
-      </w:r>
+      <w:fldSimple w:instr=" SEQ Supplementary_Figure \* ARABIC ">
+        <w:r>
+          <w:rPr>
+            <w:noProof/>
+          </w:rPr>
+          <w:t>2</w:t>
+        </w:r>
+      </w:fldSimple>
       <w:bookmarkEnd w:id="91"/>
       <w:r>
         <w:t>: Posterior distributions (black) against prior distributions (red) for the standard deviations of the plot and ecoregion random effects in the survival model.</w:t>
@@ -32441,27 +32226,14 @@
       <w:r>
         <w:t xml:space="preserve">Supplementary Figure </w:t>
       </w:r>
-      <w:r>
-        <w:fldChar w:fldCharType="begin"/>
-      </w:r>
-      <w:r>
-        <w:instrText xml:space="preserve"> SEQ Supplementary_Figure \* ARABIC </w:instrText>
-      </w:r>
-      <w:r>
-        <w:fldChar w:fldCharType="separate"/>
-      </w:r>
-      <w:r>
-        <w:rPr>
-          <w:noProof/>
-        </w:rPr>
-        <w:t>3</w:t>
-      </w:r>
-      <w:r>
-        <w:rPr>
-          <w:noProof/>
-        </w:rPr>
-        <w:fldChar w:fldCharType="end"/>
-      </w:r>
+      <w:fldSimple w:instr=" SEQ Supplementary_Figure \* ARABIC ">
+        <w:r>
+          <w:rPr>
+            <w:noProof/>
+          </w:rPr>
+          <w:t>3</w:t>
+        </w:r>
+      </w:fldSimple>
       <w:bookmarkEnd w:id="92"/>
       <w:r>
         <w:t>: Posterior distributions (black) against prior distributions (red) for fixed effect coefficients in the growth model.</w:t>
@@ -32526,27 +32298,14 @@
       <w:r>
         <w:t xml:space="preserve">Supplementary Figure </w:t>
       </w:r>
-      <w:r>
-        <w:fldChar w:fldCharType="begin"/>
-      </w:r>
-      <w:r>
-        <w:instrText xml:space="preserve"> SEQ Supplementary_Figure \* ARABIC </w:instrText>
-      </w:r>
-      <w:r>
-        <w:fldChar w:fldCharType="separate"/>
-      </w:r>
-      <w:r>
-        <w:rPr>
-          <w:noProof/>
-        </w:rPr>
-        <w:t>4</w:t>
-      </w:r>
-      <w:r>
-        <w:rPr>
-          <w:noProof/>
-        </w:rPr>
-        <w:fldChar w:fldCharType="end"/>
-      </w:r>
+      <w:fldSimple w:instr=" SEQ Supplementary_Figure \* ARABIC ">
+        <w:r>
+          <w:rPr>
+            <w:noProof/>
+          </w:rPr>
+          <w:t>4</w:t>
+        </w:r>
+      </w:fldSimple>
       <w:bookmarkEnd w:id="93"/>
       <w:r>
         <w:t>: Posterior distributions (black, along Y axis) against prior distributions (red, along X axis) for the standard deviations of the plot random effect, the ecoregion random effect, and the residuals in the growth model.</w:t>
@@ -32612,27 +32371,14 @@
       <w:r>
         <w:t xml:space="preserve">Supplementary Figure </w:t>
       </w:r>
-      <w:r>
-        <w:fldChar w:fldCharType="begin"/>
-      </w:r>
-      <w:r>
-        <w:instrText xml:space="preserve"> SEQ Supplementary_Figure \* ARABIC </w:instrText>
-      </w:r>
-      <w:r>
-        <w:fldChar w:fldCharType="separate"/>
-      </w:r>
-      <w:r>
-        <w:rPr>
-          <w:noProof/>
-        </w:rPr>
-        <w:t>5</w:t>
-      </w:r>
-      <w:r>
-        <w:rPr>
-          <w:noProof/>
-        </w:rPr>
-        <w:fldChar w:fldCharType="end"/>
-      </w:r>
+      <w:fldSimple w:instr=" SEQ Supplementary_Figure \* ARABIC ">
+        <w:r>
+          <w:rPr>
+            <w:noProof/>
+          </w:rPr>
+          <w:t>5</w:t>
+        </w:r>
+      </w:fldSimple>
       <w:bookmarkEnd w:id="94"/>
       <w:r>
         <w:t>: Posterior distributions (black) against prior distributions (red) for the fixed effect coefficients affecting fecundity in the recruitment model.</w:t>
@@ -32705,27 +32451,14 @@
       <w:r>
         <w:t xml:space="preserve">Supplementary Figure </w:t>
       </w:r>
-      <w:r>
-        <w:fldChar w:fldCharType="begin"/>
-      </w:r>
-      <w:r>
-        <w:instrText xml:space="preserve"> SEQ Supplementary_Figure \* ARABIC </w:instrText>
-      </w:r>
-      <w:r>
-        <w:fldChar w:fldCharType="separate"/>
-      </w:r>
-      <w:r>
-        <w:rPr>
-          <w:noProof/>
-        </w:rPr>
-        <w:t>6</w:t>
-      </w:r>
-      <w:r>
-        <w:rPr>
-          <w:noProof/>
-        </w:rPr>
-        <w:fldChar w:fldCharType="end"/>
-      </w:r>
+      <w:fldSimple w:instr=" SEQ Supplementary_Figure \* ARABIC ">
+        <w:r>
+          <w:rPr>
+            <w:noProof/>
+          </w:rPr>
+          <w:t>6</w:t>
+        </w:r>
+      </w:fldSimple>
       <w:bookmarkEnd w:id="96"/>
       <w:r>
         <w:t>: Posterior distribution (black, along Y axis) against prior distribution (red, along X axis) for the dispersion term of the negative binomial response in the recruitment model.</w:t>
@@ -32790,27 +32523,14 @@
       <w:r>
         <w:t xml:space="preserve">Supplementary Figure </w:t>
       </w:r>
-      <w:r>
-        <w:fldChar w:fldCharType="begin"/>
-      </w:r>
-      <w:r>
-        <w:instrText xml:space="preserve"> SEQ Supplementary_Figure \* ARABIC </w:instrText>
-      </w:r>
-      <w:r>
-        <w:fldChar w:fldCharType="separate"/>
-      </w:r>
-      <w:r>
-        <w:rPr>
-          <w:noProof/>
-        </w:rPr>
-        <w:t>7</w:t>
-      </w:r>
-      <w:r>
-        <w:rPr>
-          <w:noProof/>
-        </w:rPr>
-        <w:fldChar w:fldCharType="end"/>
-      </w:r>
+      <w:fldSimple w:instr=" SEQ Supplementary_Figure \* ARABIC ">
+        <w:r>
+          <w:rPr>
+            <w:noProof/>
+          </w:rPr>
+          <w:t>7</w:t>
+        </w:r>
+      </w:fldSimple>
       <w:r>
         <w:t xml:space="preserve">: Results of posterior retrodictive simulations for survival of individual trees. Posterior samples of the parameters were used to predict the survival probability of each individual tree using </w:t>
       </w:r>
@@ -32925,27 +32645,14 @@
       <w:r>
         <w:t xml:space="preserve">Supplementary Figure </w:t>
       </w:r>
-      <w:r>
-        <w:fldChar w:fldCharType="begin"/>
-      </w:r>
-      <w:r>
-        <w:instrText xml:space="preserve"> SEQ Supplementary_Figure \* ARABIC </w:instrText>
-      </w:r>
-      <w:r>
-        <w:fldChar w:fldCharType="separate"/>
-      </w:r>
-      <w:r>
-        <w:rPr>
-          <w:noProof/>
-        </w:rPr>
-        <w:t>8</w:t>
-      </w:r>
-      <w:r>
-        <w:rPr>
-          <w:noProof/>
-        </w:rPr>
-        <w:fldChar w:fldCharType="end"/>
-      </w:r>
+      <w:fldSimple w:instr=" SEQ Supplementary_Figure \* ARABIC ">
+        <w:r>
+          <w:rPr>
+            <w:noProof/>
+          </w:rPr>
+          <w:t>8</w:t>
+        </w:r>
+      </w:fldSimple>
       <w:r>
         <w:t xml:space="preserve">: </w:t>
       </w:r>
@@ -33018,30 +32725,14 @@
       <w:r>
         <w:t xml:space="preserve">Supplementary Figure </w:t>
       </w:r>
-      <w:r>
-        <w:fldChar w:fldCharType="begin"/>
-      </w:r>
-      <w:r>
-        <w:instrText xml:space="preserve"> SEQ Su</w:instrText>
-      </w:r>
-      <w:r>
-        <w:instrText xml:space="preserve">pplementary_Figure \* ARABIC </w:instrText>
-      </w:r>
-      <w:r>
-        <w:fldChar w:fldCharType="separate"/>
-      </w:r>
-      <w:r>
-        <w:rPr>
-          <w:noProof/>
-        </w:rPr>
-        <w:t>9</w:t>
-      </w:r>
-      <w:r>
-        <w:rPr>
-          <w:noProof/>
-        </w:rPr>
-        <w:fldChar w:fldCharType="end"/>
-      </w:r>
+      <w:fldSimple w:instr=" SEQ Supplementary_Figure \* ARABIC ">
+        <w:r>
+          <w:rPr>
+            <w:noProof/>
+          </w:rPr>
+          <w:t>9</w:t>
+        </w:r>
+      </w:fldSimple>
       <w:r>
         <w:t xml:space="preserve">: </w:t>
       </w:r>
@@ -33129,30 +32820,14 @@
       <w:r>
         <w:t xml:space="preserve">Supplementary Figure </w:t>
       </w:r>
-      <w:r>
-        <w:fldChar w:fldCharType="begin"/>
-      </w:r>
-      <w:r>
-        <w:instrText xml:space="preserve"> SEQ Supplementary_Figure \* ARAB</w:instrText>
-      </w:r>
-      <w:r>
-        <w:instrText xml:space="preserve">IC </w:instrText>
-      </w:r>
-      <w:r>
-        <w:fldChar w:fldCharType="separate"/>
-      </w:r>
-      <w:r>
-        <w:rPr>
-          <w:noProof/>
-        </w:rPr>
-        <w:t>10</w:t>
-      </w:r>
-      <w:r>
-        <w:rPr>
-          <w:noProof/>
-        </w:rPr>
-        <w:fldChar w:fldCharType="end"/>
-      </w:r>
+      <w:fldSimple w:instr=" SEQ Supplementary_Figure \* ARABIC ">
+        <w:r>
+          <w:rPr>
+            <w:noProof/>
+          </w:rPr>
+          <w:t>10</w:t>
+        </w:r>
+      </w:fldSimple>
       <w:r>
         <w:rPr>
           <w:noProof/>
@@ -33249,27 +32924,14 @@
       <w:r>
         <w:t xml:space="preserve">Supplementary Figure </w:t>
       </w:r>
-      <w:r>
-        <w:fldChar w:fldCharType="begin"/>
-      </w:r>
-      <w:r>
-        <w:instrText xml:space="preserve"> SEQ Supplementary_Figure \* ARABIC </w:instrText>
-      </w:r>
-      <w:r>
-        <w:fldChar w:fldCharType="separate"/>
-      </w:r>
-      <w:r>
-        <w:rPr>
-          <w:noProof/>
-        </w:rPr>
-        <w:t>11</w:t>
-      </w:r>
-      <w:r>
-        <w:rPr>
-          <w:noProof/>
-        </w:rPr>
-        <w:fldChar w:fldCharType="end"/>
-      </w:r>
+      <w:fldSimple w:instr=" SEQ Supplementary_Figure \* ARABIC ">
+        <w:r>
+          <w:rPr>
+            <w:noProof/>
+          </w:rPr>
+          <w:t>11</w:t>
+        </w:r>
+      </w:fldSimple>
       <w:r>
         <w:rPr>
           <w:noProof/>
@@ -33342,27 +33004,14 @@
       <w:r>
         <w:t xml:space="preserve">Supplementary Figure </w:t>
       </w:r>
-      <w:r>
-        <w:fldChar w:fldCharType="begin"/>
-      </w:r>
-      <w:r>
-        <w:instrText xml:space="preserve"> SEQ Supplementary_Figure \* ARABIC </w:instrText>
-      </w:r>
-      <w:r>
-        <w:fldChar w:fldCharType="separate"/>
-      </w:r>
-      <w:r>
-        <w:rPr>
-          <w:noProof/>
-        </w:rPr>
-        <w:t>12</w:t>
-      </w:r>
-      <w:r>
-        <w:rPr>
-          <w:noProof/>
-        </w:rPr>
-        <w:fldChar w:fldCharType="end"/>
-      </w:r>
+      <w:fldSimple w:instr=" SEQ Supplementary_Figure \* ARABIC ">
+        <w:r>
+          <w:rPr>
+            <w:noProof/>
+          </w:rPr>
+          <w:t>12</w:t>
+        </w:r>
+      </w:fldSimple>
       <w:r>
         <w:rPr>
           <w:noProof/>

</xml_diff>